<commit_message>
add titles to word
</commit_message>
<xml_diff>
--- a/milestone 1 3099 we move.docx
+++ b/milestone 1 3099 we move.docx
@@ -2,8 +2,194 @@
 <file path=word/document.xml><?xml version="1.0" encoding="utf-8"?>
 <w:document xmlns:wpc="http://schemas.microsoft.com/office/word/2010/wordprocessingCanvas" xmlns:cx="http://schemas.microsoft.com/office/drawing/2014/chartex" xmlns:cx1="http://schemas.microsoft.com/office/drawing/2015/9/8/chartex" xmlns:cx2="http://schemas.microsoft.com/office/drawing/2015/10/21/chartex" xmlns:cx3="http://schemas.microsoft.com/office/drawing/2016/5/9/chartex" xmlns:cx4="http://schemas.microsoft.com/office/drawing/2016/5/10/chartex" xmlns:cx5="http://schemas.microsoft.com/office/drawing/2016/5/11/chartex" xmlns:cx6="http://schemas.microsoft.com/office/drawing/2016/5/12/chartex" xmlns:cx7="http://schemas.microsoft.com/office/drawing/2016/5/13/chartex" xmlns:cx8="http://schemas.microsoft.com/office/drawing/2016/5/14/chartex" xmlns:mc="http://schemas.openxmlformats.org/markup-compatibility/2006" xmlns:aink="http://schemas.microsoft.com/office/drawing/2016/ink" xmlns:am3d="http://schemas.microsoft.com/office/drawing/2017/model3d" xmlns:o="urn:schemas-microsoft-com:office:office" xmlns:oel="http://schemas.microsoft.com/office/2019/extlst" xmlns:r="http://schemas.openxmlformats.org/officeDocument/2006/relationships" xmlns:m="http://schemas.openxmlformats.org/officeDocument/2006/math" xmlns:v="urn:schemas-microsoft-com:vml" xmlns:wp14="http://schemas.microsoft.com/office/word/2010/wordprocessingDrawing" xmlns:wp="http://schemas.openxmlformats.org/drawingml/2006/wordprocessingDrawing" xmlns:w10="urn:schemas-microsoft-com:office:word" xmlns:w="http://schemas.openxmlformats.org/wordprocessingml/2006/main" xmlns:w14="http://schemas.microsoft.com/office/word/2010/wordml" xmlns:w15="http://schemas.microsoft.com/office/word/2012/wordml" xmlns:w16cex="http://schemas.microsoft.com/office/word/2018/wordml/cex" xmlns:w16cid="http://schemas.microsoft.com/office/word/2016/wordml/cid" xmlns:w16="http://schemas.microsoft.com/office/word/2018/wordml" xmlns:w16sdtdh="http://schemas.microsoft.com/office/word/2020/wordml/sdtdatahash" xmlns:w16se="http://schemas.microsoft.com/office/word/2015/wordml/symex" xmlns:wpg="http://schemas.microsoft.com/office/word/2010/wordprocessingGroup" xmlns:wpi="http://schemas.microsoft.com/office/word/2010/wordprocessingInk" xmlns:wne="http://schemas.microsoft.com/office/word/2006/wordml" xmlns:wps="http://schemas.microsoft.com/office/word/2010/wordprocessingShape" mc:Ignorable="w14 w15 w16se w16cid w16 w16cex w16sdtdh wp14">
   <w:body>
-    <w:p/>
+    <w:p>
+      <w:pPr>
+        <w:pStyle w:val="Heading1"/>
+        <w:numPr>
+          <w:ilvl w:val="0"/>
+          <w:numId w:val="1"/>
+        </w:numPr>
+      </w:pPr>
+      <w:r>
+        <w:t>Requirement Analysis</w:t>
+      </w:r>
+    </w:p>
+    <w:p>
+      <w:pPr>
+        <w:pStyle w:val="Heading2"/>
+        <w:numPr>
+          <w:ilvl w:val="1"/>
+          <w:numId w:val="1"/>
+        </w:numPr>
+      </w:pPr>
+      <w:r>
+        <w:t>Functional Requirements</w:t>
+      </w:r>
+    </w:p>
+    <w:p>
+      <w:pPr>
+        <w:ind w:left="720"/>
+      </w:pPr>
+    </w:p>
+    <w:p>
+      <w:pPr>
+        <w:pStyle w:val="Heading2"/>
+        <w:numPr>
+          <w:ilvl w:val="1"/>
+          <w:numId w:val="1"/>
+        </w:numPr>
+      </w:pPr>
+      <w:r>
+        <w:t>Constraints</w:t>
+      </w:r>
+    </w:p>
+    <w:p>
+      <w:pPr>
+        <w:pStyle w:val="Heading2"/>
+        <w:numPr>
+          <w:ilvl w:val="1"/>
+          <w:numId w:val="1"/>
+        </w:numPr>
+      </w:pPr>
+      <w:r>
+        <w:t>Possible Bottlenecks</w:t>
+      </w:r>
+    </w:p>
+    <w:p>
+      <w:pPr>
+        <w:pStyle w:val="Heading1"/>
+        <w:numPr>
+          <w:ilvl w:val="0"/>
+          <w:numId w:val="1"/>
+        </w:numPr>
+      </w:pPr>
+      <w:r>
+        <w:t>Subsystem Design</w:t>
+      </w:r>
+    </w:p>
+    <w:p>
+      <w:pPr>
+        <w:pStyle w:val="Heading2"/>
+        <w:numPr>
+          <w:ilvl w:val="1"/>
+          <w:numId w:val="1"/>
+        </w:numPr>
+      </w:pPr>
+      <w:r>
+        <w:t>Subsystem and Sub-subsystems Requirements</w:t>
+      </w:r>
+    </w:p>
+    <w:p>
+      <w:pPr>
+        <w:pStyle w:val="Heading2"/>
+        <w:numPr>
+          <w:ilvl w:val="1"/>
+          <w:numId w:val="1"/>
+        </w:numPr>
+      </w:pPr>
+      <w:r>
+        <w:t>Subsystem and Sub-subsystems Specifications</w:t>
+      </w:r>
+    </w:p>
+    <w:p>
+      <w:pPr>
+        <w:pStyle w:val="Heading2"/>
+        <w:numPr>
+          <w:ilvl w:val="1"/>
+          <w:numId w:val="1"/>
+        </w:numPr>
+      </w:pPr>
+      <w:r>
+        <w:t>Inter-subsystems Interactions</w:t>
+      </w:r>
+    </w:p>
+    <w:p>
+      <w:pPr>
+        <w:pStyle w:val="Heading2"/>
+        <w:numPr>
+          <w:ilvl w:val="1"/>
+          <w:numId w:val="1"/>
+        </w:numPr>
+      </w:pPr>
+      <w:r>
+        <w:t>UML Diagrams were possible</w:t>
+      </w:r>
+    </w:p>
+    <w:p>
+      <w:pPr>
+        <w:pStyle w:val="Heading1"/>
+        <w:numPr>
+          <w:ilvl w:val="0"/>
+          <w:numId w:val="1"/>
+        </w:numPr>
+      </w:pPr>
+      <w:r>
+        <w:t>Acceptance Test Procedure</w:t>
+      </w:r>
+    </w:p>
+    <w:p>
+      <w:pPr>
+        <w:pStyle w:val="Heading2"/>
+        <w:numPr>
+          <w:ilvl w:val="1"/>
+          <w:numId w:val="1"/>
+        </w:numPr>
+      </w:pPr>
+      <w:r>
+        <w:t>Figures of merits based on which you would validate your final design.</w:t>
+      </w:r>
+    </w:p>
+    <w:p>
+      <w:pPr>
+        <w:pStyle w:val="Heading2"/>
+        <w:numPr>
+          <w:ilvl w:val="1"/>
+          <w:numId w:val="1"/>
+        </w:numPr>
+      </w:pPr>
+      <w:r>
+        <w:t xml:space="preserve">Experiment design to test these figures of merit. </w:t>
+      </w:r>
+    </w:p>
+    <w:p>
+      <w:pPr>
+        <w:pStyle w:val="Heading2"/>
+        <w:numPr>
+          <w:ilvl w:val="1"/>
+          <w:numId w:val="1"/>
+        </w:numPr>
+      </w:pPr>
+      <w:r>
+        <w:t>Acceptable performance definition</w:t>
+      </w:r>
+    </w:p>
+    <w:p>
+      <w:pPr>
+        <w:pStyle w:val="Heading1"/>
+        <w:numPr>
+          <w:ilvl w:val="0"/>
+          <w:numId w:val="1"/>
+        </w:numPr>
+      </w:pPr>
+      <w:r>
+        <w:t>Development Timeline</w:t>
+      </w:r>
+    </w:p>
+    <w:p>
+      <w:pPr>
+        <w:pStyle w:val="Heading1"/>
+        <w:numPr>
+          <w:ilvl w:val="0"/>
+          <w:numId w:val="1"/>
+        </w:numPr>
+      </w:pPr>
+      <w:r>
+        <w:t>References</w:t>
+      </w:r>
+    </w:p>
     <w:sectPr>
+      <w:headerReference w:type="default" r:id="rId7"/>
+      <w:footerReference w:type="default" r:id="rId8"/>
       <w:pgSz w:w="11906" w:h="16838"/>
       <w:pgMar w:top="1440" w:right="1440" w:bottom="1440" w:left="1440" w:header="708" w:footer="708" w:gutter="0"/>
       <w:cols w:space="708"/>
@@ -11,6 +197,205 @@
     </w:sectPr>
   </w:body>
 </w:document>
+</file>
+
+<file path=word/endnotes.xml><?xml version="1.0" encoding="utf-8"?>
+<w:endnotes xmlns:wpc="http://schemas.microsoft.com/office/word/2010/wordprocessingCanvas" xmlns:cx="http://schemas.microsoft.com/office/drawing/2014/chartex" xmlns:cx1="http://schemas.microsoft.com/office/drawing/2015/9/8/chartex" xmlns:cx2="http://schemas.microsoft.com/office/drawing/2015/10/21/chartex" xmlns:cx3="http://schemas.microsoft.com/office/drawing/2016/5/9/chartex" xmlns:cx4="http://schemas.microsoft.com/office/drawing/2016/5/10/chartex" xmlns:cx5="http://schemas.microsoft.com/office/drawing/2016/5/11/chartex" xmlns:cx6="http://schemas.microsoft.com/office/drawing/2016/5/12/chartex" xmlns:cx7="http://schemas.microsoft.com/office/drawing/2016/5/13/chartex" xmlns:cx8="http://schemas.microsoft.com/office/drawing/2016/5/14/chartex" xmlns:mc="http://schemas.openxmlformats.org/markup-compatibility/2006" xmlns:aink="http://schemas.microsoft.com/office/drawing/2016/ink" xmlns:am3d="http://schemas.microsoft.com/office/drawing/2017/model3d" xmlns:o="urn:schemas-microsoft-com:office:office" xmlns:oel="http://schemas.microsoft.com/office/2019/extlst" xmlns:r="http://schemas.openxmlformats.org/officeDocument/2006/relationships" xmlns:m="http://schemas.openxmlformats.org/officeDocument/2006/math" xmlns:v="urn:schemas-microsoft-com:vml" xmlns:wp14="http://schemas.microsoft.com/office/word/2010/wordprocessingDrawing" xmlns:wp="http://schemas.openxmlformats.org/drawingml/2006/wordprocessingDrawing" xmlns:w10="urn:schemas-microsoft-com:office:word" xmlns:w="http://schemas.openxmlformats.org/wordprocessingml/2006/main" xmlns:w14="http://schemas.microsoft.com/office/word/2010/wordml" xmlns:w15="http://schemas.microsoft.com/office/word/2012/wordml" xmlns:w16cex="http://schemas.microsoft.com/office/word/2018/wordml/cex" xmlns:w16cid="http://schemas.microsoft.com/office/word/2016/wordml/cid" xmlns:w16="http://schemas.microsoft.com/office/word/2018/wordml" xmlns:w16sdtdh="http://schemas.microsoft.com/office/word/2020/wordml/sdtdatahash" xmlns:w16se="http://schemas.microsoft.com/office/word/2015/wordml/symex" xmlns:wpg="http://schemas.microsoft.com/office/word/2010/wordprocessingGroup" xmlns:wpi="http://schemas.microsoft.com/office/word/2010/wordprocessingInk" xmlns:wne="http://schemas.microsoft.com/office/word/2006/wordml" xmlns:wps="http://schemas.microsoft.com/office/word/2010/wordprocessingShape" mc:Ignorable="w14 w15 w16se w16cid w16 w16cex w16sdtdh wp14">
+  <w:endnote w:type="separator" w:id="-1">
+    <w:p>
+      <w:pPr>
+        <w:spacing w:after="0" w:line="240" w:lineRule="auto"/>
+      </w:pPr>
+      <w:r>
+        <w:separator/>
+      </w:r>
+    </w:p>
+  </w:endnote>
+  <w:endnote w:type="continuationSeparator" w:id="0">
+    <w:p>
+      <w:pPr>
+        <w:spacing w:after="0" w:line="240" w:lineRule="auto"/>
+      </w:pPr>
+      <w:r>
+        <w:continuationSeparator/>
+      </w:r>
+    </w:p>
+  </w:endnote>
+</w:endnotes>
+</file>
+
+<file path=word/footer1.xml><?xml version="1.0" encoding="utf-8"?>
+<w:ftr xmlns:wpc="http://schemas.microsoft.com/office/word/2010/wordprocessingCanvas" xmlns:cx="http://schemas.microsoft.com/office/drawing/2014/chartex" xmlns:cx1="http://schemas.microsoft.com/office/drawing/2015/9/8/chartex" xmlns:cx2="http://schemas.microsoft.com/office/drawing/2015/10/21/chartex" xmlns:cx3="http://schemas.microsoft.com/office/drawing/2016/5/9/chartex" xmlns:cx4="http://schemas.microsoft.com/office/drawing/2016/5/10/chartex" xmlns:cx5="http://schemas.microsoft.com/office/drawing/2016/5/11/chartex" xmlns:cx6="http://schemas.microsoft.com/office/drawing/2016/5/12/chartex" xmlns:cx7="http://schemas.microsoft.com/office/drawing/2016/5/13/chartex" xmlns:cx8="http://schemas.microsoft.com/office/drawing/2016/5/14/chartex" xmlns:mc="http://schemas.openxmlformats.org/markup-compatibility/2006" xmlns:aink="http://schemas.microsoft.com/office/drawing/2016/ink" xmlns:am3d="http://schemas.microsoft.com/office/drawing/2017/model3d" xmlns:o="urn:schemas-microsoft-com:office:office" xmlns:oel="http://schemas.microsoft.com/office/2019/extlst" xmlns:r="http://schemas.openxmlformats.org/officeDocument/2006/relationships" xmlns:m="http://schemas.openxmlformats.org/officeDocument/2006/math" xmlns:v="urn:schemas-microsoft-com:vml" xmlns:wp14="http://schemas.microsoft.com/office/word/2010/wordprocessingDrawing" xmlns:wp="http://schemas.openxmlformats.org/drawingml/2006/wordprocessingDrawing" xmlns:w10="urn:schemas-microsoft-com:office:word" xmlns:w="http://schemas.openxmlformats.org/wordprocessingml/2006/main" xmlns:w14="http://schemas.microsoft.com/office/word/2010/wordml" xmlns:w15="http://schemas.microsoft.com/office/word/2012/wordml" xmlns:w16cex="http://schemas.microsoft.com/office/word/2018/wordml/cex" xmlns:w16cid="http://schemas.microsoft.com/office/word/2016/wordml/cid" xmlns:w16="http://schemas.microsoft.com/office/word/2018/wordml" xmlns:w16sdtdh="http://schemas.microsoft.com/office/word/2020/wordml/sdtdatahash" xmlns:w16se="http://schemas.microsoft.com/office/word/2015/wordml/symex" xmlns:wpg="http://schemas.microsoft.com/office/word/2010/wordprocessingGroup" xmlns:wpi="http://schemas.microsoft.com/office/word/2010/wordprocessingInk" xmlns:wne="http://schemas.microsoft.com/office/word/2006/wordml" xmlns:wps="http://schemas.microsoft.com/office/word/2010/wordprocessingShape" mc:Ignorable="w14 w15 w16se w16cid w16 w16cex w16sdtdh wp14">
+  <w:p>
+    <w:pPr>
+      <w:pStyle w:val="Footer"/>
+    </w:pPr>
+    <w:r>
+      <w:t>CLRCAM007</w:t>
+    </w:r>
+    <w:r>
+      <w:tab/>
+      <w:t>KIAFRS001</w:t>
+    </w:r>
+    <w:r>
+      <w:tab/>
+      <w:t>PLLTHI032</w:t>
+    </w:r>
+  </w:p>
+</w:ftr>
+</file>
+
+<file path=word/footnotes.xml><?xml version="1.0" encoding="utf-8"?>
+<w:footnotes xmlns:wpc="http://schemas.microsoft.com/office/word/2010/wordprocessingCanvas" xmlns:cx="http://schemas.microsoft.com/office/drawing/2014/chartex" xmlns:cx1="http://schemas.microsoft.com/office/drawing/2015/9/8/chartex" xmlns:cx2="http://schemas.microsoft.com/office/drawing/2015/10/21/chartex" xmlns:cx3="http://schemas.microsoft.com/office/drawing/2016/5/9/chartex" xmlns:cx4="http://schemas.microsoft.com/office/drawing/2016/5/10/chartex" xmlns:cx5="http://schemas.microsoft.com/office/drawing/2016/5/11/chartex" xmlns:cx6="http://schemas.microsoft.com/office/drawing/2016/5/12/chartex" xmlns:cx7="http://schemas.microsoft.com/office/drawing/2016/5/13/chartex" xmlns:cx8="http://schemas.microsoft.com/office/drawing/2016/5/14/chartex" xmlns:mc="http://schemas.openxmlformats.org/markup-compatibility/2006" xmlns:aink="http://schemas.microsoft.com/office/drawing/2016/ink" xmlns:am3d="http://schemas.microsoft.com/office/drawing/2017/model3d" xmlns:o="urn:schemas-microsoft-com:office:office" xmlns:oel="http://schemas.microsoft.com/office/2019/extlst" xmlns:r="http://schemas.openxmlformats.org/officeDocument/2006/relationships" xmlns:m="http://schemas.openxmlformats.org/officeDocument/2006/math" xmlns:v="urn:schemas-microsoft-com:vml" xmlns:wp14="http://schemas.microsoft.com/office/word/2010/wordprocessingDrawing" xmlns:wp="http://schemas.openxmlformats.org/drawingml/2006/wordprocessingDrawing" xmlns:w10="urn:schemas-microsoft-com:office:word" xmlns:w="http://schemas.openxmlformats.org/wordprocessingml/2006/main" xmlns:w14="http://schemas.microsoft.com/office/word/2010/wordml" xmlns:w15="http://schemas.microsoft.com/office/word/2012/wordml" xmlns:w16cex="http://schemas.microsoft.com/office/word/2018/wordml/cex" xmlns:w16cid="http://schemas.microsoft.com/office/word/2016/wordml/cid" xmlns:w16="http://schemas.microsoft.com/office/word/2018/wordml" xmlns:w16sdtdh="http://schemas.microsoft.com/office/word/2020/wordml/sdtdatahash" xmlns:w16se="http://schemas.microsoft.com/office/word/2015/wordml/symex" xmlns:wpg="http://schemas.microsoft.com/office/word/2010/wordprocessingGroup" xmlns:wpi="http://schemas.microsoft.com/office/word/2010/wordprocessingInk" xmlns:wne="http://schemas.microsoft.com/office/word/2006/wordml" xmlns:wps="http://schemas.microsoft.com/office/word/2010/wordprocessingShape" mc:Ignorable="w14 w15 w16se w16cid w16 w16cex w16sdtdh wp14">
+  <w:footnote w:type="separator" w:id="-1">
+    <w:p>
+      <w:pPr>
+        <w:spacing w:after="0" w:line="240" w:lineRule="auto"/>
+      </w:pPr>
+      <w:r>
+        <w:separator/>
+      </w:r>
+    </w:p>
+  </w:footnote>
+  <w:footnote w:type="continuationSeparator" w:id="0">
+    <w:p>
+      <w:pPr>
+        <w:spacing w:after="0" w:line="240" w:lineRule="auto"/>
+      </w:pPr>
+      <w:r>
+        <w:continuationSeparator/>
+      </w:r>
+    </w:p>
+  </w:footnote>
+</w:footnotes>
+</file>
+
+<file path=word/header1.xml><?xml version="1.0" encoding="utf-8"?>
+<w:hdr xmlns:wpc="http://schemas.microsoft.com/office/word/2010/wordprocessingCanvas" xmlns:cx="http://schemas.microsoft.com/office/drawing/2014/chartex" xmlns:cx1="http://schemas.microsoft.com/office/drawing/2015/9/8/chartex" xmlns:cx2="http://schemas.microsoft.com/office/drawing/2015/10/21/chartex" xmlns:cx3="http://schemas.microsoft.com/office/drawing/2016/5/9/chartex" xmlns:cx4="http://schemas.microsoft.com/office/drawing/2016/5/10/chartex" xmlns:cx5="http://schemas.microsoft.com/office/drawing/2016/5/11/chartex" xmlns:cx6="http://schemas.microsoft.com/office/drawing/2016/5/12/chartex" xmlns:cx7="http://schemas.microsoft.com/office/drawing/2016/5/13/chartex" xmlns:cx8="http://schemas.microsoft.com/office/drawing/2016/5/14/chartex" xmlns:mc="http://schemas.openxmlformats.org/markup-compatibility/2006" xmlns:aink="http://schemas.microsoft.com/office/drawing/2016/ink" xmlns:am3d="http://schemas.microsoft.com/office/drawing/2017/model3d" xmlns:o="urn:schemas-microsoft-com:office:office" xmlns:oel="http://schemas.microsoft.com/office/2019/extlst" xmlns:r="http://schemas.openxmlformats.org/officeDocument/2006/relationships" xmlns:m="http://schemas.openxmlformats.org/officeDocument/2006/math" xmlns:v="urn:schemas-microsoft-com:vml" xmlns:wp14="http://schemas.microsoft.com/office/word/2010/wordprocessingDrawing" xmlns:wp="http://schemas.openxmlformats.org/drawingml/2006/wordprocessingDrawing" xmlns:w10="urn:schemas-microsoft-com:office:word" xmlns:w="http://schemas.openxmlformats.org/wordprocessingml/2006/main" xmlns:w14="http://schemas.microsoft.com/office/word/2010/wordml" xmlns:w15="http://schemas.microsoft.com/office/word/2012/wordml" xmlns:w16cex="http://schemas.microsoft.com/office/word/2018/wordml/cex" xmlns:w16cid="http://schemas.microsoft.com/office/word/2016/wordml/cid" xmlns:w16="http://schemas.microsoft.com/office/word/2018/wordml" xmlns:w16sdtdh="http://schemas.microsoft.com/office/word/2020/wordml/sdtdatahash" xmlns:w16se="http://schemas.microsoft.com/office/word/2015/wordml/symex" xmlns:wpg="http://schemas.microsoft.com/office/word/2010/wordprocessingGroup" xmlns:wpi="http://schemas.microsoft.com/office/word/2010/wordprocessingInk" xmlns:wne="http://schemas.microsoft.com/office/word/2006/wordml" xmlns:wps="http://schemas.microsoft.com/office/word/2010/wordprocessingShape" mc:Ignorable="w14 w15 w16se w16cid w16 w16cex w16sdtdh wp14">
+  <w:p>
+    <w:pPr>
+      <w:pStyle w:val="Header"/>
+    </w:pPr>
+    <w:r>
+      <w:t>EEE3099</w:t>
+    </w:r>
+    <w:r>
+      <w:t>S</w:t>
+    </w:r>
+    <w:r>
+      <w:tab/>
+    </w:r>
+    <w:proofErr w:type="spellStart"/>
+    <w:r>
+      <w:t>WeMove</w:t>
+    </w:r>
+    <w:proofErr w:type="spellEnd"/>
+    <w:r>
+      <w:t xml:space="preserve"> Team</w:t>
+    </w:r>
+    <w:r>
+      <w:tab/>
+      <w:t>31 July 2023</w:t>
+    </w:r>
+    <w:r>
+      <w:tab/>
+    </w:r>
+  </w:p>
+</w:hdr>
+</file>
+
+<file path=word/numbering.xml><?xml version="1.0" encoding="utf-8"?>
+<w:numbering xmlns:wpc="http://schemas.microsoft.com/office/word/2010/wordprocessingCanvas" xmlns:cx="http://schemas.microsoft.com/office/drawing/2014/chartex" xmlns:cx1="http://schemas.microsoft.com/office/drawing/2015/9/8/chartex" xmlns:cx2="http://schemas.microsoft.com/office/drawing/2015/10/21/chartex" xmlns:cx3="http://schemas.microsoft.com/office/drawing/2016/5/9/chartex" xmlns:cx4="http://schemas.microsoft.com/office/drawing/2016/5/10/chartex" xmlns:cx5="http://schemas.microsoft.com/office/drawing/2016/5/11/chartex" xmlns:cx6="http://schemas.microsoft.com/office/drawing/2016/5/12/chartex" xmlns:cx7="http://schemas.microsoft.com/office/drawing/2016/5/13/chartex" xmlns:cx8="http://schemas.microsoft.com/office/drawing/2016/5/14/chartex" xmlns:mc="http://schemas.openxmlformats.org/markup-compatibility/2006" xmlns:aink="http://schemas.microsoft.com/office/drawing/2016/ink" xmlns:am3d="http://schemas.microsoft.com/office/drawing/2017/model3d" xmlns:o="urn:schemas-microsoft-com:office:office" xmlns:oel="http://schemas.microsoft.com/office/2019/extlst" xmlns:r="http://schemas.openxmlformats.org/officeDocument/2006/relationships" xmlns:m="http://schemas.openxmlformats.org/officeDocument/2006/math" xmlns:v="urn:schemas-microsoft-com:vml" xmlns:wp14="http://schemas.microsoft.com/office/word/2010/wordprocessingDrawing" xmlns:wp="http://schemas.openxmlformats.org/drawingml/2006/wordprocessingDrawing" xmlns:w10="urn:schemas-microsoft-com:office:word" xmlns:w="http://schemas.openxmlformats.org/wordprocessingml/2006/main" xmlns:w14="http://schemas.microsoft.com/office/word/2010/wordml" xmlns:w15="http://schemas.microsoft.com/office/word/2012/wordml" xmlns:w16cex="http://schemas.microsoft.com/office/word/2018/wordml/cex" xmlns:w16cid="http://schemas.microsoft.com/office/word/2016/wordml/cid" xmlns:w16="http://schemas.microsoft.com/office/word/2018/wordml" xmlns:w16sdtdh="http://schemas.microsoft.com/office/word/2020/wordml/sdtdatahash" xmlns:w16se="http://schemas.microsoft.com/office/word/2015/wordml/symex" xmlns:wpg="http://schemas.microsoft.com/office/word/2010/wordprocessingGroup" xmlns:wpi="http://schemas.microsoft.com/office/word/2010/wordprocessingInk" xmlns:wne="http://schemas.microsoft.com/office/word/2006/wordml" xmlns:wps="http://schemas.microsoft.com/office/word/2010/wordprocessingShape" mc:Ignorable="w14 w15 w16se w16cid w16 w16cex w16sdtdh wp14">
+  <w:abstractNum w:abstractNumId="0" w15:restartNumberingAfterBreak="0">
+    <w:nsid w:val="6FE6094F"/>
+    <w:multiLevelType w:val="multilevel"/>
+    <w:tmpl w:val="0809001F"/>
+    <w:lvl w:ilvl="0">
+      <w:start w:val="1"/>
+      <w:numFmt w:val="decimal"/>
+      <w:lvlText w:val="%1."/>
+      <w:lvlJc w:val="left"/>
+      <w:pPr>
+        <w:ind w:left="360" w:hanging="360"/>
+      </w:pPr>
+    </w:lvl>
+    <w:lvl w:ilvl="1">
+      <w:start w:val="1"/>
+      <w:numFmt w:val="decimal"/>
+      <w:lvlText w:val="%1.%2."/>
+      <w:lvlJc w:val="left"/>
+      <w:pPr>
+        <w:ind w:left="792" w:hanging="432"/>
+      </w:pPr>
+    </w:lvl>
+    <w:lvl w:ilvl="2">
+      <w:start w:val="1"/>
+      <w:numFmt w:val="decimal"/>
+      <w:lvlText w:val="%1.%2.%3."/>
+      <w:lvlJc w:val="left"/>
+      <w:pPr>
+        <w:ind w:left="1224" w:hanging="504"/>
+      </w:pPr>
+    </w:lvl>
+    <w:lvl w:ilvl="3">
+      <w:start w:val="1"/>
+      <w:numFmt w:val="decimal"/>
+      <w:lvlText w:val="%1.%2.%3.%4."/>
+      <w:lvlJc w:val="left"/>
+      <w:pPr>
+        <w:ind w:left="1728" w:hanging="648"/>
+      </w:pPr>
+    </w:lvl>
+    <w:lvl w:ilvl="4">
+      <w:start w:val="1"/>
+      <w:numFmt w:val="decimal"/>
+      <w:lvlText w:val="%1.%2.%3.%4.%5."/>
+      <w:lvlJc w:val="left"/>
+      <w:pPr>
+        <w:ind w:left="2232" w:hanging="792"/>
+      </w:pPr>
+    </w:lvl>
+    <w:lvl w:ilvl="5">
+      <w:start w:val="1"/>
+      <w:numFmt w:val="decimal"/>
+      <w:lvlText w:val="%1.%2.%3.%4.%5.%6."/>
+      <w:lvlJc w:val="left"/>
+      <w:pPr>
+        <w:ind w:left="2736" w:hanging="936"/>
+      </w:pPr>
+    </w:lvl>
+    <w:lvl w:ilvl="6">
+      <w:start w:val="1"/>
+      <w:numFmt w:val="decimal"/>
+      <w:lvlText w:val="%1.%2.%3.%4.%5.%6.%7."/>
+      <w:lvlJc w:val="left"/>
+      <w:pPr>
+        <w:ind w:left="3240" w:hanging="1080"/>
+      </w:pPr>
+    </w:lvl>
+    <w:lvl w:ilvl="7">
+      <w:start w:val="1"/>
+      <w:numFmt w:val="decimal"/>
+      <w:lvlText w:val="%1.%2.%3.%4.%5.%6.%7.%8."/>
+      <w:lvlJc w:val="left"/>
+      <w:pPr>
+        <w:ind w:left="3744" w:hanging="1224"/>
+      </w:pPr>
+    </w:lvl>
+    <w:lvl w:ilvl="8">
+      <w:start w:val="1"/>
+      <w:numFmt w:val="decimal"/>
+      <w:lvlText w:val="%1.%2.%3.%4.%5.%6.%7.%8.%9."/>
+      <w:lvlJc w:val="left"/>
+      <w:pPr>
+        <w:ind w:left="4320" w:hanging="1440"/>
+      </w:pPr>
+    </w:lvl>
+  </w:abstractNum>
+  <w:num w:numId="1" w16cid:durableId="809446889">
+    <w:abstractNumId w:val="0"/>
+  </w:num>
+</w:numbering>
 </file>
 
 <file path=word/styles.xml><?xml version="1.0" encoding="utf-8"?>
@@ -414,6 +799,49 @@
     <w:name w:val="Normal"/>
     <w:qFormat/>
   </w:style>
+  <w:style w:type="paragraph" w:styleId="Heading1">
+    <w:name w:val="heading 1"/>
+    <w:basedOn w:val="Normal"/>
+    <w:next w:val="Normal"/>
+    <w:link w:val="Heading1Char"/>
+    <w:uiPriority w:val="9"/>
+    <w:qFormat/>
+    <w:rsid w:val="00AE59FA"/>
+    <w:pPr>
+      <w:keepNext/>
+      <w:keepLines/>
+      <w:spacing w:before="240" w:after="0"/>
+      <w:outlineLvl w:val="0"/>
+    </w:pPr>
+    <w:rPr>
+      <w:rFonts w:asciiTheme="majorHAnsi" w:eastAsiaTheme="majorEastAsia" w:hAnsiTheme="majorHAnsi" w:cstheme="majorBidi"/>
+      <w:color w:val="2F5496" w:themeColor="accent1" w:themeShade="BF"/>
+      <w:sz w:val="32"/>
+      <w:szCs w:val="32"/>
+    </w:rPr>
+  </w:style>
+  <w:style w:type="paragraph" w:styleId="Heading2">
+    <w:name w:val="heading 2"/>
+    <w:basedOn w:val="Normal"/>
+    <w:next w:val="Normal"/>
+    <w:link w:val="Heading2Char"/>
+    <w:uiPriority w:val="9"/>
+    <w:unhideWhenUsed/>
+    <w:qFormat/>
+    <w:rsid w:val="00AE59FA"/>
+    <w:pPr>
+      <w:keepNext/>
+      <w:keepLines/>
+      <w:spacing w:before="40" w:after="0"/>
+      <w:outlineLvl w:val="1"/>
+    </w:pPr>
+    <w:rPr>
+      <w:rFonts w:asciiTheme="majorHAnsi" w:eastAsiaTheme="majorEastAsia" w:hAnsiTheme="majorHAnsi" w:cstheme="majorBidi"/>
+      <w:color w:val="2F5496" w:themeColor="accent1" w:themeShade="BF"/>
+      <w:sz w:val="26"/>
+      <w:szCs w:val="26"/>
+    </w:rPr>
+  </w:style>
   <w:style w:type="character" w:default="1" w:styleId="DefaultParagraphFont">
     <w:name w:val="Default Paragraph Font"/>
     <w:uiPriority w:val="1"/>
@@ -440,6 +868,87 @@
     <w:uiPriority w:val="99"/>
     <w:semiHidden/>
     <w:unhideWhenUsed/>
+  </w:style>
+  <w:style w:type="paragraph" w:styleId="Header">
+    <w:name w:val="header"/>
+    <w:basedOn w:val="Normal"/>
+    <w:link w:val="HeaderChar"/>
+    <w:uiPriority w:val="99"/>
+    <w:unhideWhenUsed/>
+    <w:rsid w:val="00FB666C"/>
+    <w:pPr>
+      <w:tabs>
+        <w:tab w:val="center" w:pos="4513"/>
+        <w:tab w:val="right" w:pos="9026"/>
+      </w:tabs>
+      <w:spacing w:after="0" w:line="240" w:lineRule="auto"/>
+    </w:pPr>
+  </w:style>
+  <w:style w:type="character" w:customStyle="1" w:styleId="HeaderChar">
+    <w:name w:val="Header Char"/>
+    <w:basedOn w:val="DefaultParagraphFont"/>
+    <w:link w:val="Header"/>
+    <w:uiPriority w:val="99"/>
+    <w:rsid w:val="00FB666C"/>
+  </w:style>
+  <w:style w:type="paragraph" w:styleId="Footer">
+    <w:name w:val="footer"/>
+    <w:basedOn w:val="Normal"/>
+    <w:link w:val="FooterChar"/>
+    <w:uiPriority w:val="99"/>
+    <w:unhideWhenUsed/>
+    <w:rsid w:val="00FB666C"/>
+    <w:pPr>
+      <w:tabs>
+        <w:tab w:val="center" w:pos="4513"/>
+        <w:tab w:val="right" w:pos="9026"/>
+      </w:tabs>
+      <w:spacing w:after="0" w:line="240" w:lineRule="auto"/>
+    </w:pPr>
+  </w:style>
+  <w:style w:type="character" w:customStyle="1" w:styleId="FooterChar">
+    <w:name w:val="Footer Char"/>
+    <w:basedOn w:val="DefaultParagraphFont"/>
+    <w:link w:val="Footer"/>
+    <w:uiPriority w:val="99"/>
+    <w:rsid w:val="00FB666C"/>
+  </w:style>
+  <w:style w:type="character" w:customStyle="1" w:styleId="Heading2Char">
+    <w:name w:val="Heading 2 Char"/>
+    <w:basedOn w:val="DefaultParagraphFont"/>
+    <w:link w:val="Heading2"/>
+    <w:uiPriority w:val="9"/>
+    <w:rsid w:val="00AE59FA"/>
+    <w:rPr>
+      <w:rFonts w:asciiTheme="majorHAnsi" w:eastAsiaTheme="majorEastAsia" w:hAnsiTheme="majorHAnsi" w:cstheme="majorBidi"/>
+      <w:color w:val="2F5496" w:themeColor="accent1" w:themeShade="BF"/>
+      <w:sz w:val="26"/>
+      <w:szCs w:val="26"/>
+    </w:rPr>
+  </w:style>
+  <w:style w:type="character" w:customStyle="1" w:styleId="Heading1Char">
+    <w:name w:val="Heading 1 Char"/>
+    <w:basedOn w:val="DefaultParagraphFont"/>
+    <w:link w:val="Heading1"/>
+    <w:uiPriority w:val="9"/>
+    <w:rsid w:val="00AE59FA"/>
+    <w:rPr>
+      <w:rFonts w:asciiTheme="majorHAnsi" w:eastAsiaTheme="majorEastAsia" w:hAnsiTheme="majorHAnsi" w:cstheme="majorBidi"/>
+      <w:color w:val="2F5496" w:themeColor="accent1" w:themeShade="BF"/>
+      <w:sz w:val="32"/>
+      <w:szCs w:val="32"/>
+    </w:rPr>
+  </w:style>
+  <w:style w:type="paragraph" w:styleId="ListParagraph">
+    <w:name w:val="List Paragraph"/>
+    <w:basedOn w:val="Normal"/>
+    <w:uiPriority w:val="34"/>
+    <w:qFormat/>
+    <w:rsid w:val="00AE59FA"/>
+    <w:pPr>
+      <w:ind w:left="720"/>
+      <w:contextualSpacing/>
+    </w:pPr>
   </w:style>
 </w:styles>
 </file>

</xml_diff>

<commit_message>
made majority of milestone planning
</commit_message>
<xml_diff>
--- a/milestone 1 3099 we move.docx
+++ b/milestone 1 3099 we move.docx
@@ -30,6 +30,52 @@
       <w:pPr>
         <w:ind w:left="720"/>
       </w:pPr>
+      <w:r>
+        <w:t>Basic modular requirements would be powering on, the ability to move, the ability of the line sensors to detect lines, ability to detect distance using the ultrasonic sensors</w:t>
+      </w:r>
+    </w:p>
+    <w:p>
+      <w:pPr>
+        <w:ind w:left="720"/>
+      </w:pPr>
+      <w:r>
+        <w:t>Interfacing requirements would be speed and turning control</w:t>
+      </w:r>
+      <w:r>
+        <w:t xml:space="preserve"> which comprises of fine control of the H-bridge</w:t>
+      </w:r>
+      <w:r>
+        <w:t>; communicating with the line and ultrasonic sensors.</w:t>
+      </w:r>
+    </w:p>
+    <w:p>
+      <w:pPr>
+        <w:ind w:left="720"/>
+      </w:pPr>
+      <w:r>
+        <w:t>Complex</w:t>
+      </w:r>
+      <w:r>
+        <w:t xml:space="preserve"> microcontroller requirements</w:t>
+      </w:r>
+      <w:r>
+        <w:t xml:space="preserve"> would be the ability to </w:t>
+      </w:r>
+      <w:r>
+        <w:t>record, store and analyse</w:t>
+      </w:r>
+      <w:r>
+        <w:t xml:space="preserve"> routes and </w:t>
+      </w:r>
+      <w:r>
+        <w:t>intersections</w:t>
+      </w:r>
+      <w:r>
+        <w:t>; stopping at certain criteria and decided when to measure distance</w:t>
+      </w:r>
+      <w:r>
+        <w:t>; controlling the direction and speed of the robot.</w:t>
+      </w:r>
     </w:p>
     <w:p>
       <w:pPr>
@@ -45,6 +91,114 @@
     </w:p>
     <w:p>
       <w:pPr>
+        <w:pStyle w:val="ListParagraph"/>
+        <w:numPr>
+          <w:ilvl w:val="0"/>
+          <w:numId w:val="2"/>
+        </w:numPr>
+      </w:pPr>
+      <w:r>
+        <w:t>Voltage supply and logic level is 5V</w:t>
+      </w:r>
+    </w:p>
+    <w:p>
+      <w:pPr>
+        <w:pStyle w:val="ListParagraph"/>
+        <w:numPr>
+          <w:ilvl w:val="0"/>
+          <w:numId w:val="2"/>
+        </w:numPr>
+      </w:pPr>
+      <w:r>
+        <w:t>Veroboard 100mm x 50mm, no breadboard</w:t>
+      </w:r>
+    </w:p>
+    <w:p>
+      <w:pPr>
+        <w:pStyle w:val="ListParagraph"/>
+        <w:numPr>
+          <w:ilvl w:val="0"/>
+          <w:numId w:val="2"/>
+        </w:numPr>
+      </w:pPr>
+      <w:r>
+        <w:t>Operate off 2 x 18650 3.7V Battery (series) (AMS1117-5.0)</w:t>
+      </w:r>
+    </w:p>
+    <w:p>
+      <w:pPr>
+        <w:pStyle w:val="ListParagraph"/>
+        <w:numPr>
+          <w:ilvl w:val="0"/>
+          <w:numId w:val="2"/>
+        </w:numPr>
+      </w:pPr>
+      <w:r>
+        <w:t>Ultrasonic sensor at the front</w:t>
+      </w:r>
+    </w:p>
+    <w:p>
+      <w:pPr>
+        <w:pStyle w:val="ListParagraph"/>
+        <w:numPr>
+          <w:ilvl w:val="0"/>
+          <w:numId w:val="2"/>
+        </w:numPr>
+      </w:pPr>
+      <w:r>
+        <w:t>Maximum of 5 line sensors</w:t>
+      </w:r>
+    </w:p>
+    <w:p>
+      <w:pPr>
+        <w:pStyle w:val="ListParagraph"/>
+        <w:numPr>
+          <w:ilvl w:val="0"/>
+          <w:numId w:val="3"/>
+        </w:numPr>
+      </w:pPr>
+      <w:r>
+        <w:t>Specified components to use</w:t>
+      </w:r>
+    </w:p>
+    <w:p>
+      <w:pPr>
+        <w:pStyle w:val="ListParagraph"/>
+        <w:numPr>
+          <w:ilvl w:val="0"/>
+          <w:numId w:val="3"/>
+        </w:numPr>
+      </w:pPr>
+      <w:r>
+        <w:t>Time</w:t>
+      </w:r>
+    </w:p>
+    <w:p>
+      <w:pPr>
+        <w:pStyle w:val="ListParagraph"/>
+        <w:numPr>
+          <w:ilvl w:val="0"/>
+          <w:numId w:val="3"/>
+        </w:numPr>
+      </w:pPr>
+      <w:r>
+        <w:t>Availability of parts</w:t>
+      </w:r>
+    </w:p>
+    <w:p>
+      <w:pPr>
+        <w:pStyle w:val="ListParagraph"/>
+        <w:numPr>
+          <w:ilvl w:val="0"/>
+          <w:numId w:val="3"/>
+        </w:numPr>
+      </w:pPr>
+      <w:r>
+        <w:t>Axel length and wheel diameter</w:t>
+      </w:r>
+    </w:p>
+    <w:p>
+      <w:pPr>
         <w:pStyle w:val="Heading2"/>
         <w:numPr>
           <w:ilvl w:val="1"/>
@@ -57,6 +211,54 @@
     </w:p>
     <w:p>
       <w:pPr>
+        <w:pStyle w:val="ListParagraph"/>
+        <w:numPr>
+          <w:ilvl w:val="0"/>
+          <w:numId w:val="3"/>
+        </w:numPr>
+      </w:pPr>
+      <w:r>
+        <w:t>Processing and sensor speed</w:t>
+      </w:r>
+    </w:p>
+    <w:p>
+      <w:pPr>
+        <w:pStyle w:val="ListParagraph"/>
+        <w:numPr>
+          <w:ilvl w:val="0"/>
+          <w:numId w:val="3"/>
+        </w:numPr>
+      </w:pPr>
+      <w:r>
+        <w:t>Battery power</w:t>
+      </w:r>
+    </w:p>
+    <w:p>
+      <w:pPr>
+        <w:pStyle w:val="ListParagraph"/>
+        <w:numPr>
+          <w:ilvl w:val="0"/>
+          <w:numId w:val="3"/>
+        </w:numPr>
+      </w:pPr>
+      <w:r>
+        <w:t>High turning speed stability</w:t>
+      </w:r>
+    </w:p>
+    <w:p>
+      <w:pPr>
+        <w:pStyle w:val="ListParagraph"/>
+        <w:numPr>
+          <w:ilvl w:val="0"/>
+          <w:numId w:val="3"/>
+        </w:numPr>
+      </w:pPr>
+      <w:r>
+        <w:t>Subsystem Design</w:t>
+      </w:r>
+    </w:p>
+    <w:p>
+      <w:pPr>
         <w:pStyle w:val="Heading1"/>
         <w:numPr>
           <w:ilvl w:val="0"/>
@@ -64,7 +266,7 @@
         </w:numPr>
       </w:pPr>
       <w:r>
-        <w:t>Subsystem Design</w:t>
+        <w:t>Sub System Design</w:t>
       </w:r>
     </w:p>
     <w:p>
@@ -81,6 +283,120 @@
     </w:p>
     <w:p>
       <w:pPr>
+        <w:pStyle w:val="ListParagraph"/>
+        <w:numPr>
+          <w:ilvl w:val="2"/>
+          <w:numId w:val="1"/>
+        </w:numPr>
+      </w:pPr>
+      <w:r>
+        <w:t xml:space="preserve"> Power</w:t>
+      </w:r>
+    </w:p>
+    <w:p>
+      <w:pPr>
+        <w:pStyle w:val="ListParagraph"/>
+        <w:ind w:left="1224"/>
+      </w:pPr>
+      <w:r>
+        <w:t>Regulate to 5V. Supplying sufficient current to all subsystems. UVLO? RP?</w:t>
+      </w:r>
+      <w:r>
+        <w:t xml:space="preserve"> CURRENT Reg</w:t>
+      </w:r>
+    </w:p>
+    <w:p>
+      <w:pPr>
+        <w:pStyle w:val="ListParagraph"/>
+        <w:numPr>
+          <w:ilvl w:val="2"/>
+          <w:numId w:val="1"/>
+        </w:numPr>
+      </w:pPr>
+      <w:r>
+        <w:t xml:space="preserve"> Microcontroller</w:t>
+      </w:r>
+    </w:p>
+    <w:p>
+      <w:pPr>
+        <w:pStyle w:val="ListParagraph"/>
+        <w:ind w:left="1224"/>
+      </w:pPr>
+      <w:r>
+        <w:t>Interpreting sensor data, outputting data to drive systems, logic control flow.</w:t>
+      </w:r>
+      <w:r>
+        <w:t xml:space="preserve"> Must process data faster than the sensors</w:t>
+      </w:r>
+      <w:r>
+        <w:t>. Have LED to indicate when US sensor in running</w:t>
+      </w:r>
+    </w:p>
+    <w:p>
+      <w:pPr>
+        <w:pStyle w:val="ListParagraph"/>
+        <w:numPr>
+          <w:ilvl w:val="2"/>
+          <w:numId w:val="1"/>
+        </w:numPr>
+      </w:pPr>
+      <w:r>
+        <w:t xml:space="preserve"> Motor drive and Motors</w:t>
+      </w:r>
+    </w:p>
+    <w:p>
+      <w:pPr>
+        <w:pStyle w:val="ListParagraph"/>
+        <w:ind w:left="1224"/>
+      </w:pPr>
+      <w:r>
+        <w:t>Forward and reverse and turn control and speed</w:t>
+      </w:r>
+    </w:p>
+    <w:p>
+      <w:pPr>
+        <w:pStyle w:val="ListParagraph"/>
+        <w:numPr>
+          <w:ilvl w:val="2"/>
+          <w:numId w:val="1"/>
+        </w:numPr>
+      </w:pPr>
+      <w:r>
+        <w:t xml:space="preserve"> Mechanical</w:t>
+      </w:r>
+    </w:p>
+    <w:p>
+      <w:pPr>
+        <w:pStyle w:val="ListParagraph"/>
+        <w:ind w:left="1224"/>
+      </w:pPr>
+      <w:r>
+        <w:t>Host all components and chassis must be strong. Protection.</w:t>
+      </w:r>
+    </w:p>
+    <w:p>
+      <w:pPr>
+        <w:pStyle w:val="ListParagraph"/>
+        <w:numPr>
+          <w:ilvl w:val="2"/>
+          <w:numId w:val="1"/>
+        </w:numPr>
+      </w:pPr>
+      <w:r>
+        <w:t xml:space="preserve"> Sensors</w:t>
+      </w:r>
+    </w:p>
+    <w:p>
+      <w:pPr>
+        <w:pStyle w:val="ListParagraph"/>
+        <w:ind w:left="1224"/>
+      </w:pPr>
+      <w:r>
+        <w:t>Fast and accurate data from line and US sensors</w:t>
+      </w:r>
+    </w:p>
+    <w:p>
+      <w:pPr>
         <w:pStyle w:val="Heading2"/>
         <w:numPr>
           <w:ilvl w:val="1"/>
@@ -93,6 +409,128 @@
     </w:p>
     <w:p>
       <w:pPr>
+        <w:pStyle w:val="ListParagraph"/>
+        <w:numPr>
+          <w:ilvl w:val="2"/>
+          <w:numId w:val="1"/>
+        </w:numPr>
+      </w:pPr>
+      <w:r>
+        <w:t>Power</w:t>
+      </w:r>
+    </w:p>
+    <w:p>
+      <w:pPr>
+        <w:pStyle w:val="ListParagraph"/>
+        <w:ind w:left="1224"/>
+      </w:pPr>
+      <w:r>
+        <w:lastRenderedPageBreak/>
+        <w:t>Regulate to 5V</w:t>
+      </w:r>
+      <w:r>
+        <w:t xml:space="preserve"> from between 6 and 8.4V</w:t>
+      </w:r>
+      <w:r>
+        <w:t>. Supplying sufficient current to all subsystems. UVLO</w:t>
+      </w:r>
+      <w:r>
+        <w:t xml:space="preserve"> at 6V. RP uses less than 1mW. Current regulator must prevent LVR from going kaboom</w:t>
+      </w:r>
+      <w:r>
+        <w:t xml:space="preserve">. </w:t>
+      </w:r>
+    </w:p>
+    <w:p>
+      <w:pPr>
+        <w:pStyle w:val="ListParagraph"/>
+        <w:numPr>
+          <w:ilvl w:val="2"/>
+          <w:numId w:val="1"/>
+        </w:numPr>
+      </w:pPr>
+      <w:r>
+        <w:t xml:space="preserve"> Microcontroller</w:t>
+      </w:r>
+    </w:p>
+    <w:p>
+      <w:pPr>
+        <w:pStyle w:val="ListParagraph"/>
+        <w:ind w:left="1224"/>
+      </w:pPr>
+      <w:r>
+        <w:t>Receive 5V power and convert the output 3V3 logic to 5V using a Logic Level Converter. Calculations between the line sensors and H-Bridge output must be done in less than 1ms</w:t>
+      </w:r>
+    </w:p>
+    <w:p>
+      <w:pPr>
+        <w:pStyle w:val="ListParagraph"/>
+        <w:numPr>
+          <w:ilvl w:val="2"/>
+          <w:numId w:val="1"/>
+        </w:numPr>
+      </w:pPr>
+      <w:r>
+        <w:t xml:space="preserve"> Motor drive and Motors</w:t>
+      </w:r>
+    </w:p>
+    <w:p>
+      <w:pPr>
+        <w:pStyle w:val="ListParagraph"/>
+        <w:ind w:left="1224"/>
+      </w:pPr>
+      <w:r>
+        <w:t xml:space="preserve">Motors must be able to rotate at constant speed. Must be supplied with 5V and max 5A. </w:t>
+      </w:r>
+    </w:p>
+    <w:p>
+      <w:pPr>
+        <w:pStyle w:val="ListParagraph"/>
+        <w:numPr>
+          <w:ilvl w:val="2"/>
+          <w:numId w:val="1"/>
+        </w:numPr>
+      </w:pPr>
+      <w:r>
+        <w:t xml:space="preserve"> Mechanical</w:t>
+      </w:r>
+    </w:p>
+    <w:p>
+      <w:pPr>
+        <w:pStyle w:val="ListParagraph"/>
+        <w:ind w:left="1224"/>
+      </w:pPr>
+      <w:r>
+        <w:t>100mm x 50mm Veroboard</w:t>
+      </w:r>
+    </w:p>
+    <w:p>
+      <w:pPr>
+        <w:pStyle w:val="ListParagraph"/>
+        <w:numPr>
+          <w:ilvl w:val="2"/>
+          <w:numId w:val="1"/>
+        </w:numPr>
+      </w:pPr>
+      <w:r>
+        <w:t xml:space="preserve"> Sensors</w:t>
+      </w:r>
+    </w:p>
+    <w:p>
+      <w:pPr>
+        <w:pStyle w:val="ListParagraph"/>
+        <w:ind w:left="1224"/>
+      </w:pPr>
+      <w:r>
+        <w:t>Data transmission must happen in less than 10 clock cycles</w:t>
+      </w:r>
+      <w:r>
+        <w:t>, sensor speed higher</w:t>
+      </w:r>
+    </w:p>
+    <w:p/>
+    <w:p>
+      <w:pPr>
         <w:pStyle w:val="Heading2"/>
         <w:numPr>
           <w:ilvl w:val="1"/>
@@ -105,6 +543,11 @@
     </w:p>
     <w:p>
       <w:pPr>
+        <w:ind w:left="720"/>
+      </w:pPr>
+    </w:p>
+    <w:p>
+      <w:pPr>
         <w:pStyle w:val="Heading2"/>
         <w:numPr>
           <w:ilvl w:val="1"/>
@@ -115,6 +558,7 @@
         <w:t>UML Diagrams were possible</w:t>
       </w:r>
     </w:p>
+    <w:p/>
     <w:p>
       <w:pPr>
         <w:pStyle w:val="Heading1"/>
@@ -141,6 +585,114 @@
     </w:p>
     <w:p>
       <w:pPr>
+        <w:pStyle w:val="ListParagraph"/>
+        <w:numPr>
+          <w:ilvl w:val="0"/>
+          <w:numId w:val="5"/>
+        </w:numPr>
+      </w:pPr>
+      <w:r>
+        <w:t>Does it power on</w:t>
+      </w:r>
+    </w:p>
+    <w:p>
+      <w:pPr>
+        <w:pStyle w:val="ListParagraph"/>
+        <w:numPr>
+          <w:ilvl w:val="0"/>
+          <w:numId w:val="5"/>
+        </w:numPr>
+      </w:pPr>
+      <w:r>
+        <w:t>Interconnectivity</w:t>
+      </w:r>
+    </w:p>
+    <w:p>
+      <w:pPr>
+        <w:pStyle w:val="ListParagraph"/>
+        <w:numPr>
+          <w:ilvl w:val="0"/>
+          <w:numId w:val="5"/>
+        </w:numPr>
+      </w:pPr>
+      <w:r>
+        <w:t>Does it move</w:t>
+      </w:r>
+    </w:p>
+    <w:p>
+      <w:pPr>
+        <w:pStyle w:val="ListParagraph"/>
+        <w:numPr>
+          <w:ilvl w:val="0"/>
+          <w:numId w:val="5"/>
+        </w:numPr>
+      </w:pPr>
+      <w:r>
+        <w:t>Speed and turning control</w:t>
+      </w:r>
+    </w:p>
+    <w:p>
+      <w:pPr>
+        <w:pStyle w:val="ListParagraph"/>
+        <w:numPr>
+          <w:ilvl w:val="0"/>
+          <w:numId w:val="5"/>
+        </w:numPr>
+      </w:pPr>
+      <w:r>
+        <w:t>Follow a line</w:t>
+      </w:r>
+    </w:p>
+    <w:p>
+      <w:pPr>
+        <w:pStyle w:val="ListParagraph"/>
+        <w:numPr>
+          <w:ilvl w:val="0"/>
+          <w:numId w:val="5"/>
+        </w:numPr>
+      </w:pPr>
+      <w:r>
+        <w:t>Resolve an intersection</w:t>
+      </w:r>
+    </w:p>
+    <w:p>
+      <w:pPr>
+        <w:pStyle w:val="ListParagraph"/>
+        <w:numPr>
+          <w:ilvl w:val="0"/>
+          <w:numId w:val="5"/>
+        </w:numPr>
+      </w:pPr>
+      <w:r>
+        <w:t>Ability to map paths</w:t>
+      </w:r>
+    </w:p>
+    <w:p>
+      <w:pPr>
+        <w:pStyle w:val="ListParagraph"/>
+        <w:numPr>
+          <w:ilvl w:val="0"/>
+          <w:numId w:val="5"/>
+        </w:numPr>
+      </w:pPr>
+      <w:r>
+        <w:t>Stop at a measuring point and measure distance</w:t>
+      </w:r>
+    </w:p>
+    <w:p>
+      <w:pPr>
+        <w:pStyle w:val="ListParagraph"/>
+        <w:numPr>
+          <w:ilvl w:val="0"/>
+          <w:numId w:val="5"/>
+        </w:numPr>
+      </w:pPr>
+      <w:r>
+        <w:t>Terminate at the stop point</w:t>
+      </w:r>
+    </w:p>
+    <w:p>
+      <w:pPr>
         <w:pStyle w:val="Heading2"/>
         <w:numPr>
           <w:ilvl w:val="1"/>
@@ -148,7 +700,128 @@
         </w:numPr>
       </w:pPr>
       <w:r>
-        <w:t xml:space="preserve">Experiment design to test these figures of merit. </w:t>
+        <w:t>Experiment design to test these figures of merit.</w:t>
+      </w:r>
+    </w:p>
+    <w:p>
+      <w:pPr>
+        <w:pStyle w:val="ListParagraph"/>
+        <w:numPr>
+          <w:ilvl w:val="0"/>
+          <w:numId w:val="9"/>
+        </w:numPr>
+      </w:pPr>
+      <w:r>
+        <w:t>Check power system and LEDs</w:t>
+      </w:r>
+    </w:p>
+    <w:p>
+      <w:pPr>
+        <w:pStyle w:val="ListParagraph"/>
+        <w:numPr>
+          <w:ilvl w:val="0"/>
+          <w:numId w:val="9"/>
+        </w:numPr>
+      </w:pPr>
+      <w:r>
+        <w:t xml:space="preserve">Check if </w:t>
+      </w:r>
+      <w:proofErr w:type="spellStart"/>
+      <w:r>
+        <w:t>uC</w:t>
+      </w:r>
+      <w:proofErr w:type="spellEnd"/>
+      <w:r>
+        <w:t xml:space="preserve"> can communicate with all components</w:t>
+      </w:r>
+    </w:p>
+    <w:p>
+      <w:pPr>
+        <w:pStyle w:val="ListParagraph"/>
+        <w:numPr>
+          <w:ilvl w:val="0"/>
+          <w:numId w:val="9"/>
+        </w:numPr>
+      </w:pPr>
+      <w:r>
+        <w:t xml:space="preserve">Input a move command to the </w:t>
+      </w:r>
+      <w:proofErr w:type="spellStart"/>
+      <w:r>
+        <w:t>uC</w:t>
+      </w:r>
+      <w:proofErr w:type="spellEnd"/>
+    </w:p>
+    <w:p>
+      <w:pPr>
+        <w:pStyle w:val="ListParagraph"/>
+        <w:numPr>
+          <w:ilvl w:val="0"/>
+          <w:numId w:val="9"/>
+        </w:numPr>
+      </w:pPr>
+      <w:r>
+        <w:t>Input a specific move command with speed and turning</w:t>
+      </w:r>
+    </w:p>
+    <w:p>
+      <w:pPr>
+        <w:pStyle w:val="ListParagraph"/>
+        <w:numPr>
+          <w:ilvl w:val="0"/>
+          <w:numId w:val="9"/>
+        </w:numPr>
+      </w:pPr>
+      <w:r>
+        <w:t>Create line path with a turn, apply robot</w:t>
+      </w:r>
+    </w:p>
+    <w:p>
+      <w:pPr>
+        <w:pStyle w:val="ListParagraph"/>
+        <w:numPr>
+          <w:ilvl w:val="0"/>
+          <w:numId w:val="9"/>
+        </w:numPr>
+      </w:pPr>
+      <w:r>
+        <w:t>Add an intersection to path</w:t>
+      </w:r>
+    </w:p>
+    <w:p>
+      <w:pPr>
+        <w:pStyle w:val="ListParagraph"/>
+        <w:numPr>
+          <w:ilvl w:val="0"/>
+          <w:numId w:val="9"/>
+        </w:numPr>
+      </w:pPr>
+      <w:r>
+        <w:t>Check that every path of the intersection is taken</w:t>
+      </w:r>
+    </w:p>
+    <w:p>
+      <w:pPr>
+        <w:pStyle w:val="ListParagraph"/>
+        <w:numPr>
+          <w:ilvl w:val="0"/>
+          <w:numId w:val="9"/>
+        </w:numPr>
+      </w:pPr>
+      <w:r>
+        <w:t>Add a measure point and object</w:t>
+      </w:r>
+    </w:p>
+    <w:p>
+      <w:pPr>
+        <w:pStyle w:val="ListParagraph"/>
+        <w:numPr>
+          <w:ilvl w:val="0"/>
+          <w:numId w:val="9"/>
+        </w:numPr>
+      </w:pPr>
+      <w:r>
+        <w:t>Add a stop point</w:t>
       </w:r>
     </w:p>
     <w:p>
@@ -163,6 +836,7 @@
         <w:t>Acceptable performance definition</w:t>
       </w:r>
     </w:p>
+    <w:p/>
     <w:p>
       <w:pPr>
         <w:pStyle w:val="Heading1"/>
@@ -172,6 +846,7 @@
         </w:numPr>
       </w:pPr>
       <w:r>
+        <w:lastRenderedPageBreak/>
         <w:t>Development Timeline</w:t>
       </w:r>
     </w:p>
@@ -307,6 +982,910 @@
 <file path=word/numbering.xml><?xml version="1.0" encoding="utf-8"?>
 <w:numbering xmlns:wpc="http://schemas.microsoft.com/office/word/2010/wordprocessingCanvas" xmlns:cx="http://schemas.microsoft.com/office/drawing/2014/chartex" xmlns:cx1="http://schemas.microsoft.com/office/drawing/2015/9/8/chartex" xmlns:cx2="http://schemas.microsoft.com/office/drawing/2015/10/21/chartex" xmlns:cx3="http://schemas.microsoft.com/office/drawing/2016/5/9/chartex" xmlns:cx4="http://schemas.microsoft.com/office/drawing/2016/5/10/chartex" xmlns:cx5="http://schemas.microsoft.com/office/drawing/2016/5/11/chartex" xmlns:cx6="http://schemas.microsoft.com/office/drawing/2016/5/12/chartex" xmlns:cx7="http://schemas.microsoft.com/office/drawing/2016/5/13/chartex" xmlns:cx8="http://schemas.microsoft.com/office/drawing/2016/5/14/chartex" xmlns:mc="http://schemas.openxmlformats.org/markup-compatibility/2006" xmlns:aink="http://schemas.microsoft.com/office/drawing/2016/ink" xmlns:am3d="http://schemas.microsoft.com/office/drawing/2017/model3d" xmlns:o="urn:schemas-microsoft-com:office:office" xmlns:oel="http://schemas.microsoft.com/office/2019/extlst" xmlns:r="http://schemas.openxmlformats.org/officeDocument/2006/relationships" xmlns:m="http://schemas.openxmlformats.org/officeDocument/2006/math" xmlns:v="urn:schemas-microsoft-com:vml" xmlns:wp14="http://schemas.microsoft.com/office/word/2010/wordprocessingDrawing" xmlns:wp="http://schemas.openxmlformats.org/drawingml/2006/wordprocessingDrawing" xmlns:w10="urn:schemas-microsoft-com:office:word" xmlns:w="http://schemas.openxmlformats.org/wordprocessingml/2006/main" xmlns:w14="http://schemas.microsoft.com/office/word/2010/wordml" xmlns:w15="http://schemas.microsoft.com/office/word/2012/wordml" xmlns:w16cex="http://schemas.microsoft.com/office/word/2018/wordml/cex" xmlns:w16cid="http://schemas.microsoft.com/office/word/2016/wordml/cid" xmlns:w16="http://schemas.microsoft.com/office/word/2018/wordml" xmlns:w16sdtdh="http://schemas.microsoft.com/office/word/2020/wordml/sdtdatahash" xmlns:w16se="http://schemas.microsoft.com/office/word/2015/wordml/symex" xmlns:wpg="http://schemas.microsoft.com/office/word/2010/wordprocessingGroup" xmlns:wpi="http://schemas.microsoft.com/office/word/2010/wordprocessingInk" xmlns:wne="http://schemas.microsoft.com/office/word/2006/wordml" xmlns:wps="http://schemas.microsoft.com/office/word/2010/wordprocessingShape" mc:Ignorable="w14 w15 w16se w16cid w16 w16cex w16sdtdh wp14">
   <w:abstractNum w:abstractNumId="0" w15:restartNumberingAfterBreak="0">
+    <w:nsid w:val="010F5D01"/>
+    <w:multiLevelType w:val="hybridMultilevel"/>
+    <w:tmpl w:val="591CE722"/>
+    <w:lvl w:ilvl="0" w:tplc="08090001">
+      <w:start w:val="1"/>
+      <w:numFmt w:val="bullet"/>
+      <w:lvlText w:val=""/>
+      <w:lvlJc w:val="left"/>
+      <w:pPr>
+        <w:ind w:left="360" w:hanging="360"/>
+      </w:pPr>
+      <w:rPr>
+        <w:rFonts w:ascii="Symbol" w:hAnsi="Symbol" w:hint="default"/>
+      </w:rPr>
+    </w:lvl>
+    <w:lvl w:ilvl="1" w:tplc="08090003" w:tentative="1">
+      <w:start w:val="1"/>
+      <w:numFmt w:val="bullet"/>
+      <w:lvlText w:val="o"/>
+      <w:lvlJc w:val="left"/>
+      <w:pPr>
+        <w:ind w:left="1080" w:hanging="360"/>
+      </w:pPr>
+      <w:rPr>
+        <w:rFonts w:ascii="Courier New" w:hAnsi="Courier New" w:cs="Courier New" w:hint="default"/>
+      </w:rPr>
+    </w:lvl>
+    <w:lvl w:ilvl="2" w:tplc="08090005" w:tentative="1">
+      <w:start w:val="1"/>
+      <w:numFmt w:val="bullet"/>
+      <w:lvlText w:val=""/>
+      <w:lvlJc w:val="left"/>
+      <w:pPr>
+        <w:ind w:left="1800" w:hanging="360"/>
+      </w:pPr>
+      <w:rPr>
+        <w:rFonts w:ascii="Wingdings" w:hAnsi="Wingdings" w:hint="default"/>
+      </w:rPr>
+    </w:lvl>
+    <w:lvl w:ilvl="3" w:tplc="08090001" w:tentative="1">
+      <w:start w:val="1"/>
+      <w:numFmt w:val="bullet"/>
+      <w:lvlText w:val=""/>
+      <w:lvlJc w:val="left"/>
+      <w:pPr>
+        <w:ind w:left="2520" w:hanging="360"/>
+      </w:pPr>
+      <w:rPr>
+        <w:rFonts w:ascii="Symbol" w:hAnsi="Symbol" w:hint="default"/>
+      </w:rPr>
+    </w:lvl>
+    <w:lvl w:ilvl="4" w:tplc="08090003" w:tentative="1">
+      <w:start w:val="1"/>
+      <w:numFmt w:val="bullet"/>
+      <w:lvlText w:val="o"/>
+      <w:lvlJc w:val="left"/>
+      <w:pPr>
+        <w:ind w:left="3240" w:hanging="360"/>
+      </w:pPr>
+      <w:rPr>
+        <w:rFonts w:ascii="Courier New" w:hAnsi="Courier New" w:cs="Courier New" w:hint="default"/>
+      </w:rPr>
+    </w:lvl>
+    <w:lvl w:ilvl="5" w:tplc="08090005" w:tentative="1">
+      <w:start w:val="1"/>
+      <w:numFmt w:val="bullet"/>
+      <w:lvlText w:val=""/>
+      <w:lvlJc w:val="left"/>
+      <w:pPr>
+        <w:ind w:left="3960" w:hanging="360"/>
+      </w:pPr>
+      <w:rPr>
+        <w:rFonts w:ascii="Wingdings" w:hAnsi="Wingdings" w:hint="default"/>
+      </w:rPr>
+    </w:lvl>
+    <w:lvl w:ilvl="6" w:tplc="08090001" w:tentative="1">
+      <w:start w:val="1"/>
+      <w:numFmt w:val="bullet"/>
+      <w:lvlText w:val=""/>
+      <w:lvlJc w:val="left"/>
+      <w:pPr>
+        <w:ind w:left="4680" w:hanging="360"/>
+      </w:pPr>
+      <w:rPr>
+        <w:rFonts w:ascii="Symbol" w:hAnsi="Symbol" w:hint="default"/>
+      </w:rPr>
+    </w:lvl>
+    <w:lvl w:ilvl="7" w:tplc="08090003" w:tentative="1">
+      <w:start w:val="1"/>
+      <w:numFmt w:val="bullet"/>
+      <w:lvlText w:val="o"/>
+      <w:lvlJc w:val="left"/>
+      <w:pPr>
+        <w:ind w:left="5400" w:hanging="360"/>
+      </w:pPr>
+      <w:rPr>
+        <w:rFonts w:ascii="Courier New" w:hAnsi="Courier New" w:cs="Courier New" w:hint="default"/>
+      </w:rPr>
+    </w:lvl>
+    <w:lvl w:ilvl="8" w:tplc="08090005" w:tentative="1">
+      <w:start w:val="1"/>
+      <w:numFmt w:val="bullet"/>
+      <w:lvlText w:val=""/>
+      <w:lvlJc w:val="left"/>
+      <w:pPr>
+        <w:ind w:left="6120" w:hanging="360"/>
+      </w:pPr>
+      <w:rPr>
+        <w:rFonts w:ascii="Wingdings" w:hAnsi="Wingdings" w:hint="default"/>
+      </w:rPr>
+    </w:lvl>
+  </w:abstractNum>
+  <w:abstractNum w:abstractNumId="1" w15:restartNumberingAfterBreak="0">
+    <w:nsid w:val="15F20976"/>
+    <w:multiLevelType w:val="hybridMultilevel"/>
+    <w:tmpl w:val="4BB239AC"/>
+    <w:lvl w:ilvl="0" w:tplc="08090001">
+      <w:start w:val="1"/>
+      <w:numFmt w:val="bullet"/>
+      <w:lvlText w:val=""/>
+      <w:lvlJc w:val="left"/>
+      <w:pPr>
+        <w:ind w:left="1440" w:hanging="360"/>
+      </w:pPr>
+      <w:rPr>
+        <w:rFonts w:ascii="Symbol" w:hAnsi="Symbol" w:hint="default"/>
+      </w:rPr>
+    </w:lvl>
+    <w:lvl w:ilvl="1" w:tplc="08090003" w:tentative="1">
+      <w:start w:val="1"/>
+      <w:numFmt w:val="bullet"/>
+      <w:lvlText w:val="o"/>
+      <w:lvlJc w:val="left"/>
+      <w:pPr>
+        <w:ind w:left="2160" w:hanging="360"/>
+      </w:pPr>
+      <w:rPr>
+        <w:rFonts w:ascii="Courier New" w:hAnsi="Courier New" w:cs="Courier New" w:hint="default"/>
+      </w:rPr>
+    </w:lvl>
+    <w:lvl w:ilvl="2" w:tplc="08090005" w:tentative="1">
+      <w:start w:val="1"/>
+      <w:numFmt w:val="bullet"/>
+      <w:lvlText w:val=""/>
+      <w:lvlJc w:val="left"/>
+      <w:pPr>
+        <w:ind w:left="2880" w:hanging="360"/>
+      </w:pPr>
+      <w:rPr>
+        <w:rFonts w:ascii="Wingdings" w:hAnsi="Wingdings" w:hint="default"/>
+      </w:rPr>
+    </w:lvl>
+    <w:lvl w:ilvl="3" w:tplc="08090001" w:tentative="1">
+      <w:start w:val="1"/>
+      <w:numFmt w:val="bullet"/>
+      <w:lvlText w:val=""/>
+      <w:lvlJc w:val="left"/>
+      <w:pPr>
+        <w:ind w:left="3600" w:hanging="360"/>
+      </w:pPr>
+      <w:rPr>
+        <w:rFonts w:ascii="Symbol" w:hAnsi="Symbol" w:hint="default"/>
+      </w:rPr>
+    </w:lvl>
+    <w:lvl w:ilvl="4" w:tplc="08090003" w:tentative="1">
+      <w:start w:val="1"/>
+      <w:numFmt w:val="bullet"/>
+      <w:lvlText w:val="o"/>
+      <w:lvlJc w:val="left"/>
+      <w:pPr>
+        <w:ind w:left="4320" w:hanging="360"/>
+      </w:pPr>
+      <w:rPr>
+        <w:rFonts w:ascii="Courier New" w:hAnsi="Courier New" w:cs="Courier New" w:hint="default"/>
+      </w:rPr>
+    </w:lvl>
+    <w:lvl w:ilvl="5" w:tplc="08090005" w:tentative="1">
+      <w:start w:val="1"/>
+      <w:numFmt w:val="bullet"/>
+      <w:lvlText w:val=""/>
+      <w:lvlJc w:val="left"/>
+      <w:pPr>
+        <w:ind w:left="5040" w:hanging="360"/>
+      </w:pPr>
+      <w:rPr>
+        <w:rFonts w:ascii="Wingdings" w:hAnsi="Wingdings" w:hint="default"/>
+      </w:rPr>
+    </w:lvl>
+    <w:lvl w:ilvl="6" w:tplc="08090001" w:tentative="1">
+      <w:start w:val="1"/>
+      <w:numFmt w:val="bullet"/>
+      <w:lvlText w:val=""/>
+      <w:lvlJc w:val="left"/>
+      <w:pPr>
+        <w:ind w:left="5760" w:hanging="360"/>
+      </w:pPr>
+      <w:rPr>
+        <w:rFonts w:ascii="Symbol" w:hAnsi="Symbol" w:hint="default"/>
+      </w:rPr>
+    </w:lvl>
+    <w:lvl w:ilvl="7" w:tplc="08090003" w:tentative="1">
+      <w:start w:val="1"/>
+      <w:numFmt w:val="bullet"/>
+      <w:lvlText w:val="o"/>
+      <w:lvlJc w:val="left"/>
+      <w:pPr>
+        <w:ind w:left="6480" w:hanging="360"/>
+      </w:pPr>
+      <w:rPr>
+        <w:rFonts w:ascii="Courier New" w:hAnsi="Courier New" w:cs="Courier New" w:hint="default"/>
+      </w:rPr>
+    </w:lvl>
+    <w:lvl w:ilvl="8" w:tplc="08090005" w:tentative="1">
+      <w:start w:val="1"/>
+      <w:numFmt w:val="bullet"/>
+      <w:lvlText w:val=""/>
+      <w:lvlJc w:val="left"/>
+      <w:pPr>
+        <w:ind w:left="7200" w:hanging="360"/>
+      </w:pPr>
+      <w:rPr>
+        <w:rFonts w:ascii="Wingdings" w:hAnsi="Wingdings" w:hint="default"/>
+      </w:rPr>
+    </w:lvl>
+  </w:abstractNum>
+  <w:abstractNum w:abstractNumId="2" w15:restartNumberingAfterBreak="0">
+    <w:nsid w:val="4733229B"/>
+    <w:multiLevelType w:val="hybridMultilevel"/>
+    <w:tmpl w:val="831C6820"/>
+    <w:lvl w:ilvl="0" w:tplc="08090001">
+      <w:start w:val="1"/>
+      <w:numFmt w:val="bullet"/>
+      <w:lvlText w:val=""/>
+      <w:lvlJc w:val="left"/>
+      <w:pPr>
+        <w:ind w:left="1152" w:hanging="360"/>
+      </w:pPr>
+      <w:rPr>
+        <w:rFonts w:ascii="Symbol" w:hAnsi="Symbol" w:hint="default"/>
+      </w:rPr>
+    </w:lvl>
+    <w:lvl w:ilvl="1" w:tplc="08090003" w:tentative="1">
+      <w:start w:val="1"/>
+      <w:numFmt w:val="bullet"/>
+      <w:lvlText w:val="o"/>
+      <w:lvlJc w:val="left"/>
+      <w:pPr>
+        <w:ind w:left="1872" w:hanging="360"/>
+      </w:pPr>
+      <w:rPr>
+        <w:rFonts w:ascii="Courier New" w:hAnsi="Courier New" w:cs="Courier New" w:hint="default"/>
+      </w:rPr>
+    </w:lvl>
+    <w:lvl w:ilvl="2" w:tplc="08090005" w:tentative="1">
+      <w:start w:val="1"/>
+      <w:numFmt w:val="bullet"/>
+      <w:lvlText w:val=""/>
+      <w:lvlJc w:val="left"/>
+      <w:pPr>
+        <w:ind w:left="2592" w:hanging="360"/>
+      </w:pPr>
+      <w:rPr>
+        <w:rFonts w:ascii="Wingdings" w:hAnsi="Wingdings" w:hint="default"/>
+      </w:rPr>
+    </w:lvl>
+    <w:lvl w:ilvl="3" w:tplc="08090001" w:tentative="1">
+      <w:start w:val="1"/>
+      <w:numFmt w:val="bullet"/>
+      <w:lvlText w:val=""/>
+      <w:lvlJc w:val="left"/>
+      <w:pPr>
+        <w:ind w:left="3312" w:hanging="360"/>
+      </w:pPr>
+      <w:rPr>
+        <w:rFonts w:ascii="Symbol" w:hAnsi="Symbol" w:hint="default"/>
+      </w:rPr>
+    </w:lvl>
+    <w:lvl w:ilvl="4" w:tplc="08090003" w:tentative="1">
+      <w:start w:val="1"/>
+      <w:numFmt w:val="bullet"/>
+      <w:lvlText w:val="o"/>
+      <w:lvlJc w:val="left"/>
+      <w:pPr>
+        <w:ind w:left="4032" w:hanging="360"/>
+      </w:pPr>
+      <w:rPr>
+        <w:rFonts w:ascii="Courier New" w:hAnsi="Courier New" w:cs="Courier New" w:hint="default"/>
+      </w:rPr>
+    </w:lvl>
+    <w:lvl w:ilvl="5" w:tplc="08090005" w:tentative="1">
+      <w:start w:val="1"/>
+      <w:numFmt w:val="bullet"/>
+      <w:lvlText w:val=""/>
+      <w:lvlJc w:val="left"/>
+      <w:pPr>
+        <w:ind w:left="4752" w:hanging="360"/>
+      </w:pPr>
+      <w:rPr>
+        <w:rFonts w:ascii="Wingdings" w:hAnsi="Wingdings" w:hint="default"/>
+      </w:rPr>
+    </w:lvl>
+    <w:lvl w:ilvl="6" w:tplc="08090001" w:tentative="1">
+      <w:start w:val="1"/>
+      <w:numFmt w:val="bullet"/>
+      <w:lvlText w:val=""/>
+      <w:lvlJc w:val="left"/>
+      <w:pPr>
+        <w:ind w:left="5472" w:hanging="360"/>
+      </w:pPr>
+      <w:rPr>
+        <w:rFonts w:ascii="Symbol" w:hAnsi="Symbol" w:hint="default"/>
+      </w:rPr>
+    </w:lvl>
+    <w:lvl w:ilvl="7" w:tplc="08090003" w:tentative="1">
+      <w:start w:val="1"/>
+      <w:numFmt w:val="bullet"/>
+      <w:lvlText w:val="o"/>
+      <w:lvlJc w:val="left"/>
+      <w:pPr>
+        <w:ind w:left="6192" w:hanging="360"/>
+      </w:pPr>
+      <w:rPr>
+        <w:rFonts w:ascii="Courier New" w:hAnsi="Courier New" w:cs="Courier New" w:hint="default"/>
+      </w:rPr>
+    </w:lvl>
+    <w:lvl w:ilvl="8" w:tplc="08090005" w:tentative="1">
+      <w:start w:val="1"/>
+      <w:numFmt w:val="bullet"/>
+      <w:lvlText w:val=""/>
+      <w:lvlJc w:val="left"/>
+      <w:pPr>
+        <w:ind w:left="6912" w:hanging="360"/>
+      </w:pPr>
+      <w:rPr>
+        <w:rFonts w:ascii="Wingdings" w:hAnsi="Wingdings" w:hint="default"/>
+      </w:rPr>
+    </w:lvl>
+  </w:abstractNum>
+  <w:abstractNum w:abstractNumId="3" w15:restartNumberingAfterBreak="0">
+    <w:nsid w:val="48FE6BC3"/>
+    <w:multiLevelType w:val="hybridMultilevel"/>
+    <w:tmpl w:val="AA261CD6"/>
+    <w:lvl w:ilvl="0" w:tplc="08090001">
+      <w:start w:val="1"/>
+      <w:numFmt w:val="bullet"/>
+      <w:lvlText w:val=""/>
+      <w:lvlJc w:val="left"/>
+      <w:pPr>
+        <w:ind w:left="1440" w:hanging="360"/>
+      </w:pPr>
+      <w:rPr>
+        <w:rFonts w:ascii="Symbol" w:hAnsi="Symbol" w:hint="default"/>
+      </w:rPr>
+    </w:lvl>
+    <w:lvl w:ilvl="1" w:tplc="08090003" w:tentative="1">
+      <w:start w:val="1"/>
+      <w:numFmt w:val="bullet"/>
+      <w:lvlText w:val="o"/>
+      <w:lvlJc w:val="left"/>
+      <w:pPr>
+        <w:ind w:left="2160" w:hanging="360"/>
+      </w:pPr>
+      <w:rPr>
+        <w:rFonts w:ascii="Courier New" w:hAnsi="Courier New" w:cs="Courier New" w:hint="default"/>
+      </w:rPr>
+    </w:lvl>
+    <w:lvl w:ilvl="2" w:tplc="08090005" w:tentative="1">
+      <w:start w:val="1"/>
+      <w:numFmt w:val="bullet"/>
+      <w:lvlText w:val=""/>
+      <w:lvlJc w:val="left"/>
+      <w:pPr>
+        <w:ind w:left="2880" w:hanging="360"/>
+      </w:pPr>
+      <w:rPr>
+        <w:rFonts w:ascii="Wingdings" w:hAnsi="Wingdings" w:hint="default"/>
+      </w:rPr>
+    </w:lvl>
+    <w:lvl w:ilvl="3" w:tplc="08090001" w:tentative="1">
+      <w:start w:val="1"/>
+      <w:numFmt w:val="bullet"/>
+      <w:lvlText w:val=""/>
+      <w:lvlJc w:val="left"/>
+      <w:pPr>
+        <w:ind w:left="3600" w:hanging="360"/>
+      </w:pPr>
+      <w:rPr>
+        <w:rFonts w:ascii="Symbol" w:hAnsi="Symbol" w:hint="default"/>
+      </w:rPr>
+    </w:lvl>
+    <w:lvl w:ilvl="4" w:tplc="08090003" w:tentative="1">
+      <w:start w:val="1"/>
+      <w:numFmt w:val="bullet"/>
+      <w:lvlText w:val="o"/>
+      <w:lvlJc w:val="left"/>
+      <w:pPr>
+        <w:ind w:left="4320" w:hanging="360"/>
+      </w:pPr>
+      <w:rPr>
+        <w:rFonts w:ascii="Courier New" w:hAnsi="Courier New" w:cs="Courier New" w:hint="default"/>
+      </w:rPr>
+    </w:lvl>
+    <w:lvl w:ilvl="5" w:tplc="08090005" w:tentative="1">
+      <w:start w:val="1"/>
+      <w:numFmt w:val="bullet"/>
+      <w:lvlText w:val=""/>
+      <w:lvlJc w:val="left"/>
+      <w:pPr>
+        <w:ind w:left="5040" w:hanging="360"/>
+      </w:pPr>
+      <w:rPr>
+        <w:rFonts w:ascii="Wingdings" w:hAnsi="Wingdings" w:hint="default"/>
+      </w:rPr>
+    </w:lvl>
+    <w:lvl w:ilvl="6" w:tplc="08090001" w:tentative="1">
+      <w:start w:val="1"/>
+      <w:numFmt w:val="bullet"/>
+      <w:lvlText w:val=""/>
+      <w:lvlJc w:val="left"/>
+      <w:pPr>
+        <w:ind w:left="5760" w:hanging="360"/>
+      </w:pPr>
+      <w:rPr>
+        <w:rFonts w:ascii="Symbol" w:hAnsi="Symbol" w:hint="default"/>
+      </w:rPr>
+    </w:lvl>
+    <w:lvl w:ilvl="7" w:tplc="08090003" w:tentative="1">
+      <w:start w:val="1"/>
+      <w:numFmt w:val="bullet"/>
+      <w:lvlText w:val="o"/>
+      <w:lvlJc w:val="left"/>
+      <w:pPr>
+        <w:ind w:left="6480" w:hanging="360"/>
+      </w:pPr>
+      <w:rPr>
+        <w:rFonts w:ascii="Courier New" w:hAnsi="Courier New" w:cs="Courier New" w:hint="default"/>
+      </w:rPr>
+    </w:lvl>
+    <w:lvl w:ilvl="8" w:tplc="08090005" w:tentative="1">
+      <w:start w:val="1"/>
+      <w:numFmt w:val="bullet"/>
+      <w:lvlText w:val=""/>
+      <w:lvlJc w:val="left"/>
+      <w:pPr>
+        <w:ind w:left="7200" w:hanging="360"/>
+      </w:pPr>
+      <w:rPr>
+        <w:rFonts w:ascii="Wingdings" w:hAnsi="Wingdings" w:hint="default"/>
+      </w:rPr>
+    </w:lvl>
+  </w:abstractNum>
+  <w:abstractNum w:abstractNumId="4" w15:restartNumberingAfterBreak="0">
+    <w:nsid w:val="52DE5728"/>
+    <w:multiLevelType w:val="hybridMultilevel"/>
+    <w:tmpl w:val="8C80A56E"/>
+    <w:lvl w:ilvl="0" w:tplc="08090001">
+      <w:start w:val="1"/>
+      <w:numFmt w:val="bullet"/>
+      <w:lvlText w:val=""/>
+      <w:lvlJc w:val="left"/>
+      <w:pPr>
+        <w:ind w:left="1440" w:hanging="360"/>
+      </w:pPr>
+      <w:rPr>
+        <w:rFonts w:ascii="Symbol" w:hAnsi="Symbol" w:hint="default"/>
+      </w:rPr>
+    </w:lvl>
+    <w:lvl w:ilvl="1" w:tplc="08090003" w:tentative="1">
+      <w:start w:val="1"/>
+      <w:numFmt w:val="bullet"/>
+      <w:lvlText w:val="o"/>
+      <w:lvlJc w:val="left"/>
+      <w:pPr>
+        <w:ind w:left="2160" w:hanging="360"/>
+      </w:pPr>
+      <w:rPr>
+        <w:rFonts w:ascii="Courier New" w:hAnsi="Courier New" w:cs="Courier New" w:hint="default"/>
+      </w:rPr>
+    </w:lvl>
+    <w:lvl w:ilvl="2" w:tplc="08090005" w:tentative="1">
+      <w:start w:val="1"/>
+      <w:numFmt w:val="bullet"/>
+      <w:lvlText w:val=""/>
+      <w:lvlJc w:val="left"/>
+      <w:pPr>
+        <w:ind w:left="2880" w:hanging="360"/>
+      </w:pPr>
+      <w:rPr>
+        <w:rFonts w:ascii="Wingdings" w:hAnsi="Wingdings" w:hint="default"/>
+      </w:rPr>
+    </w:lvl>
+    <w:lvl w:ilvl="3" w:tplc="08090001" w:tentative="1">
+      <w:start w:val="1"/>
+      <w:numFmt w:val="bullet"/>
+      <w:lvlText w:val=""/>
+      <w:lvlJc w:val="left"/>
+      <w:pPr>
+        <w:ind w:left="3600" w:hanging="360"/>
+      </w:pPr>
+      <w:rPr>
+        <w:rFonts w:ascii="Symbol" w:hAnsi="Symbol" w:hint="default"/>
+      </w:rPr>
+    </w:lvl>
+    <w:lvl w:ilvl="4" w:tplc="08090003" w:tentative="1">
+      <w:start w:val="1"/>
+      <w:numFmt w:val="bullet"/>
+      <w:lvlText w:val="o"/>
+      <w:lvlJc w:val="left"/>
+      <w:pPr>
+        <w:ind w:left="4320" w:hanging="360"/>
+      </w:pPr>
+      <w:rPr>
+        <w:rFonts w:ascii="Courier New" w:hAnsi="Courier New" w:cs="Courier New" w:hint="default"/>
+      </w:rPr>
+    </w:lvl>
+    <w:lvl w:ilvl="5" w:tplc="08090005" w:tentative="1">
+      <w:start w:val="1"/>
+      <w:numFmt w:val="bullet"/>
+      <w:lvlText w:val=""/>
+      <w:lvlJc w:val="left"/>
+      <w:pPr>
+        <w:ind w:left="5040" w:hanging="360"/>
+      </w:pPr>
+      <w:rPr>
+        <w:rFonts w:ascii="Wingdings" w:hAnsi="Wingdings" w:hint="default"/>
+      </w:rPr>
+    </w:lvl>
+    <w:lvl w:ilvl="6" w:tplc="08090001" w:tentative="1">
+      <w:start w:val="1"/>
+      <w:numFmt w:val="bullet"/>
+      <w:lvlText w:val=""/>
+      <w:lvlJc w:val="left"/>
+      <w:pPr>
+        <w:ind w:left="5760" w:hanging="360"/>
+      </w:pPr>
+      <w:rPr>
+        <w:rFonts w:ascii="Symbol" w:hAnsi="Symbol" w:hint="default"/>
+      </w:rPr>
+    </w:lvl>
+    <w:lvl w:ilvl="7" w:tplc="08090003" w:tentative="1">
+      <w:start w:val="1"/>
+      <w:numFmt w:val="bullet"/>
+      <w:lvlText w:val="o"/>
+      <w:lvlJc w:val="left"/>
+      <w:pPr>
+        <w:ind w:left="6480" w:hanging="360"/>
+      </w:pPr>
+      <w:rPr>
+        <w:rFonts w:ascii="Courier New" w:hAnsi="Courier New" w:cs="Courier New" w:hint="default"/>
+      </w:rPr>
+    </w:lvl>
+    <w:lvl w:ilvl="8" w:tplc="08090005" w:tentative="1">
+      <w:start w:val="1"/>
+      <w:numFmt w:val="bullet"/>
+      <w:lvlText w:val=""/>
+      <w:lvlJc w:val="left"/>
+      <w:pPr>
+        <w:ind w:left="7200" w:hanging="360"/>
+      </w:pPr>
+      <w:rPr>
+        <w:rFonts w:ascii="Wingdings" w:hAnsi="Wingdings" w:hint="default"/>
+      </w:rPr>
+    </w:lvl>
+  </w:abstractNum>
+  <w:abstractNum w:abstractNumId="5" w15:restartNumberingAfterBreak="0">
+    <w:nsid w:val="55141A98"/>
+    <w:multiLevelType w:val="hybridMultilevel"/>
+    <w:tmpl w:val="DFF8C310"/>
+    <w:lvl w:ilvl="0" w:tplc="08090001">
+      <w:start w:val="1"/>
+      <w:numFmt w:val="bullet"/>
+      <w:lvlText w:val=""/>
+      <w:lvlJc w:val="left"/>
+      <w:pPr>
+        <w:ind w:left="1440" w:hanging="360"/>
+      </w:pPr>
+      <w:rPr>
+        <w:rFonts w:ascii="Symbol" w:hAnsi="Symbol" w:hint="default"/>
+      </w:rPr>
+    </w:lvl>
+    <w:lvl w:ilvl="1" w:tplc="08090003" w:tentative="1">
+      <w:start w:val="1"/>
+      <w:numFmt w:val="bullet"/>
+      <w:lvlText w:val="o"/>
+      <w:lvlJc w:val="left"/>
+      <w:pPr>
+        <w:ind w:left="2160" w:hanging="360"/>
+      </w:pPr>
+      <w:rPr>
+        <w:rFonts w:ascii="Courier New" w:hAnsi="Courier New" w:cs="Courier New" w:hint="default"/>
+      </w:rPr>
+    </w:lvl>
+    <w:lvl w:ilvl="2" w:tplc="08090005" w:tentative="1">
+      <w:start w:val="1"/>
+      <w:numFmt w:val="bullet"/>
+      <w:lvlText w:val=""/>
+      <w:lvlJc w:val="left"/>
+      <w:pPr>
+        <w:ind w:left="2880" w:hanging="360"/>
+      </w:pPr>
+      <w:rPr>
+        <w:rFonts w:ascii="Wingdings" w:hAnsi="Wingdings" w:hint="default"/>
+      </w:rPr>
+    </w:lvl>
+    <w:lvl w:ilvl="3" w:tplc="08090001" w:tentative="1">
+      <w:start w:val="1"/>
+      <w:numFmt w:val="bullet"/>
+      <w:lvlText w:val=""/>
+      <w:lvlJc w:val="left"/>
+      <w:pPr>
+        <w:ind w:left="3600" w:hanging="360"/>
+      </w:pPr>
+      <w:rPr>
+        <w:rFonts w:ascii="Symbol" w:hAnsi="Symbol" w:hint="default"/>
+      </w:rPr>
+    </w:lvl>
+    <w:lvl w:ilvl="4" w:tplc="08090003" w:tentative="1">
+      <w:start w:val="1"/>
+      <w:numFmt w:val="bullet"/>
+      <w:lvlText w:val="o"/>
+      <w:lvlJc w:val="left"/>
+      <w:pPr>
+        <w:ind w:left="4320" w:hanging="360"/>
+      </w:pPr>
+      <w:rPr>
+        <w:rFonts w:ascii="Courier New" w:hAnsi="Courier New" w:cs="Courier New" w:hint="default"/>
+      </w:rPr>
+    </w:lvl>
+    <w:lvl w:ilvl="5" w:tplc="08090005" w:tentative="1">
+      <w:start w:val="1"/>
+      <w:numFmt w:val="bullet"/>
+      <w:lvlText w:val=""/>
+      <w:lvlJc w:val="left"/>
+      <w:pPr>
+        <w:ind w:left="5040" w:hanging="360"/>
+      </w:pPr>
+      <w:rPr>
+        <w:rFonts w:ascii="Wingdings" w:hAnsi="Wingdings" w:hint="default"/>
+      </w:rPr>
+    </w:lvl>
+    <w:lvl w:ilvl="6" w:tplc="08090001" w:tentative="1">
+      <w:start w:val="1"/>
+      <w:numFmt w:val="bullet"/>
+      <w:lvlText w:val=""/>
+      <w:lvlJc w:val="left"/>
+      <w:pPr>
+        <w:ind w:left="5760" w:hanging="360"/>
+      </w:pPr>
+      <w:rPr>
+        <w:rFonts w:ascii="Symbol" w:hAnsi="Symbol" w:hint="default"/>
+      </w:rPr>
+    </w:lvl>
+    <w:lvl w:ilvl="7" w:tplc="08090003" w:tentative="1">
+      <w:start w:val="1"/>
+      <w:numFmt w:val="bullet"/>
+      <w:lvlText w:val="o"/>
+      <w:lvlJc w:val="left"/>
+      <w:pPr>
+        <w:ind w:left="6480" w:hanging="360"/>
+      </w:pPr>
+      <w:rPr>
+        <w:rFonts w:ascii="Courier New" w:hAnsi="Courier New" w:cs="Courier New" w:hint="default"/>
+      </w:rPr>
+    </w:lvl>
+    <w:lvl w:ilvl="8" w:tplc="08090005" w:tentative="1">
+      <w:start w:val="1"/>
+      <w:numFmt w:val="bullet"/>
+      <w:lvlText w:val=""/>
+      <w:lvlJc w:val="left"/>
+      <w:pPr>
+        <w:ind w:left="7200" w:hanging="360"/>
+      </w:pPr>
+      <w:rPr>
+        <w:rFonts w:ascii="Wingdings" w:hAnsi="Wingdings" w:hint="default"/>
+      </w:rPr>
+    </w:lvl>
+  </w:abstractNum>
+  <w:abstractNum w:abstractNumId="6" w15:restartNumberingAfterBreak="0">
+    <w:nsid w:val="566F2F9D"/>
+    <w:multiLevelType w:val="hybridMultilevel"/>
+    <w:tmpl w:val="8A36E538"/>
+    <w:lvl w:ilvl="0" w:tplc="08090001">
+      <w:start w:val="1"/>
+      <w:numFmt w:val="bullet"/>
+      <w:lvlText w:val=""/>
+      <w:lvlJc w:val="left"/>
+      <w:pPr>
+        <w:ind w:left="1567" w:hanging="360"/>
+      </w:pPr>
+      <w:rPr>
+        <w:rFonts w:ascii="Symbol" w:hAnsi="Symbol" w:hint="default"/>
+      </w:rPr>
+    </w:lvl>
+    <w:lvl w:ilvl="1" w:tplc="08090003" w:tentative="1">
+      <w:start w:val="1"/>
+      <w:numFmt w:val="bullet"/>
+      <w:lvlText w:val="o"/>
+      <w:lvlJc w:val="left"/>
+      <w:pPr>
+        <w:ind w:left="2287" w:hanging="360"/>
+      </w:pPr>
+      <w:rPr>
+        <w:rFonts w:ascii="Courier New" w:hAnsi="Courier New" w:cs="Courier New" w:hint="default"/>
+      </w:rPr>
+    </w:lvl>
+    <w:lvl w:ilvl="2" w:tplc="08090005" w:tentative="1">
+      <w:start w:val="1"/>
+      <w:numFmt w:val="bullet"/>
+      <w:lvlText w:val=""/>
+      <w:lvlJc w:val="left"/>
+      <w:pPr>
+        <w:ind w:left="3007" w:hanging="360"/>
+      </w:pPr>
+      <w:rPr>
+        <w:rFonts w:ascii="Wingdings" w:hAnsi="Wingdings" w:hint="default"/>
+      </w:rPr>
+    </w:lvl>
+    <w:lvl w:ilvl="3" w:tplc="08090001" w:tentative="1">
+      <w:start w:val="1"/>
+      <w:numFmt w:val="bullet"/>
+      <w:lvlText w:val=""/>
+      <w:lvlJc w:val="left"/>
+      <w:pPr>
+        <w:ind w:left="3727" w:hanging="360"/>
+      </w:pPr>
+      <w:rPr>
+        <w:rFonts w:ascii="Symbol" w:hAnsi="Symbol" w:hint="default"/>
+      </w:rPr>
+    </w:lvl>
+    <w:lvl w:ilvl="4" w:tplc="08090003" w:tentative="1">
+      <w:start w:val="1"/>
+      <w:numFmt w:val="bullet"/>
+      <w:lvlText w:val="o"/>
+      <w:lvlJc w:val="left"/>
+      <w:pPr>
+        <w:ind w:left="4447" w:hanging="360"/>
+      </w:pPr>
+      <w:rPr>
+        <w:rFonts w:ascii="Courier New" w:hAnsi="Courier New" w:cs="Courier New" w:hint="default"/>
+      </w:rPr>
+    </w:lvl>
+    <w:lvl w:ilvl="5" w:tplc="08090005" w:tentative="1">
+      <w:start w:val="1"/>
+      <w:numFmt w:val="bullet"/>
+      <w:lvlText w:val=""/>
+      <w:lvlJc w:val="left"/>
+      <w:pPr>
+        <w:ind w:left="5167" w:hanging="360"/>
+      </w:pPr>
+      <w:rPr>
+        <w:rFonts w:ascii="Wingdings" w:hAnsi="Wingdings" w:hint="default"/>
+      </w:rPr>
+    </w:lvl>
+    <w:lvl w:ilvl="6" w:tplc="08090001" w:tentative="1">
+      <w:start w:val="1"/>
+      <w:numFmt w:val="bullet"/>
+      <w:lvlText w:val=""/>
+      <w:lvlJc w:val="left"/>
+      <w:pPr>
+        <w:ind w:left="5887" w:hanging="360"/>
+      </w:pPr>
+      <w:rPr>
+        <w:rFonts w:ascii="Symbol" w:hAnsi="Symbol" w:hint="default"/>
+      </w:rPr>
+    </w:lvl>
+    <w:lvl w:ilvl="7" w:tplc="08090003" w:tentative="1">
+      <w:start w:val="1"/>
+      <w:numFmt w:val="bullet"/>
+      <w:lvlText w:val="o"/>
+      <w:lvlJc w:val="left"/>
+      <w:pPr>
+        <w:ind w:left="6607" w:hanging="360"/>
+      </w:pPr>
+      <w:rPr>
+        <w:rFonts w:ascii="Courier New" w:hAnsi="Courier New" w:cs="Courier New" w:hint="default"/>
+      </w:rPr>
+    </w:lvl>
+    <w:lvl w:ilvl="8" w:tplc="08090005" w:tentative="1">
+      <w:start w:val="1"/>
+      <w:numFmt w:val="bullet"/>
+      <w:lvlText w:val=""/>
+      <w:lvlJc w:val="left"/>
+      <w:pPr>
+        <w:ind w:left="7327" w:hanging="360"/>
+      </w:pPr>
+      <w:rPr>
+        <w:rFonts w:ascii="Wingdings" w:hAnsi="Wingdings" w:hint="default"/>
+      </w:rPr>
+    </w:lvl>
+  </w:abstractNum>
+  <w:abstractNum w:abstractNumId="7" w15:restartNumberingAfterBreak="0">
+    <w:nsid w:val="69BF04AF"/>
+    <w:multiLevelType w:val="hybridMultilevel"/>
+    <w:tmpl w:val="B6B0F6CA"/>
+    <w:lvl w:ilvl="0" w:tplc="08090001">
+      <w:start w:val="1"/>
+      <w:numFmt w:val="bullet"/>
+      <w:lvlText w:val=""/>
+      <w:lvlJc w:val="left"/>
+      <w:pPr>
+        <w:ind w:left="1440" w:hanging="360"/>
+      </w:pPr>
+      <w:rPr>
+        <w:rFonts w:ascii="Symbol" w:hAnsi="Symbol" w:hint="default"/>
+      </w:rPr>
+    </w:lvl>
+    <w:lvl w:ilvl="1" w:tplc="08090003" w:tentative="1">
+      <w:start w:val="1"/>
+      <w:numFmt w:val="bullet"/>
+      <w:lvlText w:val="o"/>
+      <w:lvlJc w:val="left"/>
+      <w:pPr>
+        <w:ind w:left="2160" w:hanging="360"/>
+      </w:pPr>
+      <w:rPr>
+        <w:rFonts w:ascii="Courier New" w:hAnsi="Courier New" w:cs="Courier New" w:hint="default"/>
+      </w:rPr>
+    </w:lvl>
+    <w:lvl w:ilvl="2" w:tplc="08090005" w:tentative="1">
+      <w:start w:val="1"/>
+      <w:numFmt w:val="bullet"/>
+      <w:lvlText w:val=""/>
+      <w:lvlJc w:val="left"/>
+      <w:pPr>
+        <w:ind w:left="2880" w:hanging="360"/>
+      </w:pPr>
+      <w:rPr>
+        <w:rFonts w:ascii="Wingdings" w:hAnsi="Wingdings" w:hint="default"/>
+      </w:rPr>
+    </w:lvl>
+    <w:lvl w:ilvl="3" w:tplc="08090001" w:tentative="1">
+      <w:start w:val="1"/>
+      <w:numFmt w:val="bullet"/>
+      <w:lvlText w:val=""/>
+      <w:lvlJc w:val="left"/>
+      <w:pPr>
+        <w:ind w:left="3600" w:hanging="360"/>
+      </w:pPr>
+      <w:rPr>
+        <w:rFonts w:ascii="Symbol" w:hAnsi="Symbol" w:hint="default"/>
+      </w:rPr>
+    </w:lvl>
+    <w:lvl w:ilvl="4" w:tplc="08090003" w:tentative="1">
+      <w:start w:val="1"/>
+      <w:numFmt w:val="bullet"/>
+      <w:lvlText w:val="o"/>
+      <w:lvlJc w:val="left"/>
+      <w:pPr>
+        <w:ind w:left="4320" w:hanging="360"/>
+      </w:pPr>
+      <w:rPr>
+        <w:rFonts w:ascii="Courier New" w:hAnsi="Courier New" w:cs="Courier New" w:hint="default"/>
+      </w:rPr>
+    </w:lvl>
+    <w:lvl w:ilvl="5" w:tplc="08090005" w:tentative="1">
+      <w:start w:val="1"/>
+      <w:numFmt w:val="bullet"/>
+      <w:lvlText w:val=""/>
+      <w:lvlJc w:val="left"/>
+      <w:pPr>
+        <w:ind w:left="5040" w:hanging="360"/>
+      </w:pPr>
+      <w:rPr>
+        <w:rFonts w:ascii="Wingdings" w:hAnsi="Wingdings" w:hint="default"/>
+      </w:rPr>
+    </w:lvl>
+    <w:lvl w:ilvl="6" w:tplc="08090001" w:tentative="1">
+      <w:start w:val="1"/>
+      <w:numFmt w:val="bullet"/>
+      <w:lvlText w:val=""/>
+      <w:lvlJc w:val="left"/>
+      <w:pPr>
+        <w:ind w:left="5760" w:hanging="360"/>
+      </w:pPr>
+      <w:rPr>
+        <w:rFonts w:ascii="Symbol" w:hAnsi="Symbol" w:hint="default"/>
+      </w:rPr>
+    </w:lvl>
+    <w:lvl w:ilvl="7" w:tplc="08090003" w:tentative="1">
+      <w:start w:val="1"/>
+      <w:numFmt w:val="bullet"/>
+      <w:lvlText w:val="o"/>
+      <w:lvlJc w:val="left"/>
+      <w:pPr>
+        <w:ind w:left="6480" w:hanging="360"/>
+      </w:pPr>
+      <w:rPr>
+        <w:rFonts w:ascii="Courier New" w:hAnsi="Courier New" w:cs="Courier New" w:hint="default"/>
+      </w:rPr>
+    </w:lvl>
+    <w:lvl w:ilvl="8" w:tplc="08090005" w:tentative="1">
+      <w:start w:val="1"/>
+      <w:numFmt w:val="bullet"/>
+      <w:lvlText w:val=""/>
+      <w:lvlJc w:val="left"/>
+      <w:pPr>
+        <w:ind w:left="7200" w:hanging="360"/>
+      </w:pPr>
+      <w:rPr>
+        <w:rFonts w:ascii="Wingdings" w:hAnsi="Wingdings" w:hint="default"/>
+      </w:rPr>
+    </w:lvl>
+  </w:abstractNum>
+  <w:abstractNum w:abstractNumId="8" w15:restartNumberingAfterBreak="0">
     <w:nsid w:val="6FE6094F"/>
     <w:multiLevelType w:val="multilevel"/>
     <w:tmpl w:val="0809001F"/>
@@ -393,7 +1972,31 @@
     </w:lvl>
   </w:abstractNum>
   <w:num w:numId="1" w16cid:durableId="809446889">
+    <w:abstractNumId w:val="8"/>
+  </w:num>
+  <w:num w:numId="2" w16cid:durableId="694692331">
+    <w:abstractNumId w:val="4"/>
+  </w:num>
+  <w:num w:numId="3" w16cid:durableId="1037894207">
+    <w:abstractNumId w:val="7"/>
+  </w:num>
+  <w:num w:numId="4" w16cid:durableId="1232079677">
+    <w:abstractNumId w:val="3"/>
+  </w:num>
+  <w:num w:numId="5" w16cid:durableId="1366632884">
+    <w:abstractNumId w:val="1"/>
+  </w:num>
+  <w:num w:numId="6" w16cid:durableId="828133856">
+    <w:abstractNumId w:val="6"/>
+  </w:num>
+  <w:num w:numId="7" w16cid:durableId="129564893">
+    <w:abstractNumId w:val="2"/>
+  </w:num>
+  <w:num w:numId="8" w16cid:durableId="450974041">
     <w:abstractNumId w:val="0"/>
+  </w:num>
+  <w:num w:numId="9" w16cid:durableId="1566572562">
+    <w:abstractNumId w:val="5"/>
   </w:num>
 </w:numbering>
 </file>

</xml_diff>

<commit_message>
Edited the Milestone word document.
I made the word document neater and added some information. I also added our week 2 review
</commit_message>
<xml_diff>
--- a/milestone 1 3099 we move.docx
+++ b/milestone 1 3099 we move.docx
@@ -26,57 +26,265 @@
         <w:t>Functional Requirements</w:t>
       </w:r>
     </w:p>
-    <w:p>
-      <w:pPr>
-        <w:ind w:left="720"/>
-      </w:pPr>
-      <w:r>
-        <w:t>Basic modular requirements would be powering on, the ability to move, the ability of the line sensors to detect lines, ability to detect distance using the ultrasonic sensors</w:t>
-      </w:r>
-    </w:p>
-    <w:p>
-      <w:pPr>
-        <w:ind w:left="720"/>
-      </w:pPr>
-      <w:r>
-        <w:t>Interfacing requirements would be speed and turning control</w:t>
-      </w:r>
-      <w:r>
-        <w:t xml:space="preserve"> which comprises of fine control of the H-bridge</w:t>
-      </w:r>
-      <w:r>
-        <w:t>; communicating with the line and ultrasonic sensors.</w:t>
-      </w:r>
-    </w:p>
-    <w:p>
-      <w:pPr>
-        <w:ind w:left="720"/>
-      </w:pPr>
-      <w:r>
-        <w:t>Complex</w:t>
-      </w:r>
-      <w:r>
-        <w:t xml:space="preserve"> microcontroller requirements</w:t>
-      </w:r>
-      <w:r>
-        <w:t xml:space="preserve"> would be the ability to </w:t>
-      </w:r>
-      <w:r>
-        <w:t>record, store and analyse</w:t>
-      </w:r>
-      <w:r>
-        <w:t xml:space="preserve"> routes and </w:t>
-      </w:r>
-      <w:r>
-        <w:t>intersections</w:t>
-      </w:r>
-      <w:r>
-        <w:t>; stopping at certain criteria and decided when to measure distance</w:t>
-      </w:r>
-      <w:r>
-        <w:t>; controlling the direction and speed of the robot.</w:t>
-      </w:r>
-    </w:p>
+    <w:tbl>
+      <w:tblPr>
+        <w:tblStyle w:val="TableGrid"/>
+        <w:tblW w:w="0" w:type="auto"/>
+        <w:tblInd w:w="720" w:type="dxa"/>
+        <w:tblLook w:val="04A0" w:firstRow="1" w:lastRow="0" w:firstColumn="1" w:lastColumn="0" w:noHBand="0" w:noVBand="1"/>
+      </w:tblPr>
+      <w:tblGrid>
+        <w:gridCol w:w="2819"/>
+        <w:gridCol w:w="5477"/>
+      </w:tblGrid>
+      <w:tr>
+        <w:tc>
+          <w:tcPr>
+            <w:tcW w:w="2819" w:type="dxa"/>
+          </w:tcPr>
+          <w:p>
+            <w:r>
+              <w:t>Basic Modular Requirements</w:t>
+            </w:r>
+          </w:p>
+        </w:tc>
+        <w:tc>
+          <w:tcPr>
+            <w:tcW w:w="5477" w:type="dxa"/>
+          </w:tcPr>
+          <w:p>
+            <w:r>
+              <w:t>This includes:</w:t>
+            </w:r>
+          </w:p>
+          <w:p>
+            <w:pPr>
+              <w:pStyle w:val="ListParagraph"/>
+              <w:numPr>
+                <w:ilvl w:val="0"/>
+                <w:numId w:val="11"/>
+              </w:numPr>
+            </w:pPr>
+            <w:r>
+              <w:t xml:space="preserve">powering on, </w:t>
+            </w:r>
+          </w:p>
+          <w:p>
+            <w:pPr>
+              <w:pStyle w:val="ListParagraph"/>
+              <w:numPr>
+                <w:ilvl w:val="0"/>
+                <w:numId w:val="11"/>
+              </w:numPr>
+            </w:pPr>
+            <w:r>
+              <w:t xml:space="preserve">the movement capability, </w:t>
+            </w:r>
+          </w:p>
+          <w:p>
+            <w:pPr>
+              <w:pStyle w:val="ListParagraph"/>
+              <w:numPr>
+                <w:ilvl w:val="0"/>
+                <w:numId w:val="11"/>
+              </w:numPr>
+            </w:pPr>
+            <w:r>
+              <w:t xml:space="preserve">functioning line sensors for line detection, </w:t>
+            </w:r>
+          </w:p>
+          <w:p>
+            <w:pPr>
+              <w:pStyle w:val="ListParagraph"/>
+              <w:numPr>
+                <w:ilvl w:val="0"/>
+                <w:numId w:val="11"/>
+              </w:numPr>
+            </w:pPr>
+            <w:r>
+              <w:t xml:space="preserve">the ability to measure the distanced using ultrasonic sensors, </w:t>
+            </w:r>
+          </w:p>
+          <w:p>
+            <w:pPr>
+              <w:pStyle w:val="ListParagraph"/>
+              <w:numPr>
+                <w:ilvl w:val="0"/>
+                <w:numId w:val="11"/>
+              </w:numPr>
+            </w:pPr>
+            <w:r>
+              <w:t xml:space="preserve">battery management, </w:t>
+            </w:r>
+          </w:p>
+        </w:tc>
+      </w:tr>
+      <w:tr>
+        <w:tc>
+          <w:tcPr>
+            <w:tcW w:w="2819" w:type="dxa"/>
+          </w:tcPr>
+          <w:p>
+            <w:r>
+              <w:t>Interfacing Requirements</w:t>
+            </w:r>
+          </w:p>
+        </w:tc>
+        <w:tc>
+          <w:tcPr>
+            <w:tcW w:w="5477" w:type="dxa"/>
+          </w:tcPr>
+          <w:p>
+            <w:r>
+              <w:t>This includes:</w:t>
+            </w:r>
+          </w:p>
+          <w:p>
+            <w:pPr>
+              <w:pStyle w:val="ListParagraph"/>
+              <w:numPr>
+                <w:ilvl w:val="0"/>
+                <w:numId w:val="12"/>
+              </w:numPr>
+            </w:pPr>
+            <w:r>
+              <w:t xml:space="preserve">precise speed and turning control (necessitating fine management of the H-bridge), </w:t>
+            </w:r>
+          </w:p>
+          <w:p>
+            <w:pPr>
+              <w:pStyle w:val="ListParagraph"/>
+              <w:numPr>
+                <w:ilvl w:val="0"/>
+                <w:numId w:val="12"/>
+              </w:numPr>
+            </w:pPr>
+            <w:r>
+              <w:t xml:space="preserve">establish communication with the line and ultrasonic sensors. </w:t>
+            </w:r>
+          </w:p>
+        </w:tc>
+      </w:tr>
+      <w:tr>
+        <w:tc>
+          <w:tcPr>
+            <w:tcW w:w="2819" w:type="dxa"/>
+          </w:tcPr>
+          <w:p>
+            <w:r>
+              <w:t>Complex Microcontroller Requirements</w:t>
+            </w:r>
+          </w:p>
+        </w:tc>
+        <w:tc>
+          <w:tcPr>
+            <w:tcW w:w="5477" w:type="dxa"/>
+          </w:tcPr>
+          <w:p>
+            <w:r>
+              <w:t>This includes:</w:t>
+            </w:r>
+          </w:p>
+          <w:p>
+            <w:pPr>
+              <w:pStyle w:val="ListParagraph"/>
+              <w:numPr>
+                <w:ilvl w:val="0"/>
+                <w:numId w:val="13"/>
+              </w:numPr>
+            </w:pPr>
+            <w:r>
+              <w:t xml:space="preserve">Recording, storing, and </w:t>
+            </w:r>
+            <w:r>
+              <w:t>analysing</w:t>
+            </w:r>
+            <w:r>
+              <w:t xml:space="preserve"> routes and intersection traversed by the robot. </w:t>
+            </w:r>
+          </w:p>
+          <w:p>
+            <w:pPr>
+              <w:pStyle w:val="ListParagraph"/>
+              <w:numPr>
+                <w:ilvl w:val="0"/>
+                <w:numId w:val="13"/>
+              </w:numPr>
+            </w:pPr>
+            <w:r>
+              <w:t xml:space="preserve">Implementing specific criteria for stopping at certain points during navigation, </w:t>
+            </w:r>
+          </w:p>
+          <w:p>
+            <w:pPr>
+              <w:pStyle w:val="ListParagraph"/>
+              <w:numPr>
+                <w:ilvl w:val="0"/>
+                <w:numId w:val="13"/>
+              </w:numPr>
+            </w:pPr>
+            <w:r>
+              <w:t>Deciding when to measure distances to objects based on predetermined conditions,</w:t>
+            </w:r>
+          </w:p>
+          <w:p>
+            <w:pPr>
+              <w:pStyle w:val="ListParagraph"/>
+              <w:numPr>
+                <w:ilvl w:val="0"/>
+                <w:numId w:val="13"/>
+              </w:numPr>
+            </w:pPr>
+            <w:r>
+              <w:t xml:space="preserve">Precise control over the direction and speed of the robot. </w:t>
+            </w:r>
+          </w:p>
+          <w:p>
+            <w:pPr>
+              <w:pStyle w:val="ListParagraph"/>
+              <w:numPr>
+                <w:ilvl w:val="0"/>
+                <w:numId w:val="13"/>
+              </w:numPr>
+            </w:pPr>
+            <w:r>
+              <w:t xml:space="preserve">Efficient path planning, </w:t>
+            </w:r>
+          </w:p>
+          <w:p>
+            <w:pPr>
+              <w:pStyle w:val="ListParagraph"/>
+              <w:numPr>
+                <w:ilvl w:val="0"/>
+                <w:numId w:val="13"/>
+              </w:numPr>
+            </w:pPr>
+            <w:r>
+              <w:t xml:space="preserve">Safety features. </w:t>
+            </w:r>
+          </w:p>
+        </w:tc>
+      </w:tr>
+      <w:tr>
+        <w:tc>
+          <w:tcPr>
+            <w:tcW w:w="2819" w:type="dxa"/>
+          </w:tcPr>
+          <w:p>
+            <w:r>
+              <w:t>(Add more requirements)</w:t>
+            </w:r>
+          </w:p>
+        </w:tc>
+        <w:tc>
+          <w:tcPr>
+            <w:tcW w:w="5477" w:type="dxa"/>
+          </w:tcPr>
+          <w:p/>
+        </w:tc>
+      </w:tr>
+    </w:tbl>
+    <w:p/>
     <w:p>
       <w:pPr>
         <w:pStyle w:val="Heading2"/>
@@ -98,7 +306,7 @@
         </w:numPr>
       </w:pPr>
       <w:r>
-        <w:t>Voltage supply and logic level is 5V</w:t>
+        <w:t xml:space="preserve">Voltage supply and logic level: 5V. </w:t>
       </w:r>
     </w:p>
     <w:p>
@@ -110,7 +318,7 @@
         </w:numPr>
       </w:pPr>
       <w:r>
-        <w:t>Veroboard 100mm x 50mm, no breadboard</w:t>
+        <w:t xml:space="preserve">Veroboard size: 100mm x 50mm; no breadboard allowed. </w:t>
       </w:r>
     </w:p>
     <w:p>
@@ -122,7 +330,7 @@
         </w:numPr>
       </w:pPr>
       <w:r>
-        <w:t>Operate off 2 x 18650 3.7V Battery (series) (AMS1117-5.0)</w:t>
+        <w:t xml:space="preserve">Power source: Operates off 2 x 18650 3.7V Batteries connected in series, regulated by AMS1117-5.0. </w:t>
       </w:r>
     </w:p>
     <w:p>
@@ -134,7 +342,7 @@
         </w:numPr>
       </w:pPr>
       <w:r>
-        <w:t>Ultrasonic sensor at the front</w:t>
+        <w:t xml:space="preserve">Sensor placement: An ultrasonic sensor positioned at the front of the robot. </w:t>
       </w:r>
     </w:p>
     <w:p>
@@ -146,7 +354,73 @@
         </w:numPr>
       </w:pPr>
       <w:r>
-        <w:t>Maximum of 5 line sensors</w:t>
+        <w:t xml:space="preserve">Line sensors: A maximum of </w:t>
+      </w:r>
+      <w:r>
+        <w:t>5-line</w:t>
+      </w:r>
+      <w:r>
+        <w:t xml:space="preserve"> sensors to be utilized. </w:t>
+      </w:r>
+    </w:p>
+    <w:p>
+      <w:pPr>
+        <w:pStyle w:val="ListParagraph"/>
+        <w:numPr>
+          <w:ilvl w:val="0"/>
+          <w:numId w:val="2"/>
+        </w:numPr>
+      </w:pPr>
+      <w:r>
+        <w:t xml:space="preserve">Components: The usage of specific components is specified. </w:t>
+      </w:r>
+    </w:p>
+    <w:p>
+      <w:pPr>
+        <w:pStyle w:val="ListParagraph"/>
+        <w:numPr>
+          <w:ilvl w:val="0"/>
+          <w:numId w:val="2"/>
+        </w:numPr>
+      </w:pPr>
+      <w:r>
+        <w:t xml:space="preserve">Time constraints: Project completion within a specified timeframe. </w:t>
+      </w:r>
+    </w:p>
+    <w:p>
+      <w:pPr>
+        <w:pStyle w:val="ListParagraph"/>
+        <w:numPr>
+          <w:ilvl w:val="0"/>
+          <w:numId w:val="2"/>
+        </w:numPr>
+      </w:pPr>
+      <w:r>
+        <w:t xml:space="preserve">Availability of parts: Consideration of component availability during the project. </w:t>
+      </w:r>
+    </w:p>
+    <w:p>
+      <w:pPr>
+        <w:pStyle w:val="ListParagraph"/>
+        <w:numPr>
+          <w:ilvl w:val="0"/>
+          <w:numId w:val="2"/>
+        </w:numPr>
+      </w:pPr>
+      <w:r>
+        <w:t>Mechanical specifications: Determining axle length and wheel diameter for the robot's movement.</w:t>
+      </w:r>
+    </w:p>
+    <w:p>
+      <w:pPr>
+        <w:pStyle w:val="Heading2"/>
+        <w:numPr>
+          <w:ilvl w:val="1"/>
+          <w:numId w:val="1"/>
+        </w:numPr>
+      </w:pPr>
+      <w:r>
+        <w:t>Possible Bottlenecks</w:t>
       </w:r>
     </w:p>
     <w:p>
@@ -158,7 +432,7 @@
         </w:numPr>
       </w:pPr>
       <w:r>
-        <w:t>Specified components to use</w:t>
+        <w:t xml:space="preserve">Processing and sensor speed: Ensuring that the microcontroller or processing unit can handle the required computations efficiently and that the sensor response time is suitable for real-time decision-making. </w:t>
       </w:r>
     </w:p>
     <w:p>
@@ -170,7 +444,7 @@
         </w:numPr>
       </w:pPr>
       <w:r>
-        <w:t>Time</w:t>
+        <w:t xml:space="preserve">Battery power: Optimizing power usage to ensure extended operation time and implementing mechanisms for battery charging or replacement when required. </w:t>
       </w:r>
     </w:p>
     <w:p>
@@ -182,7 +456,8 @@
         </w:numPr>
       </w:pPr>
       <w:r>
-        <w:t>Availability of parts</w:t>
+        <w:lastRenderedPageBreak/>
+        <w:t xml:space="preserve">High turning speed stability: Designing the robot's mechanical and control systems to maintain stability and prevent issues like tipping or skidding during high-speed turns. </w:t>
       </w:r>
     </w:p>
     <w:p>
@@ -194,7 +469,19 @@
         </w:numPr>
       </w:pPr>
       <w:r>
-        <w:t>Axel length and wheel diameter</w:t>
+        <w:t>Subsystem Design: Developing and integrating different subsystems, such as motion control, sensor interfacing, data storage, and decision-making, to work harmoniously and achieve the project objectives.</w:t>
+      </w:r>
+    </w:p>
+    <w:p>
+      <w:pPr>
+        <w:pStyle w:val="Heading1"/>
+        <w:numPr>
+          <w:ilvl w:val="0"/>
+          <w:numId w:val="1"/>
+        </w:numPr>
+      </w:pPr>
+      <w:r>
+        <w:t>Sub System Design</w:t>
       </w:r>
     </w:p>
     <w:p>
@@ -206,57 +493,810 @@
         </w:numPr>
       </w:pPr>
       <w:r>
-        <w:t>Possible Bottlenecks</w:t>
+        <w:t>Subsystem and Sub-subsystems Requirements</w:t>
       </w:r>
     </w:p>
+    <w:tbl>
+      <w:tblPr>
+        <w:tblStyle w:val="TableGrid"/>
+        <w:tblW w:w="0" w:type="auto"/>
+        <w:tblInd w:w="792" w:type="dxa"/>
+        <w:tblLook w:val="04A0" w:firstRow="1" w:lastRow="0" w:firstColumn="1" w:lastColumn="0" w:noHBand="0" w:noVBand="1"/>
+      </w:tblPr>
+      <w:tblGrid>
+        <w:gridCol w:w="2464"/>
+        <w:gridCol w:w="5760"/>
+      </w:tblGrid>
+      <w:tr>
+        <w:tc>
+          <w:tcPr>
+            <w:tcW w:w="2464" w:type="dxa"/>
+          </w:tcPr>
+          <w:p>
+            <w:r>
+              <w:t>Power:</w:t>
+            </w:r>
+          </w:p>
+        </w:tc>
+        <w:tc>
+          <w:tcPr>
+            <w:tcW w:w="5760" w:type="dxa"/>
+          </w:tcPr>
+          <w:p>
+            <w:pPr>
+              <w:pStyle w:val="ListParagraph"/>
+              <w:numPr>
+                <w:ilvl w:val="0"/>
+                <w:numId w:val="14"/>
+              </w:numPr>
+            </w:pPr>
+            <w:r>
+              <w:t xml:space="preserve">Regulate the power supply to 5V to meet the system requirements. </w:t>
+            </w:r>
+          </w:p>
+          <w:p>
+            <w:pPr>
+              <w:pStyle w:val="ListParagraph"/>
+              <w:numPr>
+                <w:ilvl w:val="0"/>
+                <w:numId w:val="14"/>
+              </w:numPr>
+            </w:pPr>
+            <w:r>
+              <w:t xml:space="preserve">Ensure sufficient current capacity to power all subsystems. </w:t>
+            </w:r>
+          </w:p>
+          <w:p>
+            <w:pPr>
+              <w:pStyle w:val="ListParagraph"/>
+              <w:numPr>
+                <w:ilvl w:val="0"/>
+                <w:numId w:val="14"/>
+              </w:numPr>
+            </w:pPr>
+            <w:r>
+              <w:t xml:space="preserve">Implement Under Voltage Lockout (UVLO) and Reverse Polarity (RP) protection mechanisms. </w:t>
+            </w:r>
+          </w:p>
+          <w:p>
+            <w:pPr>
+              <w:pStyle w:val="ListParagraph"/>
+              <w:numPr>
+                <w:ilvl w:val="0"/>
+                <w:numId w:val="14"/>
+              </w:numPr>
+            </w:pPr>
+            <w:r>
+              <w:t>Monitor and regulate current usage.</w:t>
+            </w:r>
+          </w:p>
+        </w:tc>
+      </w:tr>
+      <w:tr>
+        <w:tc>
+          <w:tcPr>
+            <w:tcW w:w="2464" w:type="dxa"/>
+          </w:tcPr>
+          <w:p>
+            <w:r>
+              <w:t>Microcontroller:</w:t>
+            </w:r>
+          </w:p>
+        </w:tc>
+        <w:tc>
+          <w:tcPr>
+            <w:tcW w:w="5760" w:type="dxa"/>
+          </w:tcPr>
+          <w:p>
+            <w:pPr>
+              <w:pStyle w:val="ListParagraph"/>
+              <w:numPr>
+                <w:ilvl w:val="0"/>
+                <w:numId w:val="15"/>
+              </w:numPr>
+            </w:pPr>
+            <w:r>
+              <w:t xml:space="preserve">Process sensor data in real-time and efficiently interpret it. </w:t>
+            </w:r>
+          </w:p>
+          <w:p>
+            <w:pPr>
+              <w:pStyle w:val="ListParagraph"/>
+              <w:numPr>
+                <w:ilvl w:val="0"/>
+                <w:numId w:val="15"/>
+              </w:numPr>
+            </w:pPr>
+            <w:r>
+              <w:t xml:space="preserve">Output processed data to drive systems and control the logic flow of the robot. </w:t>
+            </w:r>
+          </w:p>
+          <w:p>
+            <w:pPr>
+              <w:pStyle w:val="ListParagraph"/>
+              <w:numPr>
+                <w:ilvl w:val="0"/>
+                <w:numId w:val="15"/>
+              </w:numPr>
+            </w:pPr>
+            <w:r>
+              <w:t xml:space="preserve">Perform data processing at a faster rate than the sensor data acquisition. </w:t>
+            </w:r>
+          </w:p>
+          <w:p>
+            <w:pPr>
+              <w:pStyle w:val="ListParagraph"/>
+              <w:numPr>
+                <w:ilvl w:val="0"/>
+                <w:numId w:val="15"/>
+              </w:numPr>
+            </w:pPr>
+            <w:r>
+              <w:t>Incorporate an LED indicator to signify the operation of the ultrasonic sensor.</w:t>
+            </w:r>
+          </w:p>
+        </w:tc>
+      </w:tr>
+      <w:tr>
+        <w:tc>
+          <w:tcPr>
+            <w:tcW w:w="2464" w:type="dxa"/>
+          </w:tcPr>
+          <w:p>
+            <w:r>
+              <w:t>Motor drive and Motors:</w:t>
+            </w:r>
+          </w:p>
+        </w:tc>
+        <w:tc>
+          <w:tcPr>
+            <w:tcW w:w="5760" w:type="dxa"/>
+          </w:tcPr>
+          <w:p>
+            <w:pPr>
+              <w:pStyle w:val="ListParagraph"/>
+              <w:numPr>
+                <w:ilvl w:val="0"/>
+                <w:numId w:val="16"/>
+              </w:numPr>
+            </w:pPr>
+            <w:r>
+              <w:t xml:space="preserve">Enable forward, reverse, and turning controls for smooth navigation. </w:t>
+            </w:r>
+          </w:p>
+          <w:p>
+            <w:pPr>
+              <w:pStyle w:val="ListParagraph"/>
+              <w:numPr>
+                <w:ilvl w:val="0"/>
+                <w:numId w:val="16"/>
+              </w:numPr>
+            </w:pPr>
+            <w:r>
+              <w:t>Ensure speed control of the motors for precise movement.</w:t>
+            </w:r>
+          </w:p>
+        </w:tc>
+      </w:tr>
+      <w:tr>
+        <w:tc>
+          <w:tcPr>
+            <w:tcW w:w="2464" w:type="dxa"/>
+          </w:tcPr>
+          <w:p>
+            <w:r>
+              <w:t>Mechanical:</w:t>
+            </w:r>
+          </w:p>
+        </w:tc>
+        <w:tc>
+          <w:tcPr>
+            <w:tcW w:w="5760" w:type="dxa"/>
+          </w:tcPr>
+          <w:p>
+            <w:pPr>
+              <w:pStyle w:val="ListParagraph"/>
+              <w:numPr>
+                <w:ilvl w:val="0"/>
+                <w:numId w:val="17"/>
+              </w:numPr>
+            </w:pPr>
+            <w:r>
+              <w:t xml:space="preserve">Chassis is already built to house all components. </w:t>
+            </w:r>
+          </w:p>
+          <w:p>
+            <w:pPr>
+              <w:pStyle w:val="ListParagraph"/>
+              <w:numPr>
+                <w:ilvl w:val="0"/>
+                <w:numId w:val="17"/>
+              </w:numPr>
+            </w:pPr>
+            <w:r>
+              <w:t xml:space="preserve">Build should be able to sustain knocks in the case of failure. </w:t>
+            </w:r>
+          </w:p>
+        </w:tc>
+      </w:tr>
+      <w:tr>
+        <w:tc>
+          <w:tcPr>
+            <w:tcW w:w="2464" w:type="dxa"/>
+          </w:tcPr>
+          <w:p>
+            <w:r>
+              <w:t>Sensors:</w:t>
+            </w:r>
+          </w:p>
+        </w:tc>
+        <w:tc>
+          <w:tcPr>
+            <w:tcW w:w="5760" w:type="dxa"/>
+          </w:tcPr>
+          <w:p>
+            <w:pPr>
+              <w:pStyle w:val="ListParagraph"/>
+              <w:numPr>
+                <w:ilvl w:val="0"/>
+                <w:numId w:val="18"/>
+              </w:numPr>
+            </w:pPr>
+            <w:r>
+              <w:t xml:space="preserve">Utilize fast and accurate line sensors to provide real-time data on the robot's position. </w:t>
+            </w:r>
+          </w:p>
+          <w:p>
+            <w:pPr>
+              <w:pStyle w:val="ListParagraph"/>
+              <w:numPr>
+                <w:ilvl w:val="0"/>
+                <w:numId w:val="18"/>
+              </w:numPr>
+            </w:pPr>
+            <w:r>
+              <w:t>Ensure the ultrasonic sensor delivers quick and precise distance measurements for effective obstacle detection.</w:t>
+            </w:r>
+          </w:p>
+        </w:tc>
+      </w:tr>
+    </w:tbl>
+    <w:p/>
     <w:p>
       <w:pPr>
-        <w:pStyle w:val="ListParagraph"/>
+        <w:pStyle w:val="Heading2"/>
         <w:numPr>
-          <w:ilvl w:val="0"/>
-          <w:numId w:val="3"/>
+          <w:ilvl w:val="1"/>
+          <w:numId w:val="1"/>
         </w:numPr>
       </w:pPr>
       <w:r>
-        <w:t>Processing and sensor speed</w:t>
+        <w:t>Subsystem and Sub-subsystems Specifications</w:t>
       </w:r>
     </w:p>
+    <w:tbl>
+      <w:tblPr>
+        <w:tblStyle w:val="TableGrid"/>
+        <w:tblW w:w="0" w:type="auto"/>
+        <w:tblInd w:w="792" w:type="dxa"/>
+        <w:tblLook w:val="04A0" w:firstRow="1" w:lastRow="0" w:firstColumn="1" w:lastColumn="0" w:noHBand="0" w:noVBand="1"/>
+      </w:tblPr>
+      <w:tblGrid>
+        <w:gridCol w:w="2464"/>
+        <w:gridCol w:w="5760"/>
+      </w:tblGrid>
+      <w:tr>
+        <w:tc>
+          <w:tcPr>
+            <w:tcW w:w="2464" w:type="dxa"/>
+          </w:tcPr>
+          <w:p>
+            <w:r>
+              <w:t>Power:</w:t>
+            </w:r>
+          </w:p>
+        </w:tc>
+        <w:tc>
+          <w:tcPr>
+            <w:tcW w:w="5760" w:type="dxa"/>
+          </w:tcPr>
+          <w:p>
+            <w:pPr>
+              <w:pStyle w:val="ListParagraph"/>
+              <w:numPr>
+                <w:ilvl w:val="0"/>
+                <w:numId w:val="14"/>
+              </w:numPr>
+            </w:pPr>
+            <w:r>
+              <w:t xml:space="preserve">Regulate the power supply to 5V, accepting input voltages between 6V and 8.4V. </w:t>
+            </w:r>
+          </w:p>
+          <w:p>
+            <w:pPr>
+              <w:pStyle w:val="ListParagraph"/>
+              <w:numPr>
+                <w:ilvl w:val="0"/>
+                <w:numId w:val="14"/>
+              </w:numPr>
+            </w:pPr>
+            <w:r>
+              <w:t xml:space="preserve">Ensure sufficient current capacity to power all subsystems. </w:t>
+            </w:r>
+          </w:p>
+          <w:p>
+            <w:pPr>
+              <w:pStyle w:val="ListParagraph"/>
+              <w:numPr>
+                <w:ilvl w:val="0"/>
+                <w:numId w:val="14"/>
+              </w:numPr>
+            </w:pPr>
+            <w:r>
+              <w:t xml:space="preserve">Implement Under Voltage Lockout (UVLO) at 6V to protect the system from undervoltage conditions. </w:t>
+            </w:r>
+          </w:p>
+          <w:p>
+            <w:pPr>
+              <w:pStyle w:val="ListParagraph"/>
+              <w:numPr>
+                <w:ilvl w:val="0"/>
+                <w:numId w:val="14"/>
+              </w:numPr>
+            </w:pPr>
+            <w:r>
+              <w:t xml:space="preserve">Use a Reverse Polarity (RP) protection circuit consuming less than 1mW. </w:t>
+            </w:r>
+          </w:p>
+          <w:p>
+            <w:pPr>
+              <w:pStyle w:val="ListParagraph"/>
+              <w:numPr>
+                <w:ilvl w:val="0"/>
+                <w:numId w:val="14"/>
+              </w:numPr>
+            </w:pPr>
+            <w:r>
+              <w:t>Employ a current regulator to prevent the Low Voltage Regulator (LVR) from malfunctioning.</w:t>
+            </w:r>
+          </w:p>
+        </w:tc>
+      </w:tr>
+      <w:tr>
+        <w:tc>
+          <w:tcPr>
+            <w:tcW w:w="2464" w:type="dxa"/>
+          </w:tcPr>
+          <w:p>
+            <w:r>
+              <w:lastRenderedPageBreak/>
+              <w:t>Microcontroller:</w:t>
+            </w:r>
+          </w:p>
+        </w:tc>
+        <w:tc>
+          <w:tcPr>
+            <w:tcW w:w="5760" w:type="dxa"/>
+          </w:tcPr>
+          <w:p>
+            <w:pPr>
+              <w:pStyle w:val="ListParagraph"/>
+              <w:numPr>
+                <w:ilvl w:val="0"/>
+                <w:numId w:val="15"/>
+              </w:numPr>
+            </w:pPr>
+            <w:r>
+              <w:t xml:space="preserve">Receive 5V power supply and convert the 3V3 logic level outputs to 5V using a Logic Level Converter. </w:t>
+            </w:r>
+          </w:p>
+          <w:p>
+            <w:pPr>
+              <w:pStyle w:val="ListParagraph"/>
+              <w:numPr>
+                <w:ilvl w:val="0"/>
+                <w:numId w:val="15"/>
+              </w:numPr>
+            </w:pPr>
+            <w:r>
+              <w:t>Optimize calculations between the line sensors and H-Bridge output to be completed in less than 1ms.</w:t>
+            </w:r>
+          </w:p>
+        </w:tc>
+      </w:tr>
+      <w:tr>
+        <w:tc>
+          <w:tcPr>
+            <w:tcW w:w="2464" w:type="dxa"/>
+          </w:tcPr>
+          <w:p>
+            <w:r>
+              <w:t>Motor drive and Motors:</w:t>
+            </w:r>
+          </w:p>
+        </w:tc>
+        <w:tc>
+          <w:tcPr>
+            <w:tcW w:w="5760" w:type="dxa"/>
+          </w:tcPr>
+          <w:p>
+            <w:pPr>
+              <w:pStyle w:val="ListParagraph"/>
+              <w:numPr>
+                <w:ilvl w:val="0"/>
+                <w:numId w:val="16"/>
+              </w:numPr>
+            </w:pPr>
+            <w:r>
+              <w:t xml:space="preserve">Ensure the motors can rotate at a constant speed. </w:t>
+            </w:r>
+          </w:p>
+          <w:p>
+            <w:pPr>
+              <w:pStyle w:val="ListParagraph"/>
+              <w:numPr>
+                <w:ilvl w:val="0"/>
+                <w:numId w:val="16"/>
+              </w:numPr>
+            </w:pPr>
+            <w:r>
+              <w:t>Power the motors with a 5V supply and ensure the system can handle up to 5A current.</w:t>
+            </w:r>
+          </w:p>
+        </w:tc>
+      </w:tr>
+      <w:tr>
+        <w:tc>
+          <w:tcPr>
+            <w:tcW w:w="2464" w:type="dxa"/>
+          </w:tcPr>
+          <w:p>
+            <w:r>
+              <w:t>Mechanical:</w:t>
+            </w:r>
+          </w:p>
+        </w:tc>
+        <w:tc>
+          <w:tcPr>
+            <w:tcW w:w="5760" w:type="dxa"/>
+          </w:tcPr>
+          <w:p>
+            <w:pPr>
+              <w:pStyle w:val="ListParagraph"/>
+              <w:numPr>
+                <w:ilvl w:val="0"/>
+                <w:numId w:val="17"/>
+              </w:numPr>
+            </w:pPr>
+            <w:r>
+              <w:t>Utilize a Veroboard with dimensions of 100mm x 50mm</w:t>
+            </w:r>
+            <w:r>
+              <w:t>.</w:t>
+            </w:r>
+          </w:p>
+        </w:tc>
+      </w:tr>
+      <w:tr>
+        <w:tc>
+          <w:tcPr>
+            <w:tcW w:w="2464" w:type="dxa"/>
+          </w:tcPr>
+          <w:p>
+            <w:r>
+              <w:t>Sensors:</w:t>
+            </w:r>
+          </w:p>
+        </w:tc>
+        <w:tc>
+          <w:tcPr>
+            <w:tcW w:w="5760" w:type="dxa"/>
+          </w:tcPr>
+          <w:p>
+            <w:pPr>
+              <w:pStyle w:val="ListParagraph"/>
+              <w:numPr>
+                <w:ilvl w:val="0"/>
+                <w:numId w:val="18"/>
+              </w:numPr>
+            </w:pPr>
+            <w:r>
+              <w:t>Implement data transmission within less than 10 clock cycles to achieve high sensor speed.</w:t>
+            </w:r>
+          </w:p>
+        </w:tc>
+      </w:tr>
+    </w:tbl>
+    <w:p/>
     <w:p>
       <w:pPr>
-        <w:pStyle w:val="ListParagraph"/>
+        <w:pStyle w:val="Heading2"/>
         <w:numPr>
-          <w:ilvl w:val="0"/>
-          <w:numId w:val="3"/>
+          <w:ilvl w:val="1"/>
+          <w:numId w:val="1"/>
         </w:numPr>
       </w:pPr>
       <w:r>
-        <w:t>Battery power</w:t>
+        <w:t>Inter-subsystems Interactions</w:t>
       </w:r>
     </w:p>
+    <w:tbl>
+      <w:tblPr>
+        <w:tblStyle w:val="TableGrid"/>
+        <w:tblW w:w="0" w:type="auto"/>
+        <w:tblInd w:w="792" w:type="dxa"/>
+        <w:tblLook w:val="04A0" w:firstRow="1" w:lastRow="0" w:firstColumn="1" w:lastColumn="0" w:noHBand="0" w:noVBand="1"/>
+      </w:tblPr>
+      <w:tblGrid>
+        <w:gridCol w:w="2464"/>
+        <w:gridCol w:w="5760"/>
+      </w:tblGrid>
+      <w:tr>
+        <w:tc>
+          <w:tcPr>
+            <w:tcW w:w="2464" w:type="dxa"/>
+          </w:tcPr>
+          <w:p>
+            <w:r>
+              <w:t>Power:</w:t>
+            </w:r>
+          </w:p>
+        </w:tc>
+        <w:tc>
+          <w:tcPr>
+            <w:tcW w:w="5760" w:type="dxa"/>
+          </w:tcPr>
+          <w:p>
+            <w:pPr>
+              <w:pStyle w:val="ListParagraph"/>
+              <w:numPr>
+                <w:ilvl w:val="0"/>
+                <w:numId w:val="14"/>
+              </w:numPr>
+            </w:pPr>
+            <w:r>
+              <w:t xml:space="preserve">Supplies regulated 5V power to all subsystems. </w:t>
+            </w:r>
+          </w:p>
+          <w:p>
+            <w:pPr>
+              <w:pStyle w:val="ListParagraph"/>
+              <w:numPr>
+                <w:ilvl w:val="0"/>
+                <w:numId w:val="14"/>
+              </w:numPr>
+            </w:pPr>
+            <w:r>
+              <w:t xml:space="preserve">Includes protection mechanisms like UVLO and RP for safety. </w:t>
+            </w:r>
+          </w:p>
+          <w:p>
+            <w:pPr>
+              <w:pStyle w:val="ListParagraph"/>
+              <w:numPr>
+                <w:ilvl w:val="0"/>
+                <w:numId w:val="14"/>
+              </w:numPr>
+            </w:pPr>
+            <w:r>
+              <w:t>Ensures sufficient current capacity for all components.</w:t>
+            </w:r>
+          </w:p>
+        </w:tc>
+      </w:tr>
+      <w:tr>
+        <w:tc>
+          <w:tcPr>
+            <w:tcW w:w="2464" w:type="dxa"/>
+          </w:tcPr>
+          <w:p>
+            <w:r>
+              <w:t>Microcontroller:</w:t>
+            </w:r>
+          </w:p>
+        </w:tc>
+        <w:tc>
+          <w:tcPr>
+            <w:tcW w:w="5760" w:type="dxa"/>
+          </w:tcPr>
+          <w:p>
+            <w:pPr>
+              <w:pStyle w:val="ListParagraph"/>
+              <w:numPr>
+                <w:ilvl w:val="0"/>
+                <w:numId w:val="15"/>
+              </w:numPr>
+            </w:pPr>
+            <w:r>
+              <w:t xml:space="preserve">Receives 5V power and uses a Logic Level Converter to convert 3V3 logic to 5V for interfacing with other subsystems. </w:t>
+            </w:r>
+          </w:p>
+          <w:p>
+            <w:pPr>
+              <w:pStyle w:val="ListParagraph"/>
+              <w:numPr>
+                <w:ilvl w:val="0"/>
+                <w:numId w:val="15"/>
+              </w:numPr>
+            </w:pPr>
+            <w:r>
+              <w:t xml:space="preserve">Interprets sensor data and performs calculations for speed and turning control. </w:t>
+            </w:r>
+          </w:p>
+          <w:p>
+            <w:pPr>
+              <w:pStyle w:val="ListParagraph"/>
+              <w:numPr>
+                <w:ilvl w:val="0"/>
+                <w:numId w:val="15"/>
+              </w:numPr>
+            </w:pPr>
+            <w:r>
+              <w:t>Communicates with the motor drive, line sensors, ultrasonic sensor, and other components.</w:t>
+            </w:r>
+          </w:p>
+        </w:tc>
+      </w:tr>
+      <w:tr>
+        <w:tc>
+          <w:tcPr>
+            <w:tcW w:w="2464" w:type="dxa"/>
+          </w:tcPr>
+          <w:p>
+            <w:r>
+              <w:t>Motor drive and Motors:</w:t>
+            </w:r>
+          </w:p>
+        </w:tc>
+        <w:tc>
+          <w:tcPr>
+            <w:tcW w:w="5760" w:type="dxa"/>
+          </w:tcPr>
+          <w:p>
+            <w:pPr>
+              <w:pStyle w:val="ListParagraph"/>
+              <w:numPr>
+                <w:ilvl w:val="0"/>
+                <w:numId w:val="16"/>
+              </w:numPr>
+            </w:pPr>
+            <w:r>
+              <w:t xml:space="preserve">Receives 5V power from the microcontroller. </w:t>
+            </w:r>
+          </w:p>
+          <w:p>
+            <w:pPr>
+              <w:pStyle w:val="ListParagraph"/>
+              <w:numPr>
+                <w:ilvl w:val="0"/>
+                <w:numId w:val="16"/>
+              </w:numPr>
+            </w:pPr>
+            <w:r>
+              <w:t xml:space="preserve">Enables precise control over the motors for forward, reverse, and turning motions. </w:t>
+            </w:r>
+          </w:p>
+          <w:p>
+            <w:pPr>
+              <w:pStyle w:val="ListParagraph"/>
+              <w:numPr>
+                <w:ilvl w:val="0"/>
+                <w:numId w:val="16"/>
+              </w:numPr>
+            </w:pPr>
+            <w:r>
+              <w:t>Ensures motors rotate at a constant speed for stable movement.</w:t>
+            </w:r>
+          </w:p>
+        </w:tc>
+      </w:tr>
+      <w:tr>
+        <w:tc>
+          <w:tcPr>
+            <w:tcW w:w="2464" w:type="dxa"/>
+          </w:tcPr>
+          <w:p>
+            <w:r>
+              <w:t>Mechanical:</w:t>
+            </w:r>
+          </w:p>
+        </w:tc>
+        <w:tc>
+          <w:tcPr>
+            <w:tcW w:w="5760" w:type="dxa"/>
+          </w:tcPr>
+          <w:p>
+            <w:pPr>
+              <w:pStyle w:val="ListParagraph"/>
+              <w:numPr>
+                <w:ilvl w:val="0"/>
+                <w:numId w:val="17"/>
+              </w:numPr>
+            </w:pPr>
+            <w:r>
+              <w:t>Hosts all components</w:t>
+            </w:r>
+            <w:r>
+              <w:t>.</w:t>
+            </w:r>
+            <w:r>
+              <w:t xml:space="preserve"> </w:t>
+            </w:r>
+          </w:p>
+          <w:p>
+            <w:pPr>
+              <w:pStyle w:val="ListParagraph"/>
+              <w:numPr>
+                <w:ilvl w:val="0"/>
+                <w:numId w:val="17"/>
+              </w:numPr>
+            </w:pPr>
+            <w:r>
+              <w:t>Provides protection and robustness to internal components.</w:t>
+            </w:r>
+          </w:p>
+        </w:tc>
+      </w:tr>
+      <w:tr>
+        <w:tc>
+          <w:tcPr>
+            <w:tcW w:w="2464" w:type="dxa"/>
+          </w:tcPr>
+          <w:p>
+            <w:r>
+              <w:t>Sensors:</w:t>
+            </w:r>
+          </w:p>
+        </w:tc>
+        <w:tc>
+          <w:tcPr>
+            <w:tcW w:w="5760" w:type="dxa"/>
+          </w:tcPr>
+          <w:p>
+            <w:pPr>
+              <w:pStyle w:val="ListParagraph"/>
+              <w:numPr>
+                <w:ilvl w:val="0"/>
+                <w:numId w:val="23"/>
+              </w:numPr>
+            </w:pPr>
+            <w:r>
+              <w:t xml:space="preserve">Delivers fast and accurate data from the line and ultrasonic sensors. </w:t>
+            </w:r>
+          </w:p>
+          <w:p>
+            <w:pPr>
+              <w:pStyle w:val="ListParagraph"/>
+              <w:numPr>
+                <w:ilvl w:val="0"/>
+                <w:numId w:val="23"/>
+              </w:numPr>
+            </w:pPr>
+            <w:r>
+              <w:t>Transmits data to the microcontroller within short intervals.</w:t>
+            </w:r>
+          </w:p>
+        </w:tc>
+      </w:tr>
+    </w:tbl>
     <w:p>
       <w:pPr>
-        <w:pStyle w:val="ListParagraph"/>
+        <w:pStyle w:val="Heading2"/>
         <w:numPr>
-          <w:ilvl w:val="0"/>
-          <w:numId w:val="3"/>
+          <w:ilvl w:val="1"/>
+          <w:numId w:val="1"/>
         </w:numPr>
       </w:pPr>
       <w:r>
-        <w:t>High turning speed stability</w:t>
+        <w:t xml:space="preserve">UML Diagrams were </w:t>
       </w:r>
+      <w:proofErr w:type="gramStart"/>
+      <w:r>
+        <w:t>possible</w:t>
+      </w:r>
+      <w:proofErr w:type="gramEnd"/>
     </w:p>
-    <w:p>
-      <w:pPr>
-        <w:pStyle w:val="ListParagraph"/>
-        <w:numPr>
-          <w:ilvl w:val="0"/>
-          <w:numId w:val="3"/>
-        </w:numPr>
-      </w:pPr>
-      <w:r>
-        <w:t>Subsystem Design</w:t>
-      </w:r>
-    </w:p>
+    <w:p/>
     <w:p>
       <w:pPr>
         <w:pStyle w:val="Heading1"/>
@@ -266,7 +1306,7 @@
         </w:numPr>
       </w:pPr>
       <w:r>
-        <w:t>Sub System Design</w:t>
+        <w:t>Acceptance Test Procedure</w:t>
       </w:r>
     </w:p>
     <w:p>
@@ -278,123 +1318,223 @@
         </w:numPr>
       </w:pPr>
       <w:r>
-        <w:t>Subsystem and Sub-subsystems Requirements</w:t>
+        <w:t>Figures of merits based on which you would validate your final design.</w:t>
       </w:r>
     </w:p>
-    <w:p>
-      <w:pPr>
-        <w:pStyle w:val="ListParagraph"/>
-        <w:numPr>
-          <w:ilvl w:val="2"/>
-          <w:numId w:val="1"/>
-        </w:numPr>
-      </w:pPr>
-      <w:r>
-        <w:t xml:space="preserve"> Power</w:t>
-      </w:r>
-    </w:p>
-    <w:p>
-      <w:pPr>
-        <w:pStyle w:val="ListParagraph"/>
-        <w:ind w:left="1224"/>
-      </w:pPr>
-      <w:r>
-        <w:t>Regulate to 5V. Supplying sufficient current to all subsystems. UVLO? RP?</w:t>
-      </w:r>
-      <w:r>
-        <w:t xml:space="preserve"> CURRENT Reg</w:t>
-      </w:r>
-    </w:p>
-    <w:p>
-      <w:pPr>
-        <w:pStyle w:val="ListParagraph"/>
-        <w:numPr>
-          <w:ilvl w:val="2"/>
-          <w:numId w:val="1"/>
-        </w:numPr>
-      </w:pPr>
-      <w:r>
-        <w:t xml:space="preserve"> Microcontroller</w:t>
-      </w:r>
-    </w:p>
-    <w:p>
-      <w:pPr>
-        <w:pStyle w:val="ListParagraph"/>
-        <w:ind w:left="1224"/>
-      </w:pPr>
-      <w:r>
-        <w:t>Interpreting sensor data, outputting data to drive systems, logic control flow.</w:t>
-      </w:r>
-      <w:r>
-        <w:t xml:space="preserve"> Must process data faster than the sensors</w:t>
-      </w:r>
-      <w:r>
-        <w:t>. Have LED to indicate when US sensor in running</w:t>
-      </w:r>
-    </w:p>
-    <w:p>
-      <w:pPr>
-        <w:pStyle w:val="ListParagraph"/>
-        <w:numPr>
-          <w:ilvl w:val="2"/>
-          <w:numId w:val="1"/>
-        </w:numPr>
-      </w:pPr>
-      <w:r>
-        <w:t xml:space="preserve"> Motor drive and Motors</w:t>
-      </w:r>
-    </w:p>
-    <w:p>
-      <w:pPr>
-        <w:pStyle w:val="ListParagraph"/>
-        <w:ind w:left="1224"/>
-      </w:pPr>
-      <w:r>
-        <w:t>Forward and reverse and turn control and speed</w:t>
-      </w:r>
-    </w:p>
-    <w:p>
-      <w:pPr>
-        <w:pStyle w:val="ListParagraph"/>
-        <w:numPr>
-          <w:ilvl w:val="2"/>
-          <w:numId w:val="1"/>
-        </w:numPr>
-      </w:pPr>
-      <w:r>
-        <w:t xml:space="preserve"> Mechanical</w:t>
-      </w:r>
-    </w:p>
-    <w:p>
-      <w:pPr>
-        <w:pStyle w:val="ListParagraph"/>
-        <w:ind w:left="1224"/>
-      </w:pPr>
-      <w:r>
-        <w:t>Host all components and chassis must be strong. Protection.</w:t>
-      </w:r>
-    </w:p>
-    <w:p>
-      <w:pPr>
-        <w:pStyle w:val="ListParagraph"/>
-        <w:numPr>
-          <w:ilvl w:val="2"/>
-          <w:numId w:val="1"/>
-        </w:numPr>
-      </w:pPr>
-      <w:r>
-        <w:t xml:space="preserve"> Sensors</w:t>
-      </w:r>
-    </w:p>
-    <w:p>
-      <w:pPr>
-        <w:pStyle w:val="ListParagraph"/>
-        <w:ind w:left="1224"/>
-      </w:pPr>
-      <w:r>
-        <w:t>Fast and accurate data from line and US sensors</w:t>
-      </w:r>
-    </w:p>
+    <w:tbl>
+      <w:tblPr>
+        <w:tblStyle w:val="TableGrid"/>
+        <w:tblW w:w="0" w:type="auto"/>
+        <w:tblInd w:w="720" w:type="dxa"/>
+        <w:tblLook w:val="04A0" w:firstRow="1" w:lastRow="0" w:firstColumn="1" w:lastColumn="0" w:noHBand="0" w:noVBand="1"/>
+      </w:tblPr>
+      <w:tblGrid>
+        <w:gridCol w:w="2961"/>
+        <w:gridCol w:w="5335"/>
+      </w:tblGrid>
+      <w:tr>
+        <w:tc>
+          <w:tcPr>
+            <w:tcW w:w="2961" w:type="dxa"/>
+          </w:tcPr>
+          <w:p>
+            <w:r>
+              <w:t xml:space="preserve">Power On, </w:t>
+            </w:r>
+          </w:p>
+        </w:tc>
+        <w:tc>
+          <w:tcPr>
+            <w:tcW w:w="5335" w:type="dxa"/>
+          </w:tcPr>
+          <w:p>
+            <w:r>
+              <w:t>Verification that the robot powers on and initializes successfully.</w:t>
+            </w:r>
+          </w:p>
+        </w:tc>
+      </w:tr>
+      <w:tr>
+        <w:tc>
+          <w:tcPr>
+            <w:tcW w:w="2961" w:type="dxa"/>
+          </w:tcPr>
+          <w:p>
+            <w:r>
+              <w:t xml:space="preserve">Interconnectivity, </w:t>
+            </w:r>
+          </w:p>
+        </w:tc>
+        <w:tc>
+          <w:tcPr>
+            <w:tcW w:w="5335" w:type="dxa"/>
+          </w:tcPr>
+          <w:p>
+            <w:r>
+              <w:t>Ensuring that all subsystems and components communicate effectively with each other.</w:t>
+            </w:r>
+          </w:p>
+        </w:tc>
+      </w:tr>
+      <w:tr>
+        <w:tc>
+          <w:tcPr>
+            <w:tcW w:w="2961" w:type="dxa"/>
+          </w:tcPr>
+          <w:p>
+            <w:r>
+              <w:t xml:space="preserve">Movement, </w:t>
+            </w:r>
+          </w:p>
+        </w:tc>
+        <w:tc>
+          <w:tcPr>
+            <w:tcW w:w="5335" w:type="dxa"/>
+          </w:tcPr>
+          <w:p>
+            <w:r>
+              <w:t>Validating that the robot can move autonomously as intended.</w:t>
+            </w:r>
+          </w:p>
+        </w:tc>
+      </w:tr>
+      <w:tr>
+        <w:tc>
+          <w:tcPr>
+            <w:tcW w:w="2961" w:type="dxa"/>
+          </w:tcPr>
+          <w:p>
+            <w:r>
+              <w:lastRenderedPageBreak/>
+              <w:t>Speed and tur</w:t>
+            </w:r>
+            <w:r>
+              <w:t>ning control,</w:t>
+            </w:r>
+          </w:p>
+        </w:tc>
+        <w:tc>
+          <w:tcPr>
+            <w:tcW w:w="5335" w:type="dxa"/>
+          </w:tcPr>
+          <w:p>
+            <w:r>
+              <w:t>Verifying precise control over speed and turning during navigation.</w:t>
+            </w:r>
+          </w:p>
+        </w:tc>
+      </w:tr>
+      <w:tr>
+        <w:tc>
+          <w:tcPr>
+            <w:tcW w:w="2961" w:type="dxa"/>
+          </w:tcPr>
+          <w:p>
+            <w:r>
+              <w:t xml:space="preserve">Line following, </w:t>
+            </w:r>
+          </w:p>
+        </w:tc>
+        <w:tc>
+          <w:tcPr>
+            <w:tcW w:w="5335" w:type="dxa"/>
+          </w:tcPr>
+          <w:p>
+            <w:r>
+              <w:t>Confirming that the robot can accurately follow a line on the designated path.</w:t>
+            </w:r>
+          </w:p>
+        </w:tc>
+      </w:tr>
+      <w:tr>
+        <w:tc>
+          <w:tcPr>
+            <w:tcW w:w="2961" w:type="dxa"/>
+          </w:tcPr>
+          <w:p>
+            <w:r>
+              <w:t>Intersection resolution,</w:t>
+            </w:r>
+          </w:p>
+        </w:tc>
+        <w:tc>
+          <w:tcPr>
+            <w:tcW w:w="5335" w:type="dxa"/>
+          </w:tcPr>
+          <w:p>
+            <w:r>
+              <w:t>Ensuring that the robot can correctly resolve intersections and continue its path accordingly.</w:t>
+            </w:r>
+          </w:p>
+        </w:tc>
+      </w:tr>
+      <w:tr>
+        <w:tc>
+          <w:tcPr>
+            <w:tcW w:w="2961" w:type="dxa"/>
+          </w:tcPr>
+          <w:p>
+            <w:r>
+              <w:t xml:space="preserve">Path mapping, </w:t>
+            </w:r>
+          </w:p>
+        </w:tc>
+        <w:tc>
+          <w:tcPr>
+            <w:tcW w:w="5335" w:type="dxa"/>
+          </w:tcPr>
+          <w:p>
+            <w:r>
+              <w:t>Validation of the robot's ability to map paths and keep track of the routes taken during navigation.</w:t>
+            </w:r>
+          </w:p>
+        </w:tc>
+      </w:tr>
+      <w:tr>
+        <w:tc>
+          <w:tcPr>
+            <w:tcW w:w="2961" w:type="dxa"/>
+          </w:tcPr>
+          <w:p>
+            <w:r>
+              <w:t xml:space="preserve">Stop and measure distances, </w:t>
+            </w:r>
+          </w:p>
+        </w:tc>
+        <w:tc>
+          <w:tcPr>
+            <w:tcW w:w="5335" w:type="dxa"/>
+          </w:tcPr>
+          <w:p>
+            <w:r>
+              <w:t>Verifying that the robot can halt at specific measuring points and accurately measure distances to objects.</w:t>
+            </w:r>
+          </w:p>
+        </w:tc>
+      </w:tr>
+      <w:tr>
+        <w:tc>
+          <w:tcPr>
+            <w:tcW w:w="2961" w:type="dxa"/>
+          </w:tcPr>
+          <w:p>
+            <w:r>
+              <w:t xml:space="preserve">Termination, </w:t>
+            </w:r>
+          </w:p>
+        </w:tc>
+        <w:tc>
+          <w:tcPr>
+            <w:tcW w:w="5335" w:type="dxa"/>
+          </w:tcPr>
+          <w:p>
+            <w:r>
+              <w:t>Confirmation that the robot terminates its movement when it reaches the designated stop point or the end of the maze.</w:t>
+            </w:r>
+          </w:p>
+        </w:tc>
+      </w:tr>
+    </w:tbl>
     <w:p>
       <w:pPr>
         <w:pStyle w:val="Heading2"/>
@@ -404,131 +1544,363 @@
         </w:numPr>
       </w:pPr>
       <w:r>
-        <w:t>Subsystem and Sub-subsystems Specifications</w:t>
+        <w:t>Experiment design to test these figures of merit.</w:t>
       </w:r>
     </w:p>
-    <w:p>
-      <w:pPr>
-        <w:pStyle w:val="ListParagraph"/>
-        <w:numPr>
-          <w:ilvl w:val="2"/>
-          <w:numId w:val="1"/>
-        </w:numPr>
-      </w:pPr>
-      <w:r>
-        <w:t>Power</w:t>
-      </w:r>
-    </w:p>
-    <w:p>
-      <w:pPr>
-        <w:pStyle w:val="ListParagraph"/>
-        <w:ind w:left="1224"/>
-      </w:pPr>
-      <w:r>
-        <w:lastRenderedPageBreak/>
-        <w:t>Regulate to 5V</w:t>
-      </w:r>
-      <w:r>
-        <w:t xml:space="preserve"> from between 6 and 8.4V</w:t>
-      </w:r>
-      <w:r>
-        <w:t>. Supplying sufficient current to all subsystems. UVLO</w:t>
-      </w:r>
-      <w:r>
-        <w:t xml:space="preserve"> at 6V. RP uses less than 1mW. Current regulator must prevent LVR from going kaboom</w:t>
-      </w:r>
-      <w:r>
-        <w:t xml:space="preserve">. </w:t>
-      </w:r>
-    </w:p>
-    <w:p>
-      <w:pPr>
-        <w:pStyle w:val="ListParagraph"/>
-        <w:numPr>
-          <w:ilvl w:val="2"/>
-          <w:numId w:val="1"/>
-        </w:numPr>
-      </w:pPr>
-      <w:r>
-        <w:t xml:space="preserve"> Microcontroller</w:t>
-      </w:r>
-    </w:p>
-    <w:p>
-      <w:pPr>
-        <w:pStyle w:val="ListParagraph"/>
-        <w:ind w:left="1224"/>
-      </w:pPr>
-      <w:r>
-        <w:t>Receive 5V power and convert the output 3V3 logic to 5V using a Logic Level Converter. Calculations between the line sensors and H-Bridge output must be done in less than 1ms</w:t>
-      </w:r>
-    </w:p>
-    <w:p>
-      <w:pPr>
-        <w:pStyle w:val="ListParagraph"/>
-        <w:numPr>
-          <w:ilvl w:val="2"/>
-          <w:numId w:val="1"/>
-        </w:numPr>
-      </w:pPr>
-      <w:r>
-        <w:t xml:space="preserve"> Motor drive and Motors</w:t>
-      </w:r>
-    </w:p>
-    <w:p>
-      <w:pPr>
-        <w:pStyle w:val="ListParagraph"/>
-        <w:ind w:left="1224"/>
-      </w:pPr>
-      <w:r>
-        <w:t xml:space="preserve">Motors must be able to rotate at constant speed. Must be supplied with 5V and max 5A. </w:t>
-      </w:r>
-    </w:p>
-    <w:p>
-      <w:pPr>
-        <w:pStyle w:val="ListParagraph"/>
-        <w:numPr>
-          <w:ilvl w:val="2"/>
-          <w:numId w:val="1"/>
-        </w:numPr>
-      </w:pPr>
-      <w:r>
-        <w:t xml:space="preserve"> Mechanical</w:t>
-      </w:r>
-    </w:p>
-    <w:p>
-      <w:pPr>
-        <w:pStyle w:val="ListParagraph"/>
-        <w:ind w:left="1224"/>
-      </w:pPr>
-      <w:r>
-        <w:t>100mm x 50mm Veroboard</w:t>
-      </w:r>
-    </w:p>
-    <w:p>
-      <w:pPr>
-        <w:pStyle w:val="ListParagraph"/>
-        <w:numPr>
-          <w:ilvl w:val="2"/>
-          <w:numId w:val="1"/>
-        </w:numPr>
-      </w:pPr>
-      <w:r>
-        <w:t xml:space="preserve"> Sensors</w:t>
-      </w:r>
-    </w:p>
-    <w:p>
-      <w:pPr>
-        <w:pStyle w:val="ListParagraph"/>
-        <w:ind w:left="1224"/>
-      </w:pPr>
-      <w:r>
-        <w:t>Data transmission must happen in less than 10 clock cycles</w:t>
-      </w:r>
-      <w:r>
-        <w:t>, sensor speed higher</w:t>
-      </w:r>
-    </w:p>
-    <w:p/>
+    <w:tbl>
+      <w:tblPr>
+        <w:tblStyle w:val="TableGrid"/>
+        <w:tblW w:w="0" w:type="auto"/>
+        <w:tblInd w:w="720" w:type="dxa"/>
+        <w:tblLook w:val="04A0" w:firstRow="1" w:lastRow="0" w:firstColumn="1" w:lastColumn="0" w:noHBand="0" w:noVBand="1"/>
+      </w:tblPr>
+      <w:tblGrid>
+        <w:gridCol w:w="3386"/>
+        <w:gridCol w:w="4910"/>
+      </w:tblGrid>
+      <w:tr>
+        <w:tc>
+          <w:tcPr>
+            <w:tcW w:w="3386" w:type="dxa"/>
+          </w:tcPr>
+          <w:p>
+            <w:r>
+              <w:t>Check Power System and LEDs</w:t>
+            </w:r>
+            <w:r>
+              <w:t xml:space="preserve">, </w:t>
+            </w:r>
+          </w:p>
+        </w:tc>
+        <w:tc>
+          <w:tcPr>
+            <w:tcW w:w="4910" w:type="dxa"/>
+          </w:tcPr>
+          <w:p>
+            <w:pPr>
+              <w:pStyle w:val="ListParagraph"/>
+              <w:numPr>
+                <w:ilvl w:val="0"/>
+                <w:numId w:val="18"/>
+              </w:numPr>
+            </w:pPr>
+            <w:r>
+              <w:t xml:space="preserve">Ensure all power connections are secure and within the specified voltage range. </w:t>
+            </w:r>
+          </w:p>
+          <w:p>
+            <w:pPr>
+              <w:pStyle w:val="ListParagraph"/>
+              <w:numPr>
+                <w:ilvl w:val="0"/>
+                <w:numId w:val="18"/>
+              </w:numPr>
+            </w:pPr>
+            <w:r>
+              <w:t>Verify that the LEDs used for indicators (e.g., power on, ultrasonic sensor running) function correctly.</w:t>
+            </w:r>
+          </w:p>
+        </w:tc>
+      </w:tr>
+      <w:tr>
+        <w:tc>
+          <w:tcPr>
+            <w:tcW w:w="3386" w:type="dxa"/>
+          </w:tcPr>
+          <w:p>
+            <w:r>
+              <w:t>Check Microcontroller Communication with Components</w:t>
+            </w:r>
+            <w:r>
+              <w:t xml:space="preserve">, </w:t>
+            </w:r>
+          </w:p>
+        </w:tc>
+        <w:tc>
+          <w:tcPr>
+            <w:tcW w:w="4910" w:type="dxa"/>
+          </w:tcPr>
+          <w:p>
+            <w:pPr>
+              <w:pStyle w:val="ListParagraph"/>
+              <w:numPr>
+                <w:ilvl w:val="0"/>
+                <w:numId w:val="19"/>
+              </w:numPr>
+            </w:pPr>
+            <w:r>
+              <w:t>Test communication between the microcontroller and all subsystems/components to confirm interconnectivity.</w:t>
+            </w:r>
+          </w:p>
+        </w:tc>
+      </w:tr>
+      <w:tr>
+        <w:tc>
+          <w:tcPr>
+            <w:tcW w:w="3386" w:type="dxa"/>
+          </w:tcPr>
+          <w:p>
+            <w:r>
+              <w:t>Test Basic Movement</w:t>
+            </w:r>
+            <w:r>
+              <w:t xml:space="preserve">, </w:t>
+            </w:r>
+          </w:p>
+        </w:tc>
+        <w:tc>
+          <w:tcPr>
+            <w:tcW w:w="4910" w:type="dxa"/>
+          </w:tcPr>
+          <w:p>
+            <w:pPr>
+              <w:pStyle w:val="ListParagraph"/>
+              <w:numPr>
+                <w:ilvl w:val="0"/>
+                <w:numId w:val="19"/>
+              </w:numPr>
+            </w:pPr>
+            <w:r>
+              <w:t>Input a simple move command to the microcontroller and verify if the robot moves accordingly.</w:t>
+            </w:r>
+          </w:p>
+        </w:tc>
+      </w:tr>
+      <w:tr>
+        <w:tc>
+          <w:tcPr>
+            <w:tcW w:w="3386" w:type="dxa"/>
+          </w:tcPr>
+          <w:p>
+            <w:r>
+              <w:t>Test Advanced Movement</w:t>
+            </w:r>
+            <w:r>
+              <w:t xml:space="preserve">, </w:t>
+            </w:r>
+          </w:p>
+        </w:tc>
+        <w:tc>
+          <w:tcPr>
+            <w:tcW w:w="4910" w:type="dxa"/>
+          </w:tcPr>
+          <w:p>
+            <w:pPr>
+              <w:pStyle w:val="ListParagraph"/>
+              <w:numPr>
+                <w:ilvl w:val="0"/>
+                <w:numId w:val="19"/>
+              </w:numPr>
+            </w:pPr>
+            <w:r>
+              <w:t>Input specific move commands with varying speed and turning parameters to validate precise control over movement.</w:t>
+            </w:r>
+          </w:p>
+        </w:tc>
+      </w:tr>
+      <w:tr>
+        <w:tc>
+          <w:tcPr>
+            <w:tcW w:w="3386" w:type="dxa"/>
+          </w:tcPr>
+          <w:p>
+            <w:r>
+              <w:t>Line Following Test</w:t>
+            </w:r>
+            <w:r>
+              <w:t xml:space="preserve">, </w:t>
+            </w:r>
+          </w:p>
+        </w:tc>
+        <w:tc>
+          <w:tcPr>
+            <w:tcW w:w="4910" w:type="dxa"/>
+          </w:tcPr>
+          <w:p>
+            <w:pPr>
+              <w:pStyle w:val="ListParagraph"/>
+              <w:numPr>
+                <w:ilvl w:val="0"/>
+                <w:numId w:val="19"/>
+              </w:numPr>
+            </w:pPr>
+            <w:r>
+              <w:t>Run the robot on this path to ensure it accurately follows the line.</w:t>
+            </w:r>
+          </w:p>
+        </w:tc>
+      </w:tr>
+      <w:tr>
+        <w:tc>
+          <w:tcPr>
+            <w:tcW w:w="3386" w:type="dxa"/>
+          </w:tcPr>
+          <w:p>
+            <w:r>
+              <w:t>Intersection Resolution Test</w:t>
+            </w:r>
+            <w:r>
+              <w:t xml:space="preserve">, </w:t>
+            </w:r>
+          </w:p>
+        </w:tc>
+        <w:tc>
+          <w:tcPr>
+            <w:tcW w:w="4910" w:type="dxa"/>
+          </w:tcPr>
+          <w:p>
+            <w:pPr>
+              <w:pStyle w:val="ListParagraph"/>
+              <w:numPr>
+                <w:ilvl w:val="0"/>
+                <w:numId w:val="19"/>
+              </w:numPr>
+            </w:pPr>
+            <w:r>
+              <w:t>Verify that the robot correctly chooses and traverses each possible path at the intersection.</w:t>
+            </w:r>
+          </w:p>
+        </w:tc>
+      </w:tr>
+      <w:tr>
+        <w:tc>
+          <w:tcPr>
+            <w:tcW w:w="3386" w:type="dxa"/>
+          </w:tcPr>
+          <w:p>
+            <w:r>
+              <w:t>Path Mapping Test</w:t>
+            </w:r>
+            <w:r>
+              <w:t xml:space="preserve">, </w:t>
+            </w:r>
+          </w:p>
+        </w:tc>
+        <w:tc>
+          <w:tcPr>
+            <w:tcW w:w="4910" w:type="dxa"/>
+          </w:tcPr>
+          <w:p>
+            <w:pPr>
+              <w:pStyle w:val="ListParagraph"/>
+              <w:numPr>
+                <w:ilvl w:val="0"/>
+                <w:numId w:val="19"/>
+              </w:numPr>
+            </w:pPr>
+            <w:r>
+              <w:t>Allow the robot to navigate a complex maze while recording its path.</w:t>
+            </w:r>
+          </w:p>
+          <w:p>
+            <w:pPr>
+              <w:pStyle w:val="ListParagraph"/>
+              <w:numPr>
+                <w:ilvl w:val="0"/>
+                <w:numId w:val="19"/>
+              </w:numPr>
+            </w:pPr>
+            <w:r>
+              <w:t>Analyse</w:t>
+            </w:r>
+            <w:r>
+              <w:t xml:space="preserve"> the recorded data to ensure the robot successfully maps the paths it took.</w:t>
+            </w:r>
+          </w:p>
+        </w:tc>
+      </w:tr>
+      <w:tr>
+        <w:tc>
+          <w:tcPr>
+            <w:tcW w:w="3386" w:type="dxa"/>
+          </w:tcPr>
+          <w:p>
+            <w:r>
+              <w:t>Stop and Measure Distance Test</w:t>
+            </w:r>
+            <w:r>
+              <w:t xml:space="preserve">, </w:t>
+            </w:r>
+          </w:p>
+        </w:tc>
+        <w:tc>
+          <w:tcPr>
+            <w:tcW w:w="4910" w:type="dxa"/>
+          </w:tcPr>
+          <w:p>
+            <w:pPr>
+              <w:pStyle w:val="ListParagraph"/>
+              <w:numPr>
+                <w:ilvl w:val="0"/>
+                <w:numId w:val="20"/>
+              </w:numPr>
+            </w:pPr>
+            <w:r>
+              <w:t xml:space="preserve">Incorporate a measuring point with an object placed at a specific distance. </w:t>
+            </w:r>
+          </w:p>
+          <w:p>
+            <w:pPr>
+              <w:pStyle w:val="ListParagraph"/>
+              <w:numPr>
+                <w:ilvl w:val="0"/>
+                <w:numId w:val="20"/>
+              </w:numPr>
+            </w:pPr>
+            <w:r>
+              <w:t>Verify that the robot halts at the measuring point and accurately measures the distance to the object.</w:t>
+            </w:r>
+          </w:p>
+        </w:tc>
+      </w:tr>
+      <w:tr>
+        <w:tc>
+          <w:tcPr>
+            <w:tcW w:w="3386" w:type="dxa"/>
+          </w:tcPr>
+          <w:p>
+            <w:r>
+              <w:t>Termination</w:t>
+            </w:r>
+            <w:r>
+              <w:t xml:space="preserve"> test</w:t>
+            </w:r>
+            <w:r>
+              <w:t xml:space="preserve">, </w:t>
+            </w:r>
+          </w:p>
+        </w:tc>
+        <w:tc>
+          <w:tcPr>
+            <w:tcW w:w="4910" w:type="dxa"/>
+          </w:tcPr>
+          <w:p>
+            <w:pPr>
+              <w:pStyle w:val="ListParagraph"/>
+              <w:numPr>
+                <w:ilvl w:val="0"/>
+                <w:numId w:val="21"/>
+              </w:numPr>
+            </w:pPr>
+            <w:r>
+              <w:t xml:space="preserve">Set a designated stop point or end of the maze. </w:t>
+            </w:r>
+          </w:p>
+          <w:p>
+            <w:pPr>
+              <w:pStyle w:val="ListParagraph"/>
+              <w:numPr>
+                <w:ilvl w:val="0"/>
+                <w:numId w:val="21"/>
+              </w:numPr>
+            </w:pPr>
+            <w:r>
+              <w:t>Confirm that the robot terminates its movement upon reaching the stop point.</w:t>
+            </w:r>
+          </w:p>
+        </w:tc>
+      </w:tr>
+    </w:tbl>
     <w:p>
       <w:pPr>
         <w:pStyle w:val="Heading2"/>
@@ -538,27 +1910,226 @@
         </w:numPr>
       </w:pPr>
       <w:r>
-        <w:t>Inter-subsystems Interactions</w:t>
+        <w:lastRenderedPageBreak/>
+        <w:t>Acceptable performance definition</w:t>
       </w:r>
     </w:p>
-    <w:p>
-      <w:pPr>
-        <w:ind w:left="720"/>
-      </w:pPr>
-    </w:p>
-    <w:p>
-      <w:pPr>
-        <w:pStyle w:val="Heading2"/>
-        <w:numPr>
-          <w:ilvl w:val="1"/>
-          <w:numId w:val="1"/>
-        </w:numPr>
-      </w:pPr>
-      <w:r>
-        <w:t>UML Diagrams were possible</w:t>
-      </w:r>
-    </w:p>
-    <w:p/>
+    <w:tbl>
+      <w:tblPr>
+        <w:tblStyle w:val="TableGrid"/>
+        <w:tblW w:w="0" w:type="auto"/>
+        <w:tblInd w:w="720" w:type="dxa"/>
+        <w:tblLook w:val="04A0" w:firstRow="1" w:lastRow="0" w:firstColumn="1" w:lastColumn="0" w:noHBand="0" w:noVBand="1"/>
+      </w:tblPr>
+      <w:tblGrid>
+        <w:gridCol w:w="2819"/>
+        <w:gridCol w:w="5477"/>
+      </w:tblGrid>
+      <w:tr>
+        <w:tc>
+          <w:tcPr>
+            <w:tcW w:w="2819" w:type="dxa"/>
+          </w:tcPr>
+          <w:p>
+            <w:r>
+              <w:t xml:space="preserve">Power On, </w:t>
+            </w:r>
+          </w:p>
+        </w:tc>
+        <w:tc>
+          <w:tcPr>
+            <w:tcW w:w="5477" w:type="dxa"/>
+          </w:tcPr>
+          <w:p>
+            <w:r>
+              <w:t>The robot must consistently power on and initialize its systems without any failures.</w:t>
+            </w:r>
+          </w:p>
+        </w:tc>
+      </w:tr>
+      <w:tr>
+        <w:tc>
+          <w:tcPr>
+            <w:tcW w:w="2819" w:type="dxa"/>
+          </w:tcPr>
+          <w:p>
+            <w:r>
+              <w:t xml:space="preserve">Interconnectivity, </w:t>
+            </w:r>
+          </w:p>
+        </w:tc>
+        <w:tc>
+          <w:tcPr>
+            <w:tcW w:w="5477" w:type="dxa"/>
+          </w:tcPr>
+          <w:p>
+            <w:r>
+              <w:t>All subsystems and components should establish and maintain reliable communication to ensure seamless operation.</w:t>
+            </w:r>
+          </w:p>
+        </w:tc>
+      </w:tr>
+      <w:tr>
+        <w:tc>
+          <w:tcPr>
+            <w:tcW w:w="2819" w:type="dxa"/>
+          </w:tcPr>
+          <w:p>
+            <w:r>
+              <w:t xml:space="preserve">Movement, </w:t>
+            </w:r>
+          </w:p>
+        </w:tc>
+        <w:tc>
+          <w:tcPr>
+            <w:tcW w:w="5477" w:type="dxa"/>
+          </w:tcPr>
+          <w:p>
+            <w:r>
+              <w:t>The robot should be able to move smoothly and consistently, responding appropriately to navigation commands.</w:t>
+            </w:r>
+          </w:p>
+        </w:tc>
+      </w:tr>
+      <w:tr>
+        <w:tc>
+          <w:tcPr>
+            <w:tcW w:w="2819" w:type="dxa"/>
+          </w:tcPr>
+          <w:p>
+            <w:r>
+              <w:t>Speed and turning control,</w:t>
+            </w:r>
+          </w:p>
+        </w:tc>
+        <w:tc>
+          <w:tcPr>
+            <w:tcW w:w="5477" w:type="dxa"/>
+          </w:tcPr>
+          <w:p>
+            <w:r>
+              <w:t xml:space="preserve">The robot should exhibit precise speed control and turning capabilities for accurate </w:t>
+            </w:r>
+            <w:r>
+              <w:t>manoeuvring</w:t>
+            </w:r>
+            <w:r>
+              <w:t>.</w:t>
+            </w:r>
+          </w:p>
+        </w:tc>
+      </w:tr>
+      <w:tr>
+        <w:tc>
+          <w:tcPr>
+            <w:tcW w:w="2819" w:type="dxa"/>
+          </w:tcPr>
+          <w:p>
+            <w:r>
+              <w:t xml:space="preserve">Line following, </w:t>
+            </w:r>
+          </w:p>
+        </w:tc>
+        <w:tc>
+          <w:tcPr>
+            <w:tcW w:w="5477" w:type="dxa"/>
+          </w:tcPr>
+          <w:p>
+            <w:r>
+              <w:t>The robot should accurately follow the designated line path, keeping within acceptable deviations.</w:t>
+            </w:r>
+          </w:p>
+        </w:tc>
+      </w:tr>
+      <w:tr>
+        <w:tc>
+          <w:tcPr>
+            <w:tcW w:w="2819" w:type="dxa"/>
+          </w:tcPr>
+          <w:p>
+            <w:r>
+              <w:t>Intersection resolution,</w:t>
+            </w:r>
+          </w:p>
+        </w:tc>
+        <w:tc>
+          <w:tcPr>
+            <w:tcW w:w="5477" w:type="dxa"/>
+          </w:tcPr>
+          <w:p>
+            <w:r>
+              <w:t>The robot must correctly identify and traverse all possible paths at intersections.</w:t>
+            </w:r>
+          </w:p>
+        </w:tc>
+      </w:tr>
+      <w:tr>
+        <w:tc>
+          <w:tcPr>
+            <w:tcW w:w="2819" w:type="dxa"/>
+          </w:tcPr>
+          <w:p>
+            <w:r>
+              <w:t xml:space="preserve">Path mapping, </w:t>
+            </w:r>
+          </w:p>
+        </w:tc>
+        <w:tc>
+          <w:tcPr>
+            <w:tcW w:w="5477" w:type="dxa"/>
+          </w:tcPr>
+          <w:p>
+            <w:r>
+              <w:t>The robot's path mapping should be accurate, capturing the routes taken during navigation effectively.</w:t>
+            </w:r>
+          </w:p>
+        </w:tc>
+      </w:tr>
+      <w:tr>
+        <w:tc>
+          <w:tcPr>
+            <w:tcW w:w="2819" w:type="dxa"/>
+          </w:tcPr>
+          <w:p>
+            <w:r>
+              <w:t xml:space="preserve">Stop and measure distances, </w:t>
+            </w:r>
+          </w:p>
+        </w:tc>
+        <w:tc>
+          <w:tcPr>
+            <w:tcW w:w="5477" w:type="dxa"/>
+          </w:tcPr>
+          <w:p>
+            <w:r>
+              <w:t>The robot should halt precisely at measuring points, and its distance measurement to objects should have acceptable accuracy.</w:t>
+            </w:r>
+          </w:p>
+        </w:tc>
+      </w:tr>
+      <w:tr>
+        <w:tc>
+          <w:tcPr>
+            <w:tcW w:w="2819" w:type="dxa"/>
+          </w:tcPr>
+          <w:p>
+            <w:r>
+              <w:t xml:space="preserve">Termination, </w:t>
+            </w:r>
+          </w:p>
+        </w:tc>
+        <w:tc>
+          <w:tcPr>
+            <w:tcW w:w="5477" w:type="dxa"/>
+          </w:tcPr>
+          <w:p>
+            <w:r>
+              <w:t>The robot should terminate movement upon reaching the designated stop point or the end of the maze consistently.</w:t>
+            </w:r>
+          </w:p>
+        </w:tc>
+      </w:tr>
+    </w:tbl>
     <w:p>
       <w:pPr>
         <w:pStyle w:val="Heading1"/>
@@ -568,285 +2139,6 @@
         </w:numPr>
       </w:pPr>
       <w:r>
-        <w:t>Acceptance Test Procedure</w:t>
-      </w:r>
-    </w:p>
-    <w:p>
-      <w:pPr>
-        <w:pStyle w:val="Heading2"/>
-        <w:numPr>
-          <w:ilvl w:val="1"/>
-          <w:numId w:val="1"/>
-        </w:numPr>
-      </w:pPr>
-      <w:r>
-        <w:t>Figures of merits based on which you would validate your final design.</w:t>
-      </w:r>
-    </w:p>
-    <w:p>
-      <w:pPr>
-        <w:pStyle w:val="ListParagraph"/>
-        <w:numPr>
-          <w:ilvl w:val="0"/>
-          <w:numId w:val="5"/>
-        </w:numPr>
-      </w:pPr>
-      <w:r>
-        <w:t>Does it power on</w:t>
-      </w:r>
-    </w:p>
-    <w:p>
-      <w:pPr>
-        <w:pStyle w:val="ListParagraph"/>
-        <w:numPr>
-          <w:ilvl w:val="0"/>
-          <w:numId w:val="5"/>
-        </w:numPr>
-      </w:pPr>
-      <w:r>
-        <w:t>Interconnectivity</w:t>
-      </w:r>
-    </w:p>
-    <w:p>
-      <w:pPr>
-        <w:pStyle w:val="ListParagraph"/>
-        <w:numPr>
-          <w:ilvl w:val="0"/>
-          <w:numId w:val="5"/>
-        </w:numPr>
-      </w:pPr>
-      <w:r>
-        <w:t>Does it move</w:t>
-      </w:r>
-    </w:p>
-    <w:p>
-      <w:pPr>
-        <w:pStyle w:val="ListParagraph"/>
-        <w:numPr>
-          <w:ilvl w:val="0"/>
-          <w:numId w:val="5"/>
-        </w:numPr>
-      </w:pPr>
-      <w:r>
-        <w:t>Speed and turning control</w:t>
-      </w:r>
-    </w:p>
-    <w:p>
-      <w:pPr>
-        <w:pStyle w:val="ListParagraph"/>
-        <w:numPr>
-          <w:ilvl w:val="0"/>
-          <w:numId w:val="5"/>
-        </w:numPr>
-      </w:pPr>
-      <w:r>
-        <w:t>Follow a line</w:t>
-      </w:r>
-    </w:p>
-    <w:p>
-      <w:pPr>
-        <w:pStyle w:val="ListParagraph"/>
-        <w:numPr>
-          <w:ilvl w:val="0"/>
-          <w:numId w:val="5"/>
-        </w:numPr>
-      </w:pPr>
-      <w:r>
-        <w:t>Resolve an intersection</w:t>
-      </w:r>
-    </w:p>
-    <w:p>
-      <w:pPr>
-        <w:pStyle w:val="ListParagraph"/>
-        <w:numPr>
-          <w:ilvl w:val="0"/>
-          <w:numId w:val="5"/>
-        </w:numPr>
-      </w:pPr>
-      <w:r>
-        <w:t>Ability to map paths</w:t>
-      </w:r>
-    </w:p>
-    <w:p>
-      <w:pPr>
-        <w:pStyle w:val="ListParagraph"/>
-        <w:numPr>
-          <w:ilvl w:val="0"/>
-          <w:numId w:val="5"/>
-        </w:numPr>
-      </w:pPr>
-      <w:r>
-        <w:t>Stop at a measuring point and measure distance</w:t>
-      </w:r>
-    </w:p>
-    <w:p>
-      <w:pPr>
-        <w:pStyle w:val="ListParagraph"/>
-        <w:numPr>
-          <w:ilvl w:val="0"/>
-          <w:numId w:val="5"/>
-        </w:numPr>
-      </w:pPr>
-      <w:r>
-        <w:t>Terminate at the stop point</w:t>
-      </w:r>
-    </w:p>
-    <w:p>
-      <w:pPr>
-        <w:pStyle w:val="Heading2"/>
-        <w:numPr>
-          <w:ilvl w:val="1"/>
-          <w:numId w:val="1"/>
-        </w:numPr>
-      </w:pPr>
-      <w:r>
-        <w:t>Experiment design to test these figures of merit.</w:t>
-      </w:r>
-    </w:p>
-    <w:p>
-      <w:pPr>
-        <w:pStyle w:val="ListParagraph"/>
-        <w:numPr>
-          <w:ilvl w:val="0"/>
-          <w:numId w:val="9"/>
-        </w:numPr>
-      </w:pPr>
-      <w:r>
-        <w:t>Check power system and LEDs</w:t>
-      </w:r>
-    </w:p>
-    <w:p>
-      <w:pPr>
-        <w:pStyle w:val="ListParagraph"/>
-        <w:numPr>
-          <w:ilvl w:val="0"/>
-          <w:numId w:val="9"/>
-        </w:numPr>
-      </w:pPr>
-      <w:r>
-        <w:t xml:space="preserve">Check if </w:t>
-      </w:r>
-      <w:proofErr w:type="spellStart"/>
-      <w:r>
-        <w:t>uC</w:t>
-      </w:r>
-      <w:proofErr w:type="spellEnd"/>
-      <w:r>
-        <w:t xml:space="preserve"> can communicate with all components</w:t>
-      </w:r>
-    </w:p>
-    <w:p>
-      <w:pPr>
-        <w:pStyle w:val="ListParagraph"/>
-        <w:numPr>
-          <w:ilvl w:val="0"/>
-          <w:numId w:val="9"/>
-        </w:numPr>
-      </w:pPr>
-      <w:r>
-        <w:t xml:space="preserve">Input a move command to the </w:t>
-      </w:r>
-      <w:proofErr w:type="spellStart"/>
-      <w:r>
-        <w:t>uC</w:t>
-      </w:r>
-      <w:proofErr w:type="spellEnd"/>
-    </w:p>
-    <w:p>
-      <w:pPr>
-        <w:pStyle w:val="ListParagraph"/>
-        <w:numPr>
-          <w:ilvl w:val="0"/>
-          <w:numId w:val="9"/>
-        </w:numPr>
-      </w:pPr>
-      <w:r>
-        <w:t>Input a specific move command with speed and turning</w:t>
-      </w:r>
-    </w:p>
-    <w:p>
-      <w:pPr>
-        <w:pStyle w:val="ListParagraph"/>
-        <w:numPr>
-          <w:ilvl w:val="0"/>
-          <w:numId w:val="9"/>
-        </w:numPr>
-      </w:pPr>
-      <w:r>
-        <w:t>Create line path with a turn, apply robot</w:t>
-      </w:r>
-    </w:p>
-    <w:p>
-      <w:pPr>
-        <w:pStyle w:val="ListParagraph"/>
-        <w:numPr>
-          <w:ilvl w:val="0"/>
-          <w:numId w:val="9"/>
-        </w:numPr>
-      </w:pPr>
-      <w:r>
-        <w:t>Add an intersection to path</w:t>
-      </w:r>
-    </w:p>
-    <w:p>
-      <w:pPr>
-        <w:pStyle w:val="ListParagraph"/>
-        <w:numPr>
-          <w:ilvl w:val="0"/>
-          <w:numId w:val="9"/>
-        </w:numPr>
-      </w:pPr>
-      <w:r>
-        <w:t>Check that every path of the intersection is taken</w:t>
-      </w:r>
-    </w:p>
-    <w:p>
-      <w:pPr>
-        <w:pStyle w:val="ListParagraph"/>
-        <w:numPr>
-          <w:ilvl w:val="0"/>
-          <w:numId w:val="9"/>
-        </w:numPr>
-      </w:pPr>
-      <w:r>
-        <w:t>Add a measure point and object</w:t>
-      </w:r>
-    </w:p>
-    <w:p>
-      <w:pPr>
-        <w:pStyle w:val="ListParagraph"/>
-        <w:numPr>
-          <w:ilvl w:val="0"/>
-          <w:numId w:val="9"/>
-        </w:numPr>
-      </w:pPr>
-      <w:r>
-        <w:t>Add a stop point</w:t>
-      </w:r>
-    </w:p>
-    <w:p>
-      <w:pPr>
-        <w:pStyle w:val="Heading2"/>
-        <w:numPr>
-          <w:ilvl w:val="1"/>
-          <w:numId w:val="1"/>
-        </w:numPr>
-      </w:pPr>
-      <w:r>
-        <w:t>Acceptable performance definition</w:t>
-      </w:r>
-    </w:p>
-    <w:p/>
-    <w:p>
-      <w:pPr>
-        <w:pStyle w:val="Heading1"/>
-        <w:numPr>
-          <w:ilvl w:val="0"/>
-          <w:numId w:val="1"/>
-        </w:numPr>
-      </w:pPr>
-      <w:r>
-        <w:lastRenderedPageBreak/>
         <w:t>Development Timeline</w:t>
       </w:r>
     </w:p>
@@ -1095,6 +2387,458 @@
     </w:lvl>
   </w:abstractNum>
   <w:abstractNum w:abstractNumId="1" w15:restartNumberingAfterBreak="0">
+    <w:nsid w:val="031558AD"/>
+    <w:multiLevelType w:val="hybridMultilevel"/>
+    <w:tmpl w:val="5B122248"/>
+    <w:lvl w:ilvl="0" w:tplc="1C090001">
+      <w:start w:val="1"/>
+      <w:numFmt w:val="bullet"/>
+      <w:lvlText w:val=""/>
+      <w:lvlJc w:val="left"/>
+      <w:pPr>
+        <w:ind w:left="720" w:hanging="360"/>
+      </w:pPr>
+      <w:rPr>
+        <w:rFonts w:ascii="Symbol" w:hAnsi="Symbol" w:hint="default"/>
+      </w:rPr>
+    </w:lvl>
+    <w:lvl w:ilvl="1" w:tplc="1C090003" w:tentative="1">
+      <w:start w:val="1"/>
+      <w:numFmt w:val="bullet"/>
+      <w:lvlText w:val="o"/>
+      <w:lvlJc w:val="left"/>
+      <w:pPr>
+        <w:ind w:left="1440" w:hanging="360"/>
+      </w:pPr>
+      <w:rPr>
+        <w:rFonts w:ascii="Courier New" w:hAnsi="Courier New" w:cs="Courier New" w:hint="default"/>
+      </w:rPr>
+    </w:lvl>
+    <w:lvl w:ilvl="2" w:tplc="1C090005" w:tentative="1">
+      <w:start w:val="1"/>
+      <w:numFmt w:val="bullet"/>
+      <w:lvlText w:val=""/>
+      <w:lvlJc w:val="left"/>
+      <w:pPr>
+        <w:ind w:left="2160" w:hanging="360"/>
+      </w:pPr>
+      <w:rPr>
+        <w:rFonts w:ascii="Wingdings" w:hAnsi="Wingdings" w:hint="default"/>
+      </w:rPr>
+    </w:lvl>
+    <w:lvl w:ilvl="3" w:tplc="1C090001" w:tentative="1">
+      <w:start w:val="1"/>
+      <w:numFmt w:val="bullet"/>
+      <w:lvlText w:val=""/>
+      <w:lvlJc w:val="left"/>
+      <w:pPr>
+        <w:ind w:left="2880" w:hanging="360"/>
+      </w:pPr>
+      <w:rPr>
+        <w:rFonts w:ascii="Symbol" w:hAnsi="Symbol" w:hint="default"/>
+      </w:rPr>
+    </w:lvl>
+    <w:lvl w:ilvl="4" w:tplc="1C090003" w:tentative="1">
+      <w:start w:val="1"/>
+      <w:numFmt w:val="bullet"/>
+      <w:lvlText w:val="o"/>
+      <w:lvlJc w:val="left"/>
+      <w:pPr>
+        <w:ind w:left="3600" w:hanging="360"/>
+      </w:pPr>
+      <w:rPr>
+        <w:rFonts w:ascii="Courier New" w:hAnsi="Courier New" w:cs="Courier New" w:hint="default"/>
+      </w:rPr>
+    </w:lvl>
+    <w:lvl w:ilvl="5" w:tplc="1C090005" w:tentative="1">
+      <w:start w:val="1"/>
+      <w:numFmt w:val="bullet"/>
+      <w:lvlText w:val=""/>
+      <w:lvlJc w:val="left"/>
+      <w:pPr>
+        <w:ind w:left="4320" w:hanging="360"/>
+      </w:pPr>
+      <w:rPr>
+        <w:rFonts w:ascii="Wingdings" w:hAnsi="Wingdings" w:hint="default"/>
+      </w:rPr>
+    </w:lvl>
+    <w:lvl w:ilvl="6" w:tplc="1C090001" w:tentative="1">
+      <w:start w:val="1"/>
+      <w:numFmt w:val="bullet"/>
+      <w:lvlText w:val=""/>
+      <w:lvlJc w:val="left"/>
+      <w:pPr>
+        <w:ind w:left="5040" w:hanging="360"/>
+      </w:pPr>
+      <w:rPr>
+        <w:rFonts w:ascii="Symbol" w:hAnsi="Symbol" w:hint="default"/>
+      </w:rPr>
+    </w:lvl>
+    <w:lvl w:ilvl="7" w:tplc="1C090003" w:tentative="1">
+      <w:start w:val="1"/>
+      <w:numFmt w:val="bullet"/>
+      <w:lvlText w:val="o"/>
+      <w:lvlJc w:val="left"/>
+      <w:pPr>
+        <w:ind w:left="5760" w:hanging="360"/>
+      </w:pPr>
+      <w:rPr>
+        <w:rFonts w:ascii="Courier New" w:hAnsi="Courier New" w:cs="Courier New" w:hint="default"/>
+      </w:rPr>
+    </w:lvl>
+    <w:lvl w:ilvl="8" w:tplc="1C090005" w:tentative="1">
+      <w:start w:val="1"/>
+      <w:numFmt w:val="bullet"/>
+      <w:lvlText w:val=""/>
+      <w:lvlJc w:val="left"/>
+      <w:pPr>
+        <w:ind w:left="6480" w:hanging="360"/>
+      </w:pPr>
+      <w:rPr>
+        <w:rFonts w:ascii="Wingdings" w:hAnsi="Wingdings" w:hint="default"/>
+      </w:rPr>
+    </w:lvl>
+  </w:abstractNum>
+  <w:abstractNum w:abstractNumId="2" w15:restartNumberingAfterBreak="0">
+    <w:nsid w:val="063F4784"/>
+    <w:multiLevelType w:val="hybridMultilevel"/>
+    <w:tmpl w:val="A4A0F796"/>
+    <w:lvl w:ilvl="0" w:tplc="1C090001">
+      <w:start w:val="1"/>
+      <w:numFmt w:val="bullet"/>
+      <w:lvlText w:val=""/>
+      <w:lvlJc w:val="left"/>
+      <w:pPr>
+        <w:ind w:left="720" w:hanging="360"/>
+      </w:pPr>
+      <w:rPr>
+        <w:rFonts w:ascii="Symbol" w:hAnsi="Symbol" w:hint="default"/>
+      </w:rPr>
+    </w:lvl>
+    <w:lvl w:ilvl="1" w:tplc="1C090003" w:tentative="1">
+      <w:start w:val="1"/>
+      <w:numFmt w:val="bullet"/>
+      <w:lvlText w:val="o"/>
+      <w:lvlJc w:val="left"/>
+      <w:pPr>
+        <w:ind w:left="1440" w:hanging="360"/>
+      </w:pPr>
+      <w:rPr>
+        <w:rFonts w:ascii="Courier New" w:hAnsi="Courier New" w:cs="Courier New" w:hint="default"/>
+      </w:rPr>
+    </w:lvl>
+    <w:lvl w:ilvl="2" w:tplc="1C090005" w:tentative="1">
+      <w:start w:val="1"/>
+      <w:numFmt w:val="bullet"/>
+      <w:lvlText w:val=""/>
+      <w:lvlJc w:val="left"/>
+      <w:pPr>
+        <w:ind w:left="2160" w:hanging="360"/>
+      </w:pPr>
+      <w:rPr>
+        <w:rFonts w:ascii="Wingdings" w:hAnsi="Wingdings" w:hint="default"/>
+      </w:rPr>
+    </w:lvl>
+    <w:lvl w:ilvl="3" w:tplc="1C090001" w:tentative="1">
+      <w:start w:val="1"/>
+      <w:numFmt w:val="bullet"/>
+      <w:lvlText w:val=""/>
+      <w:lvlJc w:val="left"/>
+      <w:pPr>
+        <w:ind w:left="2880" w:hanging="360"/>
+      </w:pPr>
+      <w:rPr>
+        <w:rFonts w:ascii="Symbol" w:hAnsi="Symbol" w:hint="default"/>
+      </w:rPr>
+    </w:lvl>
+    <w:lvl w:ilvl="4" w:tplc="1C090003" w:tentative="1">
+      <w:start w:val="1"/>
+      <w:numFmt w:val="bullet"/>
+      <w:lvlText w:val="o"/>
+      <w:lvlJc w:val="left"/>
+      <w:pPr>
+        <w:ind w:left="3600" w:hanging="360"/>
+      </w:pPr>
+      <w:rPr>
+        <w:rFonts w:ascii="Courier New" w:hAnsi="Courier New" w:cs="Courier New" w:hint="default"/>
+      </w:rPr>
+    </w:lvl>
+    <w:lvl w:ilvl="5" w:tplc="1C090005" w:tentative="1">
+      <w:start w:val="1"/>
+      <w:numFmt w:val="bullet"/>
+      <w:lvlText w:val=""/>
+      <w:lvlJc w:val="left"/>
+      <w:pPr>
+        <w:ind w:left="4320" w:hanging="360"/>
+      </w:pPr>
+      <w:rPr>
+        <w:rFonts w:ascii="Wingdings" w:hAnsi="Wingdings" w:hint="default"/>
+      </w:rPr>
+    </w:lvl>
+    <w:lvl w:ilvl="6" w:tplc="1C090001" w:tentative="1">
+      <w:start w:val="1"/>
+      <w:numFmt w:val="bullet"/>
+      <w:lvlText w:val=""/>
+      <w:lvlJc w:val="left"/>
+      <w:pPr>
+        <w:ind w:left="5040" w:hanging="360"/>
+      </w:pPr>
+      <w:rPr>
+        <w:rFonts w:ascii="Symbol" w:hAnsi="Symbol" w:hint="default"/>
+      </w:rPr>
+    </w:lvl>
+    <w:lvl w:ilvl="7" w:tplc="1C090003" w:tentative="1">
+      <w:start w:val="1"/>
+      <w:numFmt w:val="bullet"/>
+      <w:lvlText w:val="o"/>
+      <w:lvlJc w:val="left"/>
+      <w:pPr>
+        <w:ind w:left="5760" w:hanging="360"/>
+      </w:pPr>
+      <w:rPr>
+        <w:rFonts w:ascii="Courier New" w:hAnsi="Courier New" w:cs="Courier New" w:hint="default"/>
+      </w:rPr>
+    </w:lvl>
+    <w:lvl w:ilvl="8" w:tplc="1C090005" w:tentative="1">
+      <w:start w:val="1"/>
+      <w:numFmt w:val="bullet"/>
+      <w:lvlText w:val=""/>
+      <w:lvlJc w:val="left"/>
+      <w:pPr>
+        <w:ind w:left="6480" w:hanging="360"/>
+      </w:pPr>
+      <w:rPr>
+        <w:rFonts w:ascii="Wingdings" w:hAnsi="Wingdings" w:hint="default"/>
+      </w:rPr>
+    </w:lvl>
+  </w:abstractNum>
+  <w:abstractNum w:abstractNumId="3" w15:restartNumberingAfterBreak="0">
+    <w:nsid w:val="08E90502"/>
+    <w:multiLevelType w:val="hybridMultilevel"/>
+    <w:tmpl w:val="6FDE0612"/>
+    <w:lvl w:ilvl="0" w:tplc="1C090001">
+      <w:start w:val="1"/>
+      <w:numFmt w:val="bullet"/>
+      <w:lvlText w:val=""/>
+      <w:lvlJc w:val="left"/>
+      <w:pPr>
+        <w:ind w:left="720" w:hanging="360"/>
+      </w:pPr>
+      <w:rPr>
+        <w:rFonts w:ascii="Symbol" w:hAnsi="Symbol" w:hint="default"/>
+      </w:rPr>
+    </w:lvl>
+    <w:lvl w:ilvl="1" w:tplc="1C090003" w:tentative="1">
+      <w:start w:val="1"/>
+      <w:numFmt w:val="bullet"/>
+      <w:lvlText w:val="o"/>
+      <w:lvlJc w:val="left"/>
+      <w:pPr>
+        <w:ind w:left="1440" w:hanging="360"/>
+      </w:pPr>
+      <w:rPr>
+        <w:rFonts w:ascii="Courier New" w:hAnsi="Courier New" w:cs="Courier New" w:hint="default"/>
+      </w:rPr>
+    </w:lvl>
+    <w:lvl w:ilvl="2" w:tplc="1C090005" w:tentative="1">
+      <w:start w:val="1"/>
+      <w:numFmt w:val="bullet"/>
+      <w:lvlText w:val=""/>
+      <w:lvlJc w:val="left"/>
+      <w:pPr>
+        <w:ind w:left="2160" w:hanging="360"/>
+      </w:pPr>
+      <w:rPr>
+        <w:rFonts w:ascii="Wingdings" w:hAnsi="Wingdings" w:hint="default"/>
+      </w:rPr>
+    </w:lvl>
+    <w:lvl w:ilvl="3" w:tplc="1C090001" w:tentative="1">
+      <w:start w:val="1"/>
+      <w:numFmt w:val="bullet"/>
+      <w:lvlText w:val=""/>
+      <w:lvlJc w:val="left"/>
+      <w:pPr>
+        <w:ind w:left="2880" w:hanging="360"/>
+      </w:pPr>
+      <w:rPr>
+        <w:rFonts w:ascii="Symbol" w:hAnsi="Symbol" w:hint="default"/>
+      </w:rPr>
+    </w:lvl>
+    <w:lvl w:ilvl="4" w:tplc="1C090003" w:tentative="1">
+      <w:start w:val="1"/>
+      <w:numFmt w:val="bullet"/>
+      <w:lvlText w:val="o"/>
+      <w:lvlJc w:val="left"/>
+      <w:pPr>
+        <w:ind w:left="3600" w:hanging="360"/>
+      </w:pPr>
+      <w:rPr>
+        <w:rFonts w:ascii="Courier New" w:hAnsi="Courier New" w:cs="Courier New" w:hint="default"/>
+      </w:rPr>
+    </w:lvl>
+    <w:lvl w:ilvl="5" w:tplc="1C090005" w:tentative="1">
+      <w:start w:val="1"/>
+      <w:numFmt w:val="bullet"/>
+      <w:lvlText w:val=""/>
+      <w:lvlJc w:val="left"/>
+      <w:pPr>
+        <w:ind w:left="4320" w:hanging="360"/>
+      </w:pPr>
+      <w:rPr>
+        <w:rFonts w:ascii="Wingdings" w:hAnsi="Wingdings" w:hint="default"/>
+      </w:rPr>
+    </w:lvl>
+    <w:lvl w:ilvl="6" w:tplc="1C090001" w:tentative="1">
+      <w:start w:val="1"/>
+      <w:numFmt w:val="bullet"/>
+      <w:lvlText w:val=""/>
+      <w:lvlJc w:val="left"/>
+      <w:pPr>
+        <w:ind w:left="5040" w:hanging="360"/>
+      </w:pPr>
+      <w:rPr>
+        <w:rFonts w:ascii="Symbol" w:hAnsi="Symbol" w:hint="default"/>
+      </w:rPr>
+    </w:lvl>
+    <w:lvl w:ilvl="7" w:tplc="1C090003" w:tentative="1">
+      <w:start w:val="1"/>
+      <w:numFmt w:val="bullet"/>
+      <w:lvlText w:val="o"/>
+      <w:lvlJc w:val="left"/>
+      <w:pPr>
+        <w:ind w:left="5760" w:hanging="360"/>
+      </w:pPr>
+      <w:rPr>
+        <w:rFonts w:ascii="Courier New" w:hAnsi="Courier New" w:cs="Courier New" w:hint="default"/>
+      </w:rPr>
+    </w:lvl>
+    <w:lvl w:ilvl="8" w:tplc="1C090005" w:tentative="1">
+      <w:start w:val="1"/>
+      <w:numFmt w:val="bullet"/>
+      <w:lvlText w:val=""/>
+      <w:lvlJc w:val="left"/>
+      <w:pPr>
+        <w:ind w:left="6480" w:hanging="360"/>
+      </w:pPr>
+      <w:rPr>
+        <w:rFonts w:ascii="Wingdings" w:hAnsi="Wingdings" w:hint="default"/>
+      </w:rPr>
+    </w:lvl>
+  </w:abstractNum>
+  <w:abstractNum w:abstractNumId="4" w15:restartNumberingAfterBreak="0">
+    <w:nsid w:val="0D8857D7"/>
+    <w:multiLevelType w:val="hybridMultilevel"/>
+    <w:tmpl w:val="27D2E8FE"/>
+    <w:lvl w:ilvl="0" w:tplc="1C090001">
+      <w:start w:val="1"/>
+      <w:numFmt w:val="bullet"/>
+      <w:lvlText w:val=""/>
+      <w:lvlJc w:val="left"/>
+      <w:pPr>
+        <w:ind w:left="720" w:hanging="360"/>
+      </w:pPr>
+      <w:rPr>
+        <w:rFonts w:ascii="Symbol" w:hAnsi="Symbol" w:hint="default"/>
+      </w:rPr>
+    </w:lvl>
+    <w:lvl w:ilvl="1" w:tplc="1C090003" w:tentative="1">
+      <w:start w:val="1"/>
+      <w:numFmt w:val="bullet"/>
+      <w:lvlText w:val="o"/>
+      <w:lvlJc w:val="left"/>
+      <w:pPr>
+        <w:ind w:left="1440" w:hanging="360"/>
+      </w:pPr>
+      <w:rPr>
+        <w:rFonts w:ascii="Courier New" w:hAnsi="Courier New" w:cs="Courier New" w:hint="default"/>
+      </w:rPr>
+    </w:lvl>
+    <w:lvl w:ilvl="2" w:tplc="1C090005" w:tentative="1">
+      <w:start w:val="1"/>
+      <w:numFmt w:val="bullet"/>
+      <w:lvlText w:val=""/>
+      <w:lvlJc w:val="left"/>
+      <w:pPr>
+        <w:ind w:left="2160" w:hanging="360"/>
+      </w:pPr>
+      <w:rPr>
+        <w:rFonts w:ascii="Wingdings" w:hAnsi="Wingdings" w:hint="default"/>
+      </w:rPr>
+    </w:lvl>
+    <w:lvl w:ilvl="3" w:tplc="1C090001" w:tentative="1">
+      <w:start w:val="1"/>
+      <w:numFmt w:val="bullet"/>
+      <w:lvlText w:val=""/>
+      <w:lvlJc w:val="left"/>
+      <w:pPr>
+        <w:ind w:left="2880" w:hanging="360"/>
+      </w:pPr>
+      <w:rPr>
+        <w:rFonts w:ascii="Symbol" w:hAnsi="Symbol" w:hint="default"/>
+      </w:rPr>
+    </w:lvl>
+    <w:lvl w:ilvl="4" w:tplc="1C090003" w:tentative="1">
+      <w:start w:val="1"/>
+      <w:numFmt w:val="bullet"/>
+      <w:lvlText w:val="o"/>
+      <w:lvlJc w:val="left"/>
+      <w:pPr>
+        <w:ind w:left="3600" w:hanging="360"/>
+      </w:pPr>
+      <w:rPr>
+        <w:rFonts w:ascii="Courier New" w:hAnsi="Courier New" w:cs="Courier New" w:hint="default"/>
+      </w:rPr>
+    </w:lvl>
+    <w:lvl w:ilvl="5" w:tplc="1C090005" w:tentative="1">
+      <w:start w:val="1"/>
+      <w:numFmt w:val="bullet"/>
+      <w:lvlText w:val=""/>
+      <w:lvlJc w:val="left"/>
+      <w:pPr>
+        <w:ind w:left="4320" w:hanging="360"/>
+      </w:pPr>
+      <w:rPr>
+        <w:rFonts w:ascii="Wingdings" w:hAnsi="Wingdings" w:hint="default"/>
+      </w:rPr>
+    </w:lvl>
+    <w:lvl w:ilvl="6" w:tplc="1C090001" w:tentative="1">
+      <w:start w:val="1"/>
+      <w:numFmt w:val="bullet"/>
+      <w:lvlText w:val=""/>
+      <w:lvlJc w:val="left"/>
+      <w:pPr>
+        <w:ind w:left="5040" w:hanging="360"/>
+      </w:pPr>
+      <w:rPr>
+        <w:rFonts w:ascii="Symbol" w:hAnsi="Symbol" w:hint="default"/>
+      </w:rPr>
+    </w:lvl>
+    <w:lvl w:ilvl="7" w:tplc="1C090003" w:tentative="1">
+      <w:start w:val="1"/>
+      <w:numFmt w:val="bullet"/>
+      <w:lvlText w:val="o"/>
+      <w:lvlJc w:val="left"/>
+      <w:pPr>
+        <w:ind w:left="5760" w:hanging="360"/>
+      </w:pPr>
+      <w:rPr>
+        <w:rFonts w:ascii="Courier New" w:hAnsi="Courier New" w:cs="Courier New" w:hint="default"/>
+      </w:rPr>
+    </w:lvl>
+    <w:lvl w:ilvl="8" w:tplc="1C090005" w:tentative="1">
+      <w:start w:val="1"/>
+      <w:numFmt w:val="bullet"/>
+      <w:lvlText w:val=""/>
+      <w:lvlJc w:val="left"/>
+      <w:pPr>
+        <w:ind w:left="6480" w:hanging="360"/>
+      </w:pPr>
+      <w:rPr>
+        <w:rFonts w:ascii="Wingdings" w:hAnsi="Wingdings" w:hint="default"/>
+      </w:rPr>
+    </w:lvl>
+  </w:abstractNum>
+  <w:abstractNum w:abstractNumId="5" w15:restartNumberingAfterBreak="0">
     <w:nsid w:val="15F20976"/>
     <w:multiLevelType w:val="hybridMultilevel"/>
     <w:tmpl w:val="4BB239AC"/>
@@ -1207,7 +2951,233 @@
       </w:rPr>
     </w:lvl>
   </w:abstractNum>
-  <w:abstractNum w:abstractNumId="2" w15:restartNumberingAfterBreak="0">
+  <w:abstractNum w:abstractNumId="6" w15:restartNumberingAfterBreak="0">
+    <w:nsid w:val="18897D4E"/>
+    <w:multiLevelType w:val="hybridMultilevel"/>
+    <w:tmpl w:val="E56ACDBA"/>
+    <w:lvl w:ilvl="0" w:tplc="1C090001">
+      <w:start w:val="1"/>
+      <w:numFmt w:val="bullet"/>
+      <w:lvlText w:val=""/>
+      <w:lvlJc w:val="left"/>
+      <w:pPr>
+        <w:ind w:left="720" w:hanging="360"/>
+      </w:pPr>
+      <w:rPr>
+        <w:rFonts w:ascii="Symbol" w:hAnsi="Symbol" w:hint="default"/>
+      </w:rPr>
+    </w:lvl>
+    <w:lvl w:ilvl="1" w:tplc="1C090003" w:tentative="1">
+      <w:start w:val="1"/>
+      <w:numFmt w:val="bullet"/>
+      <w:lvlText w:val="o"/>
+      <w:lvlJc w:val="left"/>
+      <w:pPr>
+        <w:ind w:left="1440" w:hanging="360"/>
+      </w:pPr>
+      <w:rPr>
+        <w:rFonts w:ascii="Courier New" w:hAnsi="Courier New" w:cs="Courier New" w:hint="default"/>
+      </w:rPr>
+    </w:lvl>
+    <w:lvl w:ilvl="2" w:tplc="1C090005" w:tentative="1">
+      <w:start w:val="1"/>
+      <w:numFmt w:val="bullet"/>
+      <w:lvlText w:val=""/>
+      <w:lvlJc w:val="left"/>
+      <w:pPr>
+        <w:ind w:left="2160" w:hanging="360"/>
+      </w:pPr>
+      <w:rPr>
+        <w:rFonts w:ascii="Wingdings" w:hAnsi="Wingdings" w:hint="default"/>
+      </w:rPr>
+    </w:lvl>
+    <w:lvl w:ilvl="3" w:tplc="1C090001" w:tentative="1">
+      <w:start w:val="1"/>
+      <w:numFmt w:val="bullet"/>
+      <w:lvlText w:val=""/>
+      <w:lvlJc w:val="left"/>
+      <w:pPr>
+        <w:ind w:left="2880" w:hanging="360"/>
+      </w:pPr>
+      <w:rPr>
+        <w:rFonts w:ascii="Symbol" w:hAnsi="Symbol" w:hint="default"/>
+      </w:rPr>
+    </w:lvl>
+    <w:lvl w:ilvl="4" w:tplc="1C090003" w:tentative="1">
+      <w:start w:val="1"/>
+      <w:numFmt w:val="bullet"/>
+      <w:lvlText w:val="o"/>
+      <w:lvlJc w:val="left"/>
+      <w:pPr>
+        <w:ind w:left="3600" w:hanging="360"/>
+      </w:pPr>
+      <w:rPr>
+        <w:rFonts w:ascii="Courier New" w:hAnsi="Courier New" w:cs="Courier New" w:hint="default"/>
+      </w:rPr>
+    </w:lvl>
+    <w:lvl w:ilvl="5" w:tplc="1C090005" w:tentative="1">
+      <w:start w:val="1"/>
+      <w:numFmt w:val="bullet"/>
+      <w:lvlText w:val=""/>
+      <w:lvlJc w:val="left"/>
+      <w:pPr>
+        <w:ind w:left="4320" w:hanging="360"/>
+      </w:pPr>
+      <w:rPr>
+        <w:rFonts w:ascii="Wingdings" w:hAnsi="Wingdings" w:hint="default"/>
+      </w:rPr>
+    </w:lvl>
+    <w:lvl w:ilvl="6" w:tplc="1C090001" w:tentative="1">
+      <w:start w:val="1"/>
+      <w:numFmt w:val="bullet"/>
+      <w:lvlText w:val=""/>
+      <w:lvlJc w:val="left"/>
+      <w:pPr>
+        <w:ind w:left="5040" w:hanging="360"/>
+      </w:pPr>
+      <w:rPr>
+        <w:rFonts w:ascii="Symbol" w:hAnsi="Symbol" w:hint="default"/>
+      </w:rPr>
+    </w:lvl>
+    <w:lvl w:ilvl="7" w:tplc="1C090003" w:tentative="1">
+      <w:start w:val="1"/>
+      <w:numFmt w:val="bullet"/>
+      <w:lvlText w:val="o"/>
+      <w:lvlJc w:val="left"/>
+      <w:pPr>
+        <w:ind w:left="5760" w:hanging="360"/>
+      </w:pPr>
+      <w:rPr>
+        <w:rFonts w:ascii="Courier New" w:hAnsi="Courier New" w:cs="Courier New" w:hint="default"/>
+      </w:rPr>
+    </w:lvl>
+    <w:lvl w:ilvl="8" w:tplc="1C090005" w:tentative="1">
+      <w:start w:val="1"/>
+      <w:numFmt w:val="bullet"/>
+      <w:lvlText w:val=""/>
+      <w:lvlJc w:val="left"/>
+      <w:pPr>
+        <w:ind w:left="6480" w:hanging="360"/>
+      </w:pPr>
+      <w:rPr>
+        <w:rFonts w:ascii="Wingdings" w:hAnsi="Wingdings" w:hint="default"/>
+      </w:rPr>
+    </w:lvl>
+  </w:abstractNum>
+  <w:abstractNum w:abstractNumId="7" w15:restartNumberingAfterBreak="0">
+    <w:nsid w:val="3E590C0D"/>
+    <w:multiLevelType w:val="hybridMultilevel"/>
+    <w:tmpl w:val="FAEE2488"/>
+    <w:lvl w:ilvl="0" w:tplc="1C090001">
+      <w:start w:val="1"/>
+      <w:numFmt w:val="bullet"/>
+      <w:lvlText w:val=""/>
+      <w:lvlJc w:val="left"/>
+      <w:pPr>
+        <w:ind w:left="720" w:hanging="360"/>
+      </w:pPr>
+      <w:rPr>
+        <w:rFonts w:ascii="Symbol" w:hAnsi="Symbol" w:hint="default"/>
+      </w:rPr>
+    </w:lvl>
+    <w:lvl w:ilvl="1" w:tplc="1C090003" w:tentative="1">
+      <w:start w:val="1"/>
+      <w:numFmt w:val="bullet"/>
+      <w:lvlText w:val="o"/>
+      <w:lvlJc w:val="left"/>
+      <w:pPr>
+        <w:ind w:left="1440" w:hanging="360"/>
+      </w:pPr>
+      <w:rPr>
+        <w:rFonts w:ascii="Courier New" w:hAnsi="Courier New" w:cs="Courier New" w:hint="default"/>
+      </w:rPr>
+    </w:lvl>
+    <w:lvl w:ilvl="2" w:tplc="1C090005" w:tentative="1">
+      <w:start w:val="1"/>
+      <w:numFmt w:val="bullet"/>
+      <w:lvlText w:val=""/>
+      <w:lvlJc w:val="left"/>
+      <w:pPr>
+        <w:ind w:left="2160" w:hanging="360"/>
+      </w:pPr>
+      <w:rPr>
+        <w:rFonts w:ascii="Wingdings" w:hAnsi="Wingdings" w:hint="default"/>
+      </w:rPr>
+    </w:lvl>
+    <w:lvl w:ilvl="3" w:tplc="1C090001" w:tentative="1">
+      <w:start w:val="1"/>
+      <w:numFmt w:val="bullet"/>
+      <w:lvlText w:val=""/>
+      <w:lvlJc w:val="left"/>
+      <w:pPr>
+        <w:ind w:left="2880" w:hanging="360"/>
+      </w:pPr>
+      <w:rPr>
+        <w:rFonts w:ascii="Symbol" w:hAnsi="Symbol" w:hint="default"/>
+      </w:rPr>
+    </w:lvl>
+    <w:lvl w:ilvl="4" w:tplc="1C090003" w:tentative="1">
+      <w:start w:val="1"/>
+      <w:numFmt w:val="bullet"/>
+      <w:lvlText w:val="o"/>
+      <w:lvlJc w:val="left"/>
+      <w:pPr>
+        <w:ind w:left="3600" w:hanging="360"/>
+      </w:pPr>
+      <w:rPr>
+        <w:rFonts w:ascii="Courier New" w:hAnsi="Courier New" w:cs="Courier New" w:hint="default"/>
+      </w:rPr>
+    </w:lvl>
+    <w:lvl w:ilvl="5" w:tplc="1C090005" w:tentative="1">
+      <w:start w:val="1"/>
+      <w:numFmt w:val="bullet"/>
+      <w:lvlText w:val=""/>
+      <w:lvlJc w:val="left"/>
+      <w:pPr>
+        <w:ind w:left="4320" w:hanging="360"/>
+      </w:pPr>
+      <w:rPr>
+        <w:rFonts w:ascii="Wingdings" w:hAnsi="Wingdings" w:hint="default"/>
+      </w:rPr>
+    </w:lvl>
+    <w:lvl w:ilvl="6" w:tplc="1C090001" w:tentative="1">
+      <w:start w:val="1"/>
+      <w:numFmt w:val="bullet"/>
+      <w:lvlText w:val=""/>
+      <w:lvlJc w:val="left"/>
+      <w:pPr>
+        <w:ind w:left="5040" w:hanging="360"/>
+      </w:pPr>
+      <w:rPr>
+        <w:rFonts w:ascii="Symbol" w:hAnsi="Symbol" w:hint="default"/>
+      </w:rPr>
+    </w:lvl>
+    <w:lvl w:ilvl="7" w:tplc="1C090003" w:tentative="1">
+      <w:start w:val="1"/>
+      <w:numFmt w:val="bullet"/>
+      <w:lvlText w:val="o"/>
+      <w:lvlJc w:val="left"/>
+      <w:pPr>
+        <w:ind w:left="5760" w:hanging="360"/>
+      </w:pPr>
+      <w:rPr>
+        <w:rFonts w:ascii="Courier New" w:hAnsi="Courier New" w:cs="Courier New" w:hint="default"/>
+      </w:rPr>
+    </w:lvl>
+    <w:lvl w:ilvl="8" w:tplc="1C090005" w:tentative="1">
+      <w:start w:val="1"/>
+      <w:numFmt w:val="bullet"/>
+      <w:lvlText w:val=""/>
+      <w:lvlJc w:val="left"/>
+      <w:pPr>
+        <w:ind w:left="6480" w:hanging="360"/>
+      </w:pPr>
+      <w:rPr>
+        <w:rFonts w:ascii="Wingdings" w:hAnsi="Wingdings" w:hint="default"/>
+      </w:rPr>
+    </w:lvl>
+  </w:abstractNum>
+  <w:abstractNum w:abstractNumId="8" w15:restartNumberingAfterBreak="0">
     <w:nsid w:val="4733229B"/>
     <w:multiLevelType w:val="hybridMultilevel"/>
     <w:tmpl w:val="831C6820"/>
@@ -1320,7 +3290,7 @@
       </w:rPr>
     </w:lvl>
   </w:abstractNum>
-  <w:abstractNum w:abstractNumId="3" w15:restartNumberingAfterBreak="0">
+  <w:abstractNum w:abstractNumId="9" w15:restartNumberingAfterBreak="0">
     <w:nsid w:val="48FE6BC3"/>
     <w:multiLevelType w:val="hybridMultilevel"/>
     <w:tmpl w:val="AA261CD6"/>
@@ -1433,20 +3403,20 @@
       </w:rPr>
     </w:lvl>
   </w:abstractNum>
-  <w:abstractNum w:abstractNumId="4" w15:restartNumberingAfterBreak="0">
+  <w:abstractNum w:abstractNumId="10" w15:restartNumberingAfterBreak="0">
     <w:nsid w:val="52DE5728"/>
     <w:multiLevelType w:val="hybridMultilevel"/>
-    <w:tmpl w:val="8C80A56E"/>
-    <w:lvl w:ilvl="0" w:tplc="08090001">
-      <w:start w:val="1"/>
-      <w:numFmt w:val="bullet"/>
-      <w:lvlText w:val=""/>
+    <w:tmpl w:val="A74473D0"/>
+    <w:lvl w:ilvl="0" w:tplc="7A6E50F0">
+      <w:start w:val="1"/>
+      <w:numFmt w:val="decimal"/>
+      <w:lvlText w:val="%1."/>
       <w:lvlJc w:val="left"/>
       <w:pPr>
         <w:ind w:left="1440" w:hanging="360"/>
       </w:pPr>
       <w:rPr>
-        <w:rFonts w:ascii="Symbol" w:hAnsi="Symbol" w:hint="default"/>
+        <w:rFonts w:asciiTheme="minorHAnsi" w:eastAsiaTheme="minorHAnsi" w:hAnsiTheme="minorHAnsi" w:cstheme="minorBidi"/>
       </w:rPr>
     </w:lvl>
     <w:lvl w:ilvl="1" w:tplc="08090003" w:tentative="1">
@@ -1546,7 +3516,7 @@
       </w:rPr>
     </w:lvl>
   </w:abstractNum>
-  <w:abstractNum w:abstractNumId="5" w15:restartNumberingAfterBreak="0">
+  <w:abstractNum w:abstractNumId="11" w15:restartNumberingAfterBreak="0">
     <w:nsid w:val="55141A98"/>
     <w:multiLevelType w:val="hybridMultilevel"/>
     <w:tmpl w:val="DFF8C310"/>
@@ -1659,7 +3629,7 @@
       </w:rPr>
     </w:lvl>
   </w:abstractNum>
-  <w:abstractNum w:abstractNumId="6" w15:restartNumberingAfterBreak="0">
+  <w:abstractNum w:abstractNumId="12" w15:restartNumberingAfterBreak="0">
     <w:nsid w:val="566F2F9D"/>
     <w:multiLevelType w:val="hybridMultilevel"/>
     <w:tmpl w:val="8A36E538"/>
@@ -1772,20 +3742,246 @@
       </w:rPr>
     </w:lvl>
   </w:abstractNum>
-  <w:abstractNum w:abstractNumId="7" w15:restartNumberingAfterBreak="0">
+  <w:abstractNum w:abstractNumId="13" w15:restartNumberingAfterBreak="0">
+    <w:nsid w:val="5F482AB5"/>
+    <w:multiLevelType w:val="hybridMultilevel"/>
+    <w:tmpl w:val="2EF2786A"/>
+    <w:lvl w:ilvl="0" w:tplc="1C090001">
+      <w:start w:val="1"/>
+      <w:numFmt w:val="bullet"/>
+      <w:lvlText w:val=""/>
+      <w:lvlJc w:val="left"/>
+      <w:pPr>
+        <w:ind w:left="720" w:hanging="360"/>
+      </w:pPr>
+      <w:rPr>
+        <w:rFonts w:ascii="Symbol" w:hAnsi="Symbol" w:hint="default"/>
+      </w:rPr>
+    </w:lvl>
+    <w:lvl w:ilvl="1" w:tplc="1C090003" w:tentative="1">
+      <w:start w:val="1"/>
+      <w:numFmt w:val="bullet"/>
+      <w:lvlText w:val="o"/>
+      <w:lvlJc w:val="left"/>
+      <w:pPr>
+        <w:ind w:left="1440" w:hanging="360"/>
+      </w:pPr>
+      <w:rPr>
+        <w:rFonts w:ascii="Courier New" w:hAnsi="Courier New" w:cs="Courier New" w:hint="default"/>
+      </w:rPr>
+    </w:lvl>
+    <w:lvl w:ilvl="2" w:tplc="1C090005" w:tentative="1">
+      <w:start w:val="1"/>
+      <w:numFmt w:val="bullet"/>
+      <w:lvlText w:val=""/>
+      <w:lvlJc w:val="left"/>
+      <w:pPr>
+        <w:ind w:left="2160" w:hanging="360"/>
+      </w:pPr>
+      <w:rPr>
+        <w:rFonts w:ascii="Wingdings" w:hAnsi="Wingdings" w:hint="default"/>
+      </w:rPr>
+    </w:lvl>
+    <w:lvl w:ilvl="3" w:tplc="1C090001" w:tentative="1">
+      <w:start w:val="1"/>
+      <w:numFmt w:val="bullet"/>
+      <w:lvlText w:val=""/>
+      <w:lvlJc w:val="left"/>
+      <w:pPr>
+        <w:ind w:left="2880" w:hanging="360"/>
+      </w:pPr>
+      <w:rPr>
+        <w:rFonts w:ascii="Symbol" w:hAnsi="Symbol" w:hint="default"/>
+      </w:rPr>
+    </w:lvl>
+    <w:lvl w:ilvl="4" w:tplc="1C090003" w:tentative="1">
+      <w:start w:val="1"/>
+      <w:numFmt w:val="bullet"/>
+      <w:lvlText w:val="o"/>
+      <w:lvlJc w:val="left"/>
+      <w:pPr>
+        <w:ind w:left="3600" w:hanging="360"/>
+      </w:pPr>
+      <w:rPr>
+        <w:rFonts w:ascii="Courier New" w:hAnsi="Courier New" w:cs="Courier New" w:hint="default"/>
+      </w:rPr>
+    </w:lvl>
+    <w:lvl w:ilvl="5" w:tplc="1C090005" w:tentative="1">
+      <w:start w:val="1"/>
+      <w:numFmt w:val="bullet"/>
+      <w:lvlText w:val=""/>
+      <w:lvlJc w:val="left"/>
+      <w:pPr>
+        <w:ind w:left="4320" w:hanging="360"/>
+      </w:pPr>
+      <w:rPr>
+        <w:rFonts w:ascii="Wingdings" w:hAnsi="Wingdings" w:hint="default"/>
+      </w:rPr>
+    </w:lvl>
+    <w:lvl w:ilvl="6" w:tplc="1C090001" w:tentative="1">
+      <w:start w:val="1"/>
+      <w:numFmt w:val="bullet"/>
+      <w:lvlText w:val=""/>
+      <w:lvlJc w:val="left"/>
+      <w:pPr>
+        <w:ind w:left="5040" w:hanging="360"/>
+      </w:pPr>
+      <w:rPr>
+        <w:rFonts w:ascii="Symbol" w:hAnsi="Symbol" w:hint="default"/>
+      </w:rPr>
+    </w:lvl>
+    <w:lvl w:ilvl="7" w:tplc="1C090003" w:tentative="1">
+      <w:start w:val="1"/>
+      <w:numFmt w:val="bullet"/>
+      <w:lvlText w:val="o"/>
+      <w:lvlJc w:val="left"/>
+      <w:pPr>
+        <w:ind w:left="5760" w:hanging="360"/>
+      </w:pPr>
+      <w:rPr>
+        <w:rFonts w:ascii="Courier New" w:hAnsi="Courier New" w:cs="Courier New" w:hint="default"/>
+      </w:rPr>
+    </w:lvl>
+    <w:lvl w:ilvl="8" w:tplc="1C090005" w:tentative="1">
+      <w:start w:val="1"/>
+      <w:numFmt w:val="bullet"/>
+      <w:lvlText w:val=""/>
+      <w:lvlJc w:val="left"/>
+      <w:pPr>
+        <w:ind w:left="6480" w:hanging="360"/>
+      </w:pPr>
+      <w:rPr>
+        <w:rFonts w:ascii="Wingdings" w:hAnsi="Wingdings" w:hint="default"/>
+      </w:rPr>
+    </w:lvl>
+  </w:abstractNum>
+  <w:abstractNum w:abstractNumId="14" w15:restartNumberingAfterBreak="0">
+    <w:nsid w:val="688B64DF"/>
+    <w:multiLevelType w:val="hybridMultilevel"/>
+    <w:tmpl w:val="4566ECB6"/>
+    <w:lvl w:ilvl="0" w:tplc="1C090001">
+      <w:start w:val="1"/>
+      <w:numFmt w:val="bullet"/>
+      <w:lvlText w:val=""/>
+      <w:lvlJc w:val="left"/>
+      <w:pPr>
+        <w:ind w:left="720" w:hanging="360"/>
+      </w:pPr>
+      <w:rPr>
+        <w:rFonts w:ascii="Symbol" w:hAnsi="Symbol" w:hint="default"/>
+      </w:rPr>
+    </w:lvl>
+    <w:lvl w:ilvl="1" w:tplc="1C090003" w:tentative="1">
+      <w:start w:val="1"/>
+      <w:numFmt w:val="bullet"/>
+      <w:lvlText w:val="o"/>
+      <w:lvlJc w:val="left"/>
+      <w:pPr>
+        <w:ind w:left="1440" w:hanging="360"/>
+      </w:pPr>
+      <w:rPr>
+        <w:rFonts w:ascii="Courier New" w:hAnsi="Courier New" w:cs="Courier New" w:hint="default"/>
+      </w:rPr>
+    </w:lvl>
+    <w:lvl w:ilvl="2" w:tplc="1C090005" w:tentative="1">
+      <w:start w:val="1"/>
+      <w:numFmt w:val="bullet"/>
+      <w:lvlText w:val=""/>
+      <w:lvlJc w:val="left"/>
+      <w:pPr>
+        <w:ind w:left="2160" w:hanging="360"/>
+      </w:pPr>
+      <w:rPr>
+        <w:rFonts w:ascii="Wingdings" w:hAnsi="Wingdings" w:hint="default"/>
+      </w:rPr>
+    </w:lvl>
+    <w:lvl w:ilvl="3" w:tplc="1C090001" w:tentative="1">
+      <w:start w:val="1"/>
+      <w:numFmt w:val="bullet"/>
+      <w:lvlText w:val=""/>
+      <w:lvlJc w:val="left"/>
+      <w:pPr>
+        <w:ind w:left="2880" w:hanging="360"/>
+      </w:pPr>
+      <w:rPr>
+        <w:rFonts w:ascii="Symbol" w:hAnsi="Symbol" w:hint="default"/>
+      </w:rPr>
+    </w:lvl>
+    <w:lvl w:ilvl="4" w:tplc="1C090003" w:tentative="1">
+      <w:start w:val="1"/>
+      <w:numFmt w:val="bullet"/>
+      <w:lvlText w:val="o"/>
+      <w:lvlJc w:val="left"/>
+      <w:pPr>
+        <w:ind w:left="3600" w:hanging="360"/>
+      </w:pPr>
+      <w:rPr>
+        <w:rFonts w:ascii="Courier New" w:hAnsi="Courier New" w:cs="Courier New" w:hint="default"/>
+      </w:rPr>
+    </w:lvl>
+    <w:lvl w:ilvl="5" w:tplc="1C090005" w:tentative="1">
+      <w:start w:val="1"/>
+      <w:numFmt w:val="bullet"/>
+      <w:lvlText w:val=""/>
+      <w:lvlJc w:val="left"/>
+      <w:pPr>
+        <w:ind w:left="4320" w:hanging="360"/>
+      </w:pPr>
+      <w:rPr>
+        <w:rFonts w:ascii="Wingdings" w:hAnsi="Wingdings" w:hint="default"/>
+      </w:rPr>
+    </w:lvl>
+    <w:lvl w:ilvl="6" w:tplc="1C090001" w:tentative="1">
+      <w:start w:val="1"/>
+      <w:numFmt w:val="bullet"/>
+      <w:lvlText w:val=""/>
+      <w:lvlJc w:val="left"/>
+      <w:pPr>
+        <w:ind w:left="5040" w:hanging="360"/>
+      </w:pPr>
+      <w:rPr>
+        <w:rFonts w:ascii="Symbol" w:hAnsi="Symbol" w:hint="default"/>
+      </w:rPr>
+    </w:lvl>
+    <w:lvl w:ilvl="7" w:tplc="1C090003" w:tentative="1">
+      <w:start w:val="1"/>
+      <w:numFmt w:val="bullet"/>
+      <w:lvlText w:val="o"/>
+      <w:lvlJc w:val="left"/>
+      <w:pPr>
+        <w:ind w:left="5760" w:hanging="360"/>
+      </w:pPr>
+      <w:rPr>
+        <w:rFonts w:ascii="Courier New" w:hAnsi="Courier New" w:cs="Courier New" w:hint="default"/>
+      </w:rPr>
+    </w:lvl>
+    <w:lvl w:ilvl="8" w:tplc="1C090005" w:tentative="1">
+      <w:start w:val="1"/>
+      <w:numFmt w:val="bullet"/>
+      <w:lvlText w:val=""/>
+      <w:lvlJc w:val="left"/>
+      <w:pPr>
+        <w:ind w:left="6480" w:hanging="360"/>
+      </w:pPr>
+      <w:rPr>
+        <w:rFonts w:ascii="Wingdings" w:hAnsi="Wingdings" w:hint="default"/>
+      </w:rPr>
+    </w:lvl>
+  </w:abstractNum>
+  <w:abstractNum w:abstractNumId="15" w15:restartNumberingAfterBreak="0">
     <w:nsid w:val="69BF04AF"/>
     <w:multiLevelType w:val="hybridMultilevel"/>
-    <w:tmpl w:val="B6B0F6CA"/>
-    <w:lvl w:ilvl="0" w:tplc="08090001">
-      <w:start w:val="1"/>
-      <w:numFmt w:val="bullet"/>
-      <w:lvlText w:val=""/>
+    <w:tmpl w:val="0F92C2FA"/>
+    <w:lvl w:ilvl="0" w:tplc="1C09000F">
+      <w:start w:val="1"/>
+      <w:numFmt w:val="decimal"/>
+      <w:lvlText w:val="%1."/>
       <w:lvlJc w:val="left"/>
       <w:pPr>
         <w:ind w:left="1440" w:hanging="360"/>
       </w:pPr>
       <w:rPr>
-        <w:rFonts w:ascii="Symbol" w:hAnsi="Symbol" w:hint="default"/>
+        <w:rFonts w:hint="default"/>
       </w:rPr>
     </w:lvl>
     <w:lvl w:ilvl="1" w:tplc="08090003" w:tentative="1">
@@ -1885,7 +4081,233 @@
       </w:rPr>
     </w:lvl>
   </w:abstractNum>
-  <w:abstractNum w:abstractNumId="8" w15:restartNumberingAfterBreak="0">
+  <w:abstractNum w:abstractNumId="16" w15:restartNumberingAfterBreak="0">
+    <w:nsid w:val="6BF67F24"/>
+    <w:multiLevelType w:val="hybridMultilevel"/>
+    <w:tmpl w:val="DC6A4E88"/>
+    <w:lvl w:ilvl="0" w:tplc="1C090001">
+      <w:start w:val="1"/>
+      <w:numFmt w:val="bullet"/>
+      <w:lvlText w:val=""/>
+      <w:lvlJc w:val="left"/>
+      <w:pPr>
+        <w:ind w:left="720" w:hanging="360"/>
+      </w:pPr>
+      <w:rPr>
+        <w:rFonts w:ascii="Symbol" w:hAnsi="Symbol" w:hint="default"/>
+      </w:rPr>
+    </w:lvl>
+    <w:lvl w:ilvl="1" w:tplc="1C090003" w:tentative="1">
+      <w:start w:val="1"/>
+      <w:numFmt w:val="bullet"/>
+      <w:lvlText w:val="o"/>
+      <w:lvlJc w:val="left"/>
+      <w:pPr>
+        <w:ind w:left="1440" w:hanging="360"/>
+      </w:pPr>
+      <w:rPr>
+        <w:rFonts w:ascii="Courier New" w:hAnsi="Courier New" w:cs="Courier New" w:hint="default"/>
+      </w:rPr>
+    </w:lvl>
+    <w:lvl w:ilvl="2" w:tplc="1C090005" w:tentative="1">
+      <w:start w:val="1"/>
+      <w:numFmt w:val="bullet"/>
+      <w:lvlText w:val=""/>
+      <w:lvlJc w:val="left"/>
+      <w:pPr>
+        <w:ind w:left="2160" w:hanging="360"/>
+      </w:pPr>
+      <w:rPr>
+        <w:rFonts w:ascii="Wingdings" w:hAnsi="Wingdings" w:hint="default"/>
+      </w:rPr>
+    </w:lvl>
+    <w:lvl w:ilvl="3" w:tplc="1C090001" w:tentative="1">
+      <w:start w:val="1"/>
+      <w:numFmt w:val="bullet"/>
+      <w:lvlText w:val=""/>
+      <w:lvlJc w:val="left"/>
+      <w:pPr>
+        <w:ind w:left="2880" w:hanging="360"/>
+      </w:pPr>
+      <w:rPr>
+        <w:rFonts w:ascii="Symbol" w:hAnsi="Symbol" w:hint="default"/>
+      </w:rPr>
+    </w:lvl>
+    <w:lvl w:ilvl="4" w:tplc="1C090003" w:tentative="1">
+      <w:start w:val="1"/>
+      <w:numFmt w:val="bullet"/>
+      <w:lvlText w:val="o"/>
+      <w:lvlJc w:val="left"/>
+      <w:pPr>
+        <w:ind w:left="3600" w:hanging="360"/>
+      </w:pPr>
+      <w:rPr>
+        <w:rFonts w:ascii="Courier New" w:hAnsi="Courier New" w:cs="Courier New" w:hint="default"/>
+      </w:rPr>
+    </w:lvl>
+    <w:lvl w:ilvl="5" w:tplc="1C090005" w:tentative="1">
+      <w:start w:val="1"/>
+      <w:numFmt w:val="bullet"/>
+      <w:lvlText w:val=""/>
+      <w:lvlJc w:val="left"/>
+      <w:pPr>
+        <w:ind w:left="4320" w:hanging="360"/>
+      </w:pPr>
+      <w:rPr>
+        <w:rFonts w:ascii="Wingdings" w:hAnsi="Wingdings" w:hint="default"/>
+      </w:rPr>
+    </w:lvl>
+    <w:lvl w:ilvl="6" w:tplc="1C090001" w:tentative="1">
+      <w:start w:val="1"/>
+      <w:numFmt w:val="bullet"/>
+      <w:lvlText w:val=""/>
+      <w:lvlJc w:val="left"/>
+      <w:pPr>
+        <w:ind w:left="5040" w:hanging="360"/>
+      </w:pPr>
+      <w:rPr>
+        <w:rFonts w:ascii="Symbol" w:hAnsi="Symbol" w:hint="default"/>
+      </w:rPr>
+    </w:lvl>
+    <w:lvl w:ilvl="7" w:tplc="1C090003" w:tentative="1">
+      <w:start w:val="1"/>
+      <w:numFmt w:val="bullet"/>
+      <w:lvlText w:val="o"/>
+      <w:lvlJc w:val="left"/>
+      <w:pPr>
+        <w:ind w:left="5760" w:hanging="360"/>
+      </w:pPr>
+      <w:rPr>
+        <w:rFonts w:ascii="Courier New" w:hAnsi="Courier New" w:cs="Courier New" w:hint="default"/>
+      </w:rPr>
+    </w:lvl>
+    <w:lvl w:ilvl="8" w:tplc="1C090005" w:tentative="1">
+      <w:start w:val="1"/>
+      <w:numFmt w:val="bullet"/>
+      <w:lvlText w:val=""/>
+      <w:lvlJc w:val="left"/>
+      <w:pPr>
+        <w:ind w:left="6480" w:hanging="360"/>
+      </w:pPr>
+      <w:rPr>
+        <w:rFonts w:ascii="Wingdings" w:hAnsi="Wingdings" w:hint="default"/>
+      </w:rPr>
+    </w:lvl>
+  </w:abstractNum>
+  <w:abstractNum w:abstractNumId="17" w15:restartNumberingAfterBreak="0">
+    <w:nsid w:val="6F2C35E5"/>
+    <w:multiLevelType w:val="hybridMultilevel"/>
+    <w:tmpl w:val="C6BE12BE"/>
+    <w:lvl w:ilvl="0" w:tplc="1C090001">
+      <w:start w:val="1"/>
+      <w:numFmt w:val="bullet"/>
+      <w:lvlText w:val=""/>
+      <w:lvlJc w:val="left"/>
+      <w:pPr>
+        <w:ind w:left="720" w:hanging="360"/>
+      </w:pPr>
+      <w:rPr>
+        <w:rFonts w:ascii="Symbol" w:hAnsi="Symbol" w:hint="default"/>
+      </w:rPr>
+    </w:lvl>
+    <w:lvl w:ilvl="1" w:tplc="1C090003" w:tentative="1">
+      <w:start w:val="1"/>
+      <w:numFmt w:val="bullet"/>
+      <w:lvlText w:val="o"/>
+      <w:lvlJc w:val="left"/>
+      <w:pPr>
+        <w:ind w:left="1440" w:hanging="360"/>
+      </w:pPr>
+      <w:rPr>
+        <w:rFonts w:ascii="Courier New" w:hAnsi="Courier New" w:cs="Courier New" w:hint="default"/>
+      </w:rPr>
+    </w:lvl>
+    <w:lvl w:ilvl="2" w:tplc="1C090005" w:tentative="1">
+      <w:start w:val="1"/>
+      <w:numFmt w:val="bullet"/>
+      <w:lvlText w:val=""/>
+      <w:lvlJc w:val="left"/>
+      <w:pPr>
+        <w:ind w:left="2160" w:hanging="360"/>
+      </w:pPr>
+      <w:rPr>
+        <w:rFonts w:ascii="Wingdings" w:hAnsi="Wingdings" w:hint="default"/>
+      </w:rPr>
+    </w:lvl>
+    <w:lvl w:ilvl="3" w:tplc="1C090001" w:tentative="1">
+      <w:start w:val="1"/>
+      <w:numFmt w:val="bullet"/>
+      <w:lvlText w:val=""/>
+      <w:lvlJc w:val="left"/>
+      <w:pPr>
+        <w:ind w:left="2880" w:hanging="360"/>
+      </w:pPr>
+      <w:rPr>
+        <w:rFonts w:ascii="Symbol" w:hAnsi="Symbol" w:hint="default"/>
+      </w:rPr>
+    </w:lvl>
+    <w:lvl w:ilvl="4" w:tplc="1C090003" w:tentative="1">
+      <w:start w:val="1"/>
+      <w:numFmt w:val="bullet"/>
+      <w:lvlText w:val="o"/>
+      <w:lvlJc w:val="left"/>
+      <w:pPr>
+        <w:ind w:left="3600" w:hanging="360"/>
+      </w:pPr>
+      <w:rPr>
+        <w:rFonts w:ascii="Courier New" w:hAnsi="Courier New" w:cs="Courier New" w:hint="default"/>
+      </w:rPr>
+    </w:lvl>
+    <w:lvl w:ilvl="5" w:tplc="1C090005" w:tentative="1">
+      <w:start w:val="1"/>
+      <w:numFmt w:val="bullet"/>
+      <w:lvlText w:val=""/>
+      <w:lvlJc w:val="left"/>
+      <w:pPr>
+        <w:ind w:left="4320" w:hanging="360"/>
+      </w:pPr>
+      <w:rPr>
+        <w:rFonts w:ascii="Wingdings" w:hAnsi="Wingdings" w:hint="default"/>
+      </w:rPr>
+    </w:lvl>
+    <w:lvl w:ilvl="6" w:tplc="1C090001" w:tentative="1">
+      <w:start w:val="1"/>
+      <w:numFmt w:val="bullet"/>
+      <w:lvlText w:val=""/>
+      <w:lvlJc w:val="left"/>
+      <w:pPr>
+        <w:ind w:left="5040" w:hanging="360"/>
+      </w:pPr>
+      <w:rPr>
+        <w:rFonts w:ascii="Symbol" w:hAnsi="Symbol" w:hint="default"/>
+      </w:rPr>
+    </w:lvl>
+    <w:lvl w:ilvl="7" w:tplc="1C090003" w:tentative="1">
+      <w:start w:val="1"/>
+      <w:numFmt w:val="bullet"/>
+      <w:lvlText w:val="o"/>
+      <w:lvlJc w:val="left"/>
+      <w:pPr>
+        <w:ind w:left="5760" w:hanging="360"/>
+      </w:pPr>
+      <w:rPr>
+        <w:rFonts w:ascii="Courier New" w:hAnsi="Courier New" w:cs="Courier New" w:hint="default"/>
+      </w:rPr>
+    </w:lvl>
+    <w:lvl w:ilvl="8" w:tplc="1C090005" w:tentative="1">
+      <w:start w:val="1"/>
+      <w:numFmt w:val="bullet"/>
+      <w:lvlText w:val=""/>
+      <w:lvlJc w:val="left"/>
+      <w:pPr>
+        <w:ind w:left="6480" w:hanging="360"/>
+      </w:pPr>
+      <w:rPr>
+        <w:rFonts w:ascii="Wingdings" w:hAnsi="Wingdings" w:hint="default"/>
+      </w:rPr>
+    </w:lvl>
+  </w:abstractNum>
+  <w:abstractNum w:abstractNumId="18" w15:restartNumberingAfterBreak="0">
     <w:nsid w:val="6FE6094F"/>
     <w:multiLevelType w:val="multilevel"/>
     <w:tmpl w:val="0809001F"/>
@@ -1971,32 +4393,526 @@
       </w:pPr>
     </w:lvl>
   </w:abstractNum>
+  <w:abstractNum w:abstractNumId="19" w15:restartNumberingAfterBreak="0">
+    <w:nsid w:val="751A46E3"/>
+    <w:multiLevelType w:val="hybridMultilevel"/>
+    <w:tmpl w:val="59B4D0FC"/>
+    <w:lvl w:ilvl="0" w:tplc="1C090001">
+      <w:start w:val="1"/>
+      <w:numFmt w:val="bullet"/>
+      <w:lvlText w:val=""/>
+      <w:lvlJc w:val="left"/>
+      <w:pPr>
+        <w:ind w:left="1440" w:hanging="360"/>
+      </w:pPr>
+      <w:rPr>
+        <w:rFonts w:ascii="Symbol" w:hAnsi="Symbol" w:hint="default"/>
+      </w:rPr>
+    </w:lvl>
+    <w:lvl w:ilvl="1" w:tplc="1C090003" w:tentative="1">
+      <w:start w:val="1"/>
+      <w:numFmt w:val="bullet"/>
+      <w:lvlText w:val="o"/>
+      <w:lvlJc w:val="left"/>
+      <w:pPr>
+        <w:ind w:left="2160" w:hanging="360"/>
+      </w:pPr>
+      <w:rPr>
+        <w:rFonts w:ascii="Courier New" w:hAnsi="Courier New" w:cs="Courier New" w:hint="default"/>
+      </w:rPr>
+    </w:lvl>
+    <w:lvl w:ilvl="2" w:tplc="1C090005" w:tentative="1">
+      <w:start w:val="1"/>
+      <w:numFmt w:val="bullet"/>
+      <w:lvlText w:val=""/>
+      <w:lvlJc w:val="left"/>
+      <w:pPr>
+        <w:ind w:left="2880" w:hanging="360"/>
+      </w:pPr>
+      <w:rPr>
+        <w:rFonts w:ascii="Wingdings" w:hAnsi="Wingdings" w:hint="default"/>
+      </w:rPr>
+    </w:lvl>
+    <w:lvl w:ilvl="3" w:tplc="1C090001" w:tentative="1">
+      <w:start w:val="1"/>
+      <w:numFmt w:val="bullet"/>
+      <w:lvlText w:val=""/>
+      <w:lvlJc w:val="left"/>
+      <w:pPr>
+        <w:ind w:left="3600" w:hanging="360"/>
+      </w:pPr>
+      <w:rPr>
+        <w:rFonts w:ascii="Symbol" w:hAnsi="Symbol" w:hint="default"/>
+      </w:rPr>
+    </w:lvl>
+    <w:lvl w:ilvl="4" w:tplc="1C090003" w:tentative="1">
+      <w:start w:val="1"/>
+      <w:numFmt w:val="bullet"/>
+      <w:lvlText w:val="o"/>
+      <w:lvlJc w:val="left"/>
+      <w:pPr>
+        <w:ind w:left="4320" w:hanging="360"/>
+      </w:pPr>
+      <w:rPr>
+        <w:rFonts w:ascii="Courier New" w:hAnsi="Courier New" w:cs="Courier New" w:hint="default"/>
+      </w:rPr>
+    </w:lvl>
+    <w:lvl w:ilvl="5" w:tplc="1C090005" w:tentative="1">
+      <w:start w:val="1"/>
+      <w:numFmt w:val="bullet"/>
+      <w:lvlText w:val=""/>
+      <w:lvlJc w:val="left"/>
+      <w:pPr>
+        <w:ind w:left="5040" w:hanging="360"/>
+      </w:pPr>
+      <w:rPr>
+        <w:rFonts w:ascii="Wingdings" w:hAnsi="Wingdings" w:hint="default"/>
+      </w:rPr>
+    </w:lvl>
+    <w:lvl w:ilvl="6" w:tplc="1C090001" w:tentative="1">
+      <w:start w:val="1"/>
+      <w:numFmt w:val="bullet"/>
+      <w:lvlText w:val=""/>
+      <w:lvlJc w:val="left"/>
+      <w:pPr>
+        <w:ind w:left="5760" w:hanging="360"/>
+      </w:pPr>
+      <w:rPr>
+        <w:rFonts w:ascii="Symbol" w:hAnsi="Symbol" w:hint="default"/>
+      </w:rPr>
+    </w:lvl>
+    <w:lvl w:ilvl="7" w:tplc="1C090003" w:tentative="1">
+      <w:start w:val="1"/>
+      <w:numFmt w:val="bullet"/>
+      <w:lvlText w:val="o"/>
+      <w:lvlJc w:val="left"/>
+      <w:pPr>
+        <w:ind w:left="6480" w:hanging="360"/>
+      </w:pPr>
+      <w:rPr>
+        <w:rFonts w:ascii="Courier New" w:hAnsi="Courier New" w:cs="Courier New" w:hint="default"/>
+      </w:rPr>
+    </w:lvl>
+    <w:lvl w:ilvl="8" w:tplc="1C090005" w:tentative="1">
+      <w:start w:val="1"/>
+      <w:numFmt w:val="bullet"/>
+      <w:lvlText w:val=""/>
+      <w:lvlJc w:val="left"/>
+      <w:pPr>
+        <w:ind w:left="7200" w:hanging="360"/>
+      </w:pPr>
+      <w:rPr>
+        <w:rFonts w:ascii="Wingdings" w:hAnsi="Wingdings" w:hint="default"/>
+      </w:rPr>
+    </w:lvl>
+  </w:abstractNum>
+  <w:abstractNum w:abstractNumId="20" w15:restartNumberingAfterBreak="0">
+    <w:nsid w:val="777767C5"/>
+    <w:multiLevelType w:val="hybridMultilevel"/>
+    <w:tmpl w:val="5C664C90"/>
+    <w:lvl w:ilvl="0" w:tplc="1C090001">
+      <w:start w:val="1"/>
+      <w:numFmt w:val="bullet"/>
+      <w:lvlText w:val=""/>
+      <w:lvlJc w:val="left"/>
+      <w:pPr>
+        <w:ind w:left="720" w:hanging="360"/>
+      </w:pPr>
+      <w:rPr>
+        <w:rFonts w:ascii="Symbol" w:hAnsi="Symbol" w:hint="default"/>
+      </w:rPr>
+    </w:lvl>
+    <w:lvl w:ilvl="1" w:tplc="1C090003" w:tentative="1">
+      <w:start w:val="1"/>
+      <w:numFmt w:val="bullet"/>
+      <w:lvlText w:val="o"/>
+      <w:lvlJc w:val="left"/>
+      <w:pPr>
+        <w:ind w:left="1440" w:hanging="360"/>
+      </w:pPr>
+      <w:rPr>
+        <w:rFonts w:ascii="Courier New" w:hAnsi="Courier New" w:cs="Courier New" w:hint="default"/>
+      </w:rPr>
+    </w:lvl>
+    <w:lvl w:ilvl="2" w:tplc="1C090005" w:tentative="1">
+      <w:start w:val="1"/>
+      <w:numFmt w:val="bullet"/>
+      <w:lvlText w:val=""/>
+      <w:lvlJc w:val="left"/>
+      <w:pPr>
+        <w:ind w:left="2160" w:hanging="360"/>
+      </w:pPr>
+      <w:rPr>
+        <w:rFonts w:ascii="Wingdings" w:hAnsi="Wingdings" w:hint="default"/>
+      </w:rPr>
+    </w:lvl>
+    <w:lvl w:ilvl="3" w:tplc="1C090001" w:tentative="1">
+      <w:start w:val="1"/>
+      <w:numFmt w:val="bullet"/>
+      <w:lvlText w:val=""/>
+      <w:lvlJc w:val="left"/>
+      <w:pPr>
+        <w:ind w:left="2880" w:hanging="360"/>
+      </w:pPr>
+      <w:rPr>
+        <w:rFonts w:ascii="Symbol" w:hAnsi="Symbol" w:hint="default"/>
+      </w:rPr>
+    </w:lvl>
+    <w:lvl w:ilvl="4" w:tplc="1C090003" w:tentative="1">
+      <w:start w:val="1"/>
+      <w:numFmt w:val="bullet"/>
+      <w:lvlText w:val="o"/>
+      <w:lvlJc w:val="left"/>
+      <w:pPr>
+        <w:ind w:left="3600" w:hanging="360"/>
+      </w:pPr>
+      <w:rPr>
+        <w:rFonts w:ascii="Courier New" w:hAnsi="Courier New" w:cs="Courier New" w:hint="default"/>
+      </w:rPr>
+    </w:lvl>
+    <w:lvl w:ilvl="5" w:tplc="1C090005" w:tentative="1">
+      <w:start w:val="1"/>
+      <w:numFmt w:val="bullet"/>
+      <w:lvlText w:val=""/>
+      <w:lvlJc w:val="left"/>
+      <w:pPr>
+        <w:ind w:left="4320" w:hanging="360"/>
+      </w:pPr>
+      <w:rPr>
+        <w:rFonts w:ascii="Wingdings" w:hAnsi="Wingdings" w:hint="default"/>
+      </w:rPr>
+    </w:lvl>
+    <w:lvl w:ilvl="6" w:tplc="1C090001" w:tentative="1">
+      <w:start w:val="1"/>
+      <w:numFmt w:val="bullet"/>
+      <w:lvlText w:val=""/>
+      <w:lvlJc w:val="left"/>
+      <w:pPr>
+        <w:ind w:left="5040" w:hanging="360"/>
+      </w:pPr>
+      <w:rPr>
+        <w:rFonts w:ascii="Symbol" w:hAnsi="Symbol" w:hint="default"/>
+      </w:rPr>
+    </w:lvl>
+    <w:lvl w:ilvl="7" w:tplc="1C090003" w:tentative="1">
+      <w:start w:val="1"/>
+      <w:numFmt w:val="bullet"/>
+      <w:lvlText w:val="o"/>
+      <w:lvlJc w:val="left"/>
+      <w:pPr>
+        <w:ind w:left="5760" w:hanging="360"/>
+      </w:pPr>
+      <w:rPr>
+        <w:rFonts w:ascii="Courier New" w:hAnsi="Courier New" w:cs="Courier New" w:hint="default"/>
+      </w:rPr>
+    </w:lvl>
+    <w:lvl w:ilvl="8" w:tplc="1C090005" w:tentative="1">
+      <w:start w:val="1"/>
+      <w:numFmt w:val="bullet"/>
+      <w:lvlText w:val=""/>
+      <w:lvlJc w:val="left"/>
+      <w:pPr>
+        <w:ind w:left="6480" w:hanging="360"/>
+      </w:pPr>
+      <w:rPr>
+        <w:rFonts w:ascii="Wingdings" w:hAnsi="Wingdings" w:hint="default"/>
+      </w:rPr>
+    </w:lvl>
+  </w:abstractNum>
+  <w:abstractNum w:abstractNumId="21" w15:restartNumberingAfterBreak="0">
+    <w:nsid w:val="78DB3433"/>
+    <w:multiLevelType w:val="hybridMultilevel"/>
+    <w:tmpl w:val="878C87D4"/>
+    <w:lvl w:ilvl="0" w:tplc="1C090001">
+      <w:start w:val="1"/>
+      <w:numFmt w:val="bullet"/>
+      <w:lvlText w:val=""/>
+      <w:lvlJc w:val="left"/>
+      <w:pPr>
+        <w:ind w:left="720" w:hanging="360"/>
+      </w:pPr>
+      <w:rPr>
+        <w:rFonts w:ascii="Symbol" w:hAnsi="Symbol" w:hint="default"/>
+      </w:rPr>
+    </w:lvl>
+    <w:lvl w:ilvl="1" w:tplc="1C090003" w:tentative="1">
+      <w:start w:val="1"/>
+      <w:numFmt w:val="bullet"/>
+      <w:lvlText w:val="o"/>
+      <w:lvlJc w:val="left"/>
+      <w:pPr>
+        <w:ind w:left="1440" w:hanging="360"/>
+      </w:pPr>
+      <w:rPr>
+        <w:rFonts w:ascii="Courier New" w:hAnsi="Courier New" w:cs="Courier New" w:hint="default"/>
+      </w:rPr>
+    </w:lvl>
+    <w:lvl w:ilvl="2" w:tplc="1C090005" w:tentative="1">
+      <w:start w:val="1"/>
+      <w:numFmt w:val="bullet"/>
+      <w:lvlText w:val=""/>
+      <w:lvlJc w:val="left"/>
+      <w:pPr>
+        <w:ind w:left="2160" w:hanging="360"/>
+      </w:pPr>
+      <w:rPr>
+        <w:rFonts w:ascii="Wingdings" w:hAnsi="Wingdings" w:hint="default"/>
+      </w:rPr>
+    </w:lvl>
+    <w:lvl w:ilvl="3" w:tplc="1C090001" w:tentative="1">
+      <w:start w:val="1"/>
+      <w:numFmt w:val="bullet"/>
+      <w:lvlText w:val=""/>
+      <w:lvlJc w:val="left"/>
+      <w:pPr>
+        <w:ind w:left="2880" w:hanging="360"/>
+      </w:pPr>
+      <w:rPr>
+        <w:rFonts w:ascii="Symbol" w:hAnsi="Symbol" w:hint="default"/>
+      </w:rPr>
+    </w:lvl>
+    <w:lvl w:ilvl="4" w:tplc="1C090003" w:tentative="1">
+      <w:start w:val="1"/>
+      <w:numFmt w:val="bullet"/>
+      <w:lvlText w:val="o"/>
+      <w:lvlJc w:val="left"/>
+      <w:pPr>
+        <w:ind w:left="3600" w:hanging="360"/>
+      </w:pPr>
+      <w:rPr>
+        <w:rFonts w:ascii="Courier New" w:hAnsi="Courier New" w:cs="Courier New" w:hint="default"/>
+      </w:rPr>
+    </w:lvl>
+    <w:lvl w:ilvl="5" w:tplc="1C090005" w:tentative="1">
+      <w:start w:val="1"/>
+      <w:numFmt w:val="bullet"/>
+      <w:lvlText w:val=""/>
+      <w:lvlJc w:val="left"/>
+      <w:pPr>
+        <w:ind w:left="4320" w:hanging="360"/>
+      </w:pPr>
+      <w:rPr>
+        <w:rFonts w:ascii="Wingdings" w:hAnsi="Wingdings" w:hint="default"/>
+      </w:rPr>
+    </w:lvl>
+    <w:lvl w:ilvl="6" w:tplc="1C090001" w:tentative="1">
+      <w:start w:val="1"/>
+      <w:numFmt w:val="bullet"/>
+      <w:lvlText w:val=""/>
+      <w:lvlJc w:val="left"/>
+      <w:pPr>
+        <w:ind w:left="5040" w:hanging="360"/>
+      </w:pPr>
+      <w:rPr>
+        <w:rFonts w:ascii="Symbol" w:hAnsi="Symbol" w:hint="default"/>
+      </w:rPr>
+    </w:lvl>
+    <w:lvl w:ilvl="7" w:tplc="1C090003" w:tentative="1">
+      <w:start w:val="1"/>
+      <w:numFmt w:val="bullet"/>
+      <w:lvlText w:val="o"/>
+      <w:lvlJc w:val="left"/>
+      <w:pPr>
+        <w:ind w:left="5760" w:hanging="360"/>
+      </w:pPr>
+      <w:rPr>
+        <w:rFonts w:ascii="Courier New" w:hAnsi="Courier New" w:cs="Courier New" w:hint="default"/>
+      </w:rPr>
+    </w:lvl>
+    <w:lvl w:ilvl="8" w:tplc="1C090005" w:tentative="1">
+      <w:start w:val="1"/>
+      <w:numFmt w:val="bullet"/>
+      <w:lvlText w:val=""/>
+      <w:lvlJc w:val="left"/>
+      <w:pPr>
+        <w:ind w:left="6480" w:hanging="360"/>
+      </w:pPr>
+      <w:rPr>
+        <w:rFonts w:ascii="Wingdings" w:hAnsi="Wingdings" w:hint="default"/>
+      </w:rPr>
+    </w:lvl>
+  </w:abstractNum>
+  <w:abstractNum w:abstractNumId="22" w15:restartNumberingAfterBreak="0">
+    <w:nsid w:val="7E5C60AB"/>
+    <w:multiLevelType w:val="hybridMultilevel"/>
+    <w:tmpl w:val="8D6A86F4"/>
+    <w:lvl w:ilvl="0" w:tplc="1C090001">
+      <w:start w:val="1"/>
+      <w:numFmt w:val="bullet"/>
+      <w:lvlText w:val=""/>
+      <w:lvlJc w:val="left"/>
+      <w:pPr>
+        <w:ind w:left="720" w:hanging="360"/>
+      </w:pPr>
+      <w:rPr>
+        <w:rFonts w:ascii="Symbol" w:hAnsi="Symbol" w:hint="default"/>
+      </w:rPr>
+    </w:lvl>
+    <w:lvl w:ilvl="1" w:tplc="1C090003" w:tentative="1">
+      <w:start w:val="1"/>
+      <w:numFmt w:val="bullet"/>
+      <w:lvlText w:val="o"/>
+      <w:lvlJc w:val="left"/>
+      <w:pPr>
+        <w:ind w:left="1440" w:hanging="360"/>
+      </w:pPr>
+      <w:rPr>
+        <w:rFonts w:ascii="Courier New" w:hAnsi="Courier New" w:cs="Courier New" w:hint="default"/>
+      </w:rPr>
+    </w:lvl>
+    <w:lvl w:ilvl="2" w:tplc="1C090005" w:tentative="1">
+      <w:start w:val="1"/>
+      <w:numFmt w:val="bullet"/>
+      <w:lvlText w:val=""/>
+      <w:lvlJc w:val="left"/>
+      <w:pPr>
+        <w:ind w:left="2160" w:hanging="360"/>
+      </w:pPr>
+      <w:rPr>
+        <w:rFonts w:ascii="Wingdings" w:hAnsi="Wingdings" w:hint="default"/>
+      </w:rPr>
+    </w:lvl>
+    <w:lvl w:ilvl="3" w:tplc="1C090001" w:tentative="1">
+      <w:start w:val="1"/>
+      <w:numFmt w:val="bullet"/>
+      <w:lvlText w:val=""/>
+      <w:lvlJc w:val="left"/>
+      <w:pPr>
+        <w:ind w:left="2880" w:hanging="360"/>
+      </w:pPr>
+      <w:rPr>
+        <w:rFonts w:ascii="Symbol" w:hAnsi="Symbol" w:hint="default"/>
+      </w:rPr>
+    </w:lvl>
+    <w:lvl w:ilvl="4" w:tplc="1C090003" w:tentative="1">
+      <w:start w:val="1"/>
+      <w:numFmt w:val="bullet"/>
+      <w:lvlText w:val="o"/>
+      <w:lvlJc w:val="left"/>
+      <w:pPr>
+        <w:ind w:left="3600" w:hanging="360"/>
+      </w:pPr>
+      <w:rPr>
+        <w:rFonts w:ascii="Courier New" w:hAnsi="Courier New" w:cs="Courier New" w:hint="default"/>
+      </w:rPr>
+    </w:lvl>
+    <w:lvl w:ilvl="5" w:tplc="1C090005" w:tentative="1">
+      <w:start w:val="1"/>
+      <w:numFmt w:val="bullet"/>
+      <w:lvlText w:val=""/>
+      <w:lvlJc w:val="left"/>
+      <w:pPr>
+        <w:ind w:left="4320" w:hanging="360"/>
+      </w:pPr>
+      <w:rPr>
+        <w:rFonts w:ascii="Wingdings" w:hAnsi="Wingdings" w:hint="default"/>
+      </w:rPr>
+    </w:lvl>
+    <w:lvl w:ilvl="6" w:tplc="1C090001" w:tentative="1">
+      <w:start w:val="1"/>
+      <w:numFmt w:val="bullet"/>
+      <w:lvlText w:val=""/>
+      <w:lvlJc w:val="left"/>
+      <w:pPr>
+        <w:ind w:left="5040" w:hanging="360"/>
+      </w:pPr>
+      <w:rPr>
+        <w:rFonts w:ascii="Symbol" w:hAnsi="Symbol" w:hint="default"/>
+      </w:rPr>
+    </w:lvl>
+    <w:lvl w:ilvl="7" w:tplc="1C090003" w:tentative="1">
+      <w:start w:val="1"/>
+      <w:numFmt w:val="bullet"/>
+      <w:lvlText w:val="o"/>
+      <w:lvlJc w:val="left"/>
+      <w:pPr>
+        <w:ind w:left="5760" w:hanging="360"/>
+      </w:pPr>
+      <w:rPr>
+        <w:rFonts w:ascii="Courier New" w:hAnsi="Courier New" w:cs="Courier New" w:hint="default"/>
+      </w:rPr>
+    </w:lvl>
+    <w:lvl w:ilvl="8" w:tplc="1C090005" w:tentative="1">
+      <w:start w:val="1"/>
+      <w:numFmt w:val="bullet"/>
+      <w:lvlText w:val=""/>
+      <w:lvlJc w:val="left"/>
+      <w:pPr>
+        <w:ind w:left="6480" w:hanging="360"/>
+      </w:pPr>
+      <w:rPr>
+        <w:rFonts w:ascii="Wingdings" w:hAnsi="Wingdings" w:hint="default"/>
+      </w:rPr>
+    </w:lvl>
+  </w:abstractNum>
   <w:num w:numId="1" w16cid:durableId="809446889">
-    <w:abstractNumId w:val="8"/>
+    <w:abstractNumId w:val="18"/>
   </w:num>
   <w:num w:numId="2" w16cid:durableId="694692331">
-    <w:abstractNumId w:val="4"/>
+    <w:abstractNumId w:val="10"/>
   </w:num>
   <w:num w:numId="3" w16cid:durableId="1037894207">
-    <w:abstractNumId w:val="7"/>
+    <w:abstractNumId w:val="15"/>
   </w:num>
   <w:num w:numId="4" w16cid:durableId="1232079677">
-    <w:abstractNumId w:val="3"/>
+    <w:abstractNumId w:val="9"/>
   </w:num>
   <w:num w:numId="5" w16cid:durableId="1366632884">
-    <w:abstractNumId w:val="1"/>
+    <w:abstractNumId w:val="5"/>
   </w:num>
   <w:num w:numId="6" w16cid:durableId="828133856">
-    <w:abstractNumId w:val="6"/>
+    <w:abstractNumId w:val="12"/>
   </w:num>
   <w:num w:numId="7" w16cid:durableId="129564893">
-    <w:abstractNumId w:val="2"/>
+    <w:abstractNumId w:val="8"/>
   </w:num>
   <w:num w:numId="8" w16cid:durableId="450974041">
     <w:abstractNumId w:val="0"/>
   </w:num>
   <w:num w:numId="9" w16cid:durableId="1566572562">
-    <w:abstractNumId w:val="5"/>
+    <w:abstractNumId w:val="11"/>
+  </w:num>
+  <w:num w:numId="10" w16cid:durableId="788596248">
+    <w:abstractNumId w:val="21"/>
+  </w:num>
+  <w:num w:numId="11" w16cid:durableId="1888493919">
+    <w:abstractNumId w:val="1"/>
+  </w:num>
+  <w:num w:numId="12" w16cid:durableId="1383214095">
+    <w:abstractNumId w:val="16"/>
+  </w:num>
+  <w:num w:numId="13" w16cid:durableId="587806325">
+    <w:abstractNumId w:val="17"/>
+  </w:num>
+  <w:num w:numId="14" w16cid:durableId="653795091">
+    <w:abstractNumId w:val="13"/>
+  </w:num>
+  <w:num w:numId="15" w16cid:durableId="724455469">
+    <w:abstractNumId w:val="4"/>
+  </w:num>
+  <w:num w:numId="16" w16cid:durableId="486435363">
+    <w:abstractNumId w:val="22"/>
+  </w:num>
+  <w:num w:numId="17" w16cid:durableId="71246829">
+    <w:abstractNumId w:val="2"/>
+  </w:num>
+  <w:num w:numId="18" w16cid:durableId="1400714793">
+    <w:abstractNumId w:val="3"/>
+  </w:num>
+  <w:num w:numId="19" w16cid:durableId="1255938335">
+    <w:abstractNumId w:val="14"/>
+  </w:num>
+  <w:num w:numId="20" w16cid:durableId="383024968">
+    <w:abstractNumId w:val="7"/>
+  </w:num>
+  <w:num w:numId="21" w16cid:durableId="1292054907">
+    <w:abstractNumId w:val="20"/>
+  </w:num>
+  <w:num w:numId="22" w16cid:durableId="1765296782">
+    <w:abstractNumId w:val="19"/>
+  </w:num>
+  <w:num w:numId="23" w16cid:durableId="1924560387">
+    <w:abstractNumId w:val="6"/>
   </w:num>
 </w:numbering>
 </file>
@@ -2553,6 +5469,25 @@
       <w:contextualSpacing/>
     </w:pPr>
   </w:style>
+  <w:style w:type="table" w:styleId="TableGrid">
+    <w:name w:val="Table Grid"/>
+    <w:basedOn w:val="TableNormal"/>
+    <w:uiPriority w:val="39"/>
+    <w:rsid w:val="00F94836"/>
+    <w:pPr>
+      <w:spacing w:after="0" w:line="240" w:lineRule="auto"/>
+    </w:pPr>
+    <w:tblPr>
+      <w:tblBorders>
+        <w:top w:val="single" w:sz="4" w:space="0" w:color="auto"/>
+        <w:left w:val="single" w:sz="4" w:space="0" w:color="auto"/>
+        <w:bottom w:val="single" w:sz="4" w:space="0" w:color="auto"/>
+        <w:right w:val="single" w:sz="4" w:space="0" w:color="auto"/>
+        <w:insideH w:val="single" w:sz="4" w:space="0" w:color="auto"/>
+        <w:insideV w:val="single" w:sz="4" w:space="0" w:color="auto"/>
+      </w:tblBorders>
+    </w:tblPr>
+  </w:style>
 </w:styles>
 </file>
 

</xml_diff>